<commit_message>
Revisions round 2 - added individual differences models
</commit_message>
<xml_diff>
--- a/output/table_figure/table_lang_1a_unfiltered.docx
+++ b/output/table_figure/table_lang_1a_unfiltered.docx
@@ -2,18 +2,11 @@
 <file path=word/document.xml><?xml version="1.0" encoding="utf-8"?>
 <w:document xmlns:wpc="http://schemas.microsoft.com/office/word/2010/wordprocessingCanvas" xmlns:cx="http://schemas.microsoft.com/office/drawing/2014/chartex" xmlns:cx1="http://schemas.microsoft.com/office/drawing/2015/9/8/chartex" xmlns:cx2="http://schemas.microsoft.com/office/drawing/2015/10/21/chartex" xmlns:cx3="http://schemas.microsoft.com/office/drawing/2016/5/9/chartex" xmlns:cx4="http://schemas.microsoft.com/office/drawing/2016/5/10/chartex" xmlns:cx5="http://schemas.microsoft.com/office/drawing/2016/5/11/chartex" xmlns:cx6="http://schemas.microsoft.com/office/drawing/2016/5/12/chartex" xmlns:cx7="http://schemas.microsoft.com/office/drawing/2016/5/13/chartex" xmlns:cx8="http://schemas.microsoft.com/office/drawing/2016/5/14/chartex" xmlns:mc="http://schemas.openxmlformats.org/markup-compatibility/2006" xmlns:aink="http://schemas.microsoft.com/office/drawing/2016/ink" xmlns:am3d="http://schemas.microsoft.com/office/drawing/2017/model3d" xmlns:o="urn:schemas-microsoft-com:office:office" xmlns:r="http://schemas.openxmlformats.org/officeDocument/2006/relationships" xmlns:m="http://schemas.openxmlformats.org/officeDocument/2006/math" xmlns:v="urn:schemas-microsoft-com:vml" xmlns:wp14="http://schemas.microsoft.com/office/word/2010/wordprocessingDrawing" xmlns:wp="http://schemas.openxmlformats.org/drawingml/2006/wordprocessingDrawing" xmlns:w10="urn:schemas-microsoft-com:office:word" xmlns:w="http://schemas.openxmlformats.org/wordprocessingml/2006/main" xmlns:w14="http://schemas.microsoft.com/office/word/2010/wordml" xmlns:w15="http://schemas.microsoft.com/office/word/2012/wordml" xmlns:w16cex="http://schemas.microsoft.com/office/word/2018/wordml/cex" xmlns:w16cid="http://schemas.microsoft.com/office/word/2016/wordml/cid" xmlns:w16="http://schemas.microsoft.com/office/word/2018/wordml" xmlns:w16se="http://schemas.microsoft.com/office/word/2015/wordml/symex" xmlns:wpg="http://schemas.microsoft.com/office/word/2010/wordprocessingGroup" xmlns:wpi="http://schemas.microsoft.com/office/word/2010/wordprocessingInk" xmlns:wne="http://schemas.microsoft.com/office/word/2006/wordml" xmlns:wps="http://schemas.microsoft.com/office/word/2010/wordprocessingShape" mc:Ignorable="w14 w15 w16se w16cid w16 w16cex wp14">
   <w:body>
-    <w:sectPr>
-      <w:pgSz w:w="11900" w:h="16840"/>
-      <w:pgMar w:top="1417" w:right="1417" w:bottom="1417" w:left="1417" w:header="708" w:footer="708" w:gutter="0"/>
-      <w:cols w:space="708"/>
-      <w:docGrid w:linePitch="360"/>
-    </w:sectPr>
     <w:tbl xmlns:w="http://schemas.openxmlformats.org/wordprocessingml/2006/main" xmlns:r="http://schemas.openxmlformats.org/officeDocument/2006/relationships" xmlns:w14="http://schemas.microsoft.com/office/word/2010/wordml" xmlns:wp="http://schemas.openxmlformats.org/drawingml/2006/wordprocessingDrawing" xmlns:a="http://schemas.openxmlformats.org/drawingml/2006/main" xmlns:pic="http://schemas.openxmlformats.org/drawingml/2006/picture">
       <w:tblPr>
         NA"/&gt;
         <w:tblLayout w:type="fixed"/>
         <w:jc w:val="center"/>
-        <w:tblW w:type="dxa" w:w="10592"/>
         <w:tblLook w:firstRow="1" w:lastRow="0" w:firstColumn="0" w:lastColumn="0" w:noHBand="0" w:noVBand="1"/>
       </w:tblPr>
       <w:tblGrid>
@@ -48,7 +41,7 @@
           <w:p>
             <w:pPr>
               <w:jc w:val="left"/>
-              <w:spacing w:after="0" w:before="0"/>
+              <w:spacing w:after="0" w:before="0" w:line="240"/>
               <w:ind w:firstLine="0" w:left="0" w:right="0"/>
             </w:pPr>
             <w:r xmlns:w="http://schemas.openxmlformats.org/wordprocessingml/2006/main" xmlns:wp="http://schemas.openxmlformats.org/drawingml/2006/wordprocessingDrawing" xmlns:r="http://schemas.openxmlformats.org/officeDocument/2006/relationships" xmlns:w14="http://schemas.microsoft.com/office/word/2010/wordml">
@@ -85,7 +78,7 @@
           <w:p>
             <w:pPr>
               <w:jc w:val="left"/>
-              <w:spacing w:after="0" w:before="0"/>
+              <w:spacing w:after="0" w:before="0" w:line="240"/>
               <w:ind w:firstLine="0" w:left="0" w:right="0"/>
             </w:pPr>
             <w:r xmlns:w="http://schemas.openxmlformats.org/wordprocessingml/2006/main" xmlns:wp="http://schemas.openxmlformats.org/drawingml/2006/wordprocessingDrawing" xmlns:r="http://schemas.openxmlformats.org/officeDocument/2006/relationships" xmlns:w14="http://schemas.microsoft.com/office/word/2010/wordml">
@@ -115,7 +108,7 @@
           <w:p>
             <w:pPr>
               <w:jc w:val="left"/>
-              <w:spacing w:after="0" w:before="0"/>
+              <w:spacing w:after="0" w:before="0" w:line="240"/>
               <w:ind w:firstLine="0" w:left="0" w:right="0"/>
             </w:pPr>
             <w:r xmlns:w="http://schemas.openxmlformats.org/wordprocessingml/2006/main" xmlns:wp="http://schemas.openxmlformats.org/drawingml/2006/wordprocessingDrawing" xmlns:r="http://schemas.openxmlformats.org/officeDocument/2006/relationships" xmlns:w14="http://schemas.microsoft.com/office/word/2010/wordml">
@@ -145,7 +138,7 @@
           <w:p>
             <w:pPr>
               <w:jc w:val="left"/>
-              <w:spacing w:after="0" w:before="0"/>
+              <w:spacing w:after="0" w:before="0" w:line="240"/>
               <w:ind w:firstLine="0" w:left="0" w:right="0"/>
             </w:pPr>
             <w:r xmlns:w="http://schemas.openxmlformats.org/wordprocessingml/2006/main" xmlns:wp="http://schemas.openxmlformats.org/drawingml/2006/wordprocessingDrawing" xmlns:r="http://schemas.openxmlformats.org/officeDocument/2006/relationships" xmlns:w14="http://schemas.microsoft.com/office/word/2010/wordml">
@@ -175,7 +168,7 @@
           <w:p>
             <w:pPr>
               <w:jc w:val="left"/>
-              <w:spacing w:after="0" w:before="0"/>
+              <w:spacing w:after="0" w:before="0" w:line="240"/>
               <w:ind w:firstLine="0" w:left="0" w:right="0"/>
             </w:pPr>
             <w:r xmlns:w="http://schemas.openxmlformats.org/wordprocessingml/2006/main" xmlns:wp="http://schemas.openxmlformats.org/drawingml/2006/wordprocessingDrawing" xmlns:r="http://schemas.openxmlformats.org/officeDocument/2006/relationships" xmlns:w14="http://schemas.microsoft.com/office/word/2010/wordml">
@@ -204,7 +197,7 @@
           <w:p>
             <w:pPr>
               <w:jc w:val="left"/>
-              <w:spacing w:after="0" w:before="0"/>
+              <w:spacing w:after="0" w:before="0" w:line="240"/>
               <w:ind w:firstLine="0" w:left="0" w:right="0"/>
             </w:pPr>
             <w:r xmlns:w="http://schemas.openxmlformats.org/wordprocessingml/2006/main" xmlns:wp="http://schemas.openxmlformats.org/drawingml/2006/wordprocessingDrawing" xmlns:r="http://schemas.openxmlformats.org/officeDocument/2006/relationships" xmlns:w14="http://schemas.microsoft.com/office/word/2010/wordml">
@@ -243,7 +236,7 @@
           <w:p>
             <w:pPr>
               <w:jc w:val="right"/>
-              <w:spacing w:after="40" w:before="40"/>
+              <w:spacing w:after="40" w:before="40" w:line="240"/>
               <w:ind w:firstLine="0" w:left="100" w:right="100"/>
             </w:pPr>
             <w:r xmlns:w="http://schemas.openxmlformats.org/wordprocessingml/2006/main" xmlns:wp="http://schemas.openxmlformats.org/drawingml/2006/wordprocessingDrawing" xmlns:r="http://schemas.openxmlformats.org/officeDocument/2006/relationships" xmlns:w14="http://schemas.microsoft.com/office/word/2010/wordml">
@@ -275,7 +268,7 @@
           <w:p>
             <w:pPr>
               <w:jc w:val="left"/>
-              <w:spacing w:after="40" w:before="40"/>
+              <w:spacing w:after="40" w:before="40" w:line="240"/>
               <w:ind w:firstLine="0" w:left="100" w:right="100"/>
             </w:pPr>
             <w:r xmlns:w="http://schemas.openxmlformats.org/wordprocessingml/2006/main" xmlns:wp="http://schemas.openxmlformats.org/drawingml/2006/wordprocessingDrawing" xmlns:r="http://schemas.openxmlformats.org/officeDocument/2006/relationships" xmlns:w14="http://schemas.microsoft.com/office/word/2010/wordml">
@@ -307,7 +300,7 @@
           <w:p>
             <w:pPr>
               <w:jc w:val="left"/>
-              <w:spacing w:after="40" w:before="40"/>
+              <w:spacing w:after="40" w:before="40" w:line="240"/>
               <w:ind w:firstLine="0" w:left="100" w:right="100"/>
             </w:pPr>
             <w:r xmlns:w="http://schemas.openxmlformats.org/wordprocessingml/2006/main" xmlns:wp="http://schemas.openxmlformats.org/drawingml/2006/wordprocessingDrawing" xmlns:r="http://schemas.openxmlformats.org/officeDocument/2006/relationships" xmlns:w14="http://schemas.microsoft.com/office/word/2010/wordml">
@@ -339,7 +332,7 @@
           <w:p>
             <w:pPr>
               <w:jc w:val="left"/>
-              <w:spacing w:after="40" w:before="40"/>
+              <w:spacing w:after="40" w:before="40" w:line="240"/>
               <w:ind w:firstLine="0" w:left="100" w:right="100"/>
             </w:pPr>
             <w:r xmlns:w="http://schemas.openxmlformats.org/wordprocessingml/2006/main" xmlns:wp="http://schemas.openxmlformats.org/drawingml/2006/wordprocessingDrawing" xmlns:r="http://schemas.openxmlformats.org/officeDocument/2006/relationships" xmlns:w14="http://schemas.microsoft.com/office/word/2010/wordml">
@@ -371,7 +364,7 @@
           <w:p>
             <w:pPr>
               <w:jc w:val="left"/>
-              <w:spacing w:after="40" w:before="40"/>
+              <w:spacing w:after="40" w:before="40" w:line="240"/>
               <w:ind w:firstLine="0" w:left="100" w:right="100"/>
             </w:pPr>
             <w:r xmlns:w="http://schemas.openxmlformats.org/wordprocessingml/2006/main" xmlns:wp="http://schemas.openxmlformats.org/drawingml/2006/wordprocessingDrawing" xmlns:r="http://schemas.openxmlformats.org/officeDocument/2006/relationships" xmlns:w14="http://schemas.microsoft.com/office/word/2010/wordml">
@@ -403,7 +396,7 @@
           <w:p>
             <w:pPr>
               <w:jc w:val="left"/>
-              <w:spacing w:after="40" w:before="40"/>
+              <w:spacing w:after="40" w:before="40" w:line="240"/>
               <w:ind w:firstLine="0" w:left="100" w:right="100"/>
             </w:pPr>
             <w:r xmlns:w="http://schemas.openxmlformats.org/wordprocessingml/2006/main" xmlns:wp="http://schemas.openxmlformats.org/drawingml/2006/wordprocessingDrawing" xmlns:r="http://schemas.openxmlformats.org/officeDocument/2006/relationships" xmlns:w14="http://schemas.microsoft.com/office/word/2010/wordml">
@@ -435,7 +428,7 @@
           <w:p>
             <w:pPr>
               <w:jc w:val="left"/>
-              <w:spacing w:after="40" w:before="40"/>
+              <w:spacing w:after="40" w:before="40" w:line="240"/>
               <w:ind w:firstLine="0" w:left="100" w:right="100"/>
             </w:pPr>
             <w:r xmlns:w="http://schemas.openxmlformats.org/wordprocessingml/2006/main" xmlns:wp="http://schemas.openxmlformats.org/drawingml/2006/wordprocessingDrawing" xmlns:r="http://schemas.openxmlformats.org/officeDocument/2006/relationships" xmlns:w14="http://schemas.microsoft.com/office/word/2010/wordml">
@@ -467,7 +460,7 @@
           <w:p>
             <w:pPr>
               <w:jc w:val="left"/>
-              <w:spacing w:after="40" w:before="40"/>
+              <w:spacing w:after="40" w:before="40" w:line="240"/>
               <w:ind w:firstLine="0" w:left="100" w:right="100"/>
             </w:pPr>
             <w:r xmlns:w="http://schemas.openxmlformats.org/wordprocessingml/2006/main" xmlns:wp="http://schemas.openxmlformats.org/drawingml/2006/wordprocessingDrawing" xmlns:r="http://schemas.openxmlformats.org/officeDocument/2006/relationships" xmlns:w14="http://schemas.microsoft.com/office/word/2010/wordml">
@@ -502,7 +495,7 @@
           <w:p>
             <w:pPr>
               <w:jc w:val="right"/>
-              <w:spacing w:after="40" w:before="40"/>
+              <w:spacing w:after="40" w:before="40" w:line="240"/>
               <w:ind w:firstLine="0" w:left="100" w:right="100"/>
             </w:pPr>
             <w:r xmlns:w="http://schemas.openxmlformats.org/wordprocessingml/2006/main" xmlns:wp="http://schemas.openxmlformats.org/drawingml/2006/wordprocessingDrawing" xmlns:r="http://schemas.openxmlformats.org/officeDocument/2006/relationships" xmlns:w14="http://schemas.microsoft.com/office/word/2010/wordml">
@@ -531,7 +524,7 @@
           <w:p>
             <w:pPr>
               <w:jc w:val="left"/>
-              <w:spacing w:after="40" w:before="40"/>
+              <w:spacing w:after="40" w:before="40" w:line="240"/>
               <w:ind w:firstLine="0" w:left="100" w:right="100"/>
             </w:pPr>
             <w:r xmlns:w="http://schemas.openxmlformats.org/wordprocessingml/2006/main" xmlns:wp="http://schemas.openxmlformats.org/drawingml/2006/wordprocessingDrawing" xmlns:r="http://schemas.openxmlformats.org/officeDocument/2006/relationships" xmlns:w14="http://schemas.microsoft.com/office/word/2010/wordml">
@@ -560,7 +553,7 @@
           <w:p>
             <w:pPr>
               <w:jc w:val="left"/>
-              <w:spacing w:after="40" w:before="40"/>
+              <w:spacing w:after="40" w:before="40" w:line="240"/>
               <w:ind w:firstLine="0" w:left="100" w:right="100"/>
             </w:pPr>
             <w:r xmlns:w="http://schemas.openxmlformats.org/wordprocessingml/2006/main" xmlns:wp="http://schemas.openxmlformats.org/drawingml/2006/wordprocessingDrawing" xmlns:r="http://schemas.openxmlformats.org/officeDocument/2006/relationships" xmlns:w14="http://schemas.microsoft.com/office/word/2010/wordml">
@@ -589,7 +582,7 @@
           <w:p>
             <w:pPr>
               <w:jc w:val="left"/>
-              <w:spacing w:after="40" w:before="40"/>
+              <w:spacing w:after="40" w:before="40" w:line="240"/>
               <w:ind w:firstLine="0" w:left="100" w:right="100"/>
             </w:pPr>
             <w:r xmlns:w="http://schemas.openxmlformats.org/wordprocessingml/2006/main" xmlns:wp="http://schemas.openxmlformats.org/drawingml/2006/wordprocessingDrawing" xmlns:r="http://schemas.openxmlformats.org/officeDocument/2006/relationships" xmlns:w14="http://schemas.microsoft.com/office/word/2010/wordml">
@@ -618,7 +611,7 @@
           <w:p>
             <w:pPr>
               <w:jc w:val="left"/>
-              <w:spacing w:after="40" w:before="40"/>
+              <w:spacing w:after="40" w:before="40" w:line="240"/>
               <w:ind w:firstLine="0" w:left="100" w:right="100"/>
             </w:pPr>
             <w:r xmlns:w="http://schemas.openxmlformats.org/wordprocessingml/2006/main" xmlns:wp="http://schemas.openxmlformats.org/drawingml/2006/wordprocessingDrawing" xmlns:r="http://schemas.openxmlformats.org/officeDocument/2006/relationships" xmlns:w14="http://schemas.microsoft.com/office/word/2010/wordml">
@@ -647,7 +640,7 @@
           <w:p>
             <w:pPr>
               <w:jc w:val="left"/>
-              <w:spacing w:after="40" w:before="40"/>
+              <w:spacing w:after="40" w:before="40" w:line="240"/>
               <w:ind w:firstLine="0" w:left="100" w:right="100"/>
             </w:pPr>
             <w:r xmlns:w="http://schemas.openxmlformats.org/wordprocessingml/2006/main" xmlns:wp="http://schemas.openxmlformats.org/drawingml/2006/wordprocessingDrawing" xmlns:r="http://schemas.openxmlformats.org/officeDocument/2006/relationships" xmlns:w14="http://schemas.microsoft.com/office/word/2010/wordml">
@@ -676,7 +669,7 @@
           <w:p>
             <w:pPr>
               <w:jc w:val="left"/>
-              <w:spacing w:after="40" w:before="40"/>
+              <w:spacing w:after="40" w:before="40" w:line="240"/>
               <w:ind w:firstLine="0" w:left="100" w:right="100"/>
             </w:pPr>
             <w:r xmlns:w="http://schemas.openxmlformats.org/wordprocessingml/2006/main" xmlns:wp="http://schemas.openxmlformats.org/drawingml/2006/wordprocessingDrawing" xmlns:r="http://schemas.openxmlformats.org/officeDocument/2006/relationships" xmlns:w14="http://schemas.microsoft.com/office/word/2010/wordml">
@@ -705,7 +698,7 @@
           <w:p>
             <w:pPr>
               <w:jc w:val="left"/>
-              <w:spacing w:after="40" w:before="40"/>
+              <w:spacing w:after="40" w:before="40" w:line="240"/>
               <w:ind w:firstLine="0" w:left="100" w:right="100"/>
             </w:pPr>
             <w:r xmlns:w="http://schemas.openxmlformats.org/wordprocessingml/2006/main" xmlns:wp="http://schemas.openxmlformats.org/drawingml/2006/wordprocessingDrawing" xmlns:r="http://schemas.openxmlformats.org/officeDocument/2006/relationships" xmlns:w14="http://schemas.microsoft.com/office/word/2010/wordml">
@@ -740,7 +733,7 @@
           <w:p>
             <w:pPr>
               <w:jc w:val="right"/>
-              <w:spacing w:after="40" w:before="40"/>
+              <w:spacing w:after="40" w:before="40" w:line="240"/>
               <w:ind w:firstLine="0" w:left="100" w:right="100"/>
             </w:pPr>
             <w:r xmlns:w="http://schemas.openxmlformats.org/wordprocessingml/2006/main" xmlns:wp="http://schemas.openxmlformats.org/drawingml/2006/wordprocessingDrawing" xmlns:r="http://schemas.openxmlformats.org/officeDocument/2006/relationships" xmlns:w14="http://schemas.microsoft.com/office/word/2010/wordml">
@@ -769,7 +762,7 @@
           <w:p>
             <w:pPr>
               <w:jc w:val="left"/>
-              <w:spacing w:after="40" w:before="40"/>
+              <w:spacing w:after="40" w:before="40" w:line="240"/>
               <w:ind w:firstLine="0" w:left="100" w:right="100"/>
             </w:pPr>
             <w:r xmlns:w="http://schemas.openxmlformats.org/wordprocessingml/2006/main" xmlns:wp="http://schemas.openxmlformats.org/drawingml/2006/wordprocessingDrawing" xmlns:r="http://schemas.openxmlformats.org/officeDocument/2006/relationships" xmlns:w14="http://schemas.microsoft.com/office/word/2010/wordml">
@@ -798,7 +791,7 @@
           <w:p>
             <w:pPr>
               <w:jc w:val="left"/>
-              <w:spacing w:after="40" w:before="40"/>
+              <w:spacing w:after="40" w:before="40" w:line="240"/>
               <w:ind w:firstLine="0" w:left="100" w:right="100"/>
             </w:pPr>
             <w:r xmlns:w="http://schemas.openxmlformats.org/wordprocessingml/2006/main" xmlns:wp="http://schemas.openxmlformats.org/drawingml/2006/wordprocessingDrawing" xmlns:r="http://schemas.openxmlformats.org/officeDocument/2006/relationships" xmlns:w14="http://schemas.microsoft.com/office/word/2010/wordml">
@@ -827,7 +820,7 @@
           <w:p>
             <w:pPr>
               <w:jc w:val="left"/>
-              <w:spacing w:after="40" w:before="40"/>
+              <w:spacing w:after="40" w:before="40" w:line="240"/>
               <w:ind w:firstLine="0" w:left="100" w:right="100"/>
             </w:pPr>
             <w:r xmlns:w="http://schemas.openxmlformats.org/wordprocessingml/2006/main" xmlns:wp="http://schemas.openxmlformats.org/drawingml/2006/wordprocessingDrawing" xmlns:r="http://schemas.openxmlformats.org/officeDocument/2006/relationships" xmlns:w14="http://schemas.microsoft.com/office/word/2010/wordml">
@@ -856,7 +849,7 @@
           <w:p>
             <w:pPr>
               <w:jc w:val="left"/>
-              <w:spacing w:after="40" w:before="40"/>
+              <w:spacing w:after="40" w:before="40" w:line="240"/>
               <w:ind w:firstLine="0" w:left="100" w:right="100"/>
             </w:pPr>
             <w:r xmlns:w="http://schemas.openxmlformats.org/wordprocessingml/2006/main" xmlns:wp="http://schemas.openxmlformats.org/drawingml/2006/wordprocessingDrawing" xmlns:r="http://schemas.openxmlformats.org/officeDocument/2006/relationships" xmlns:w14="http://schemas.microsoft.com/office/word/2010/wordml">
@@ -885,7 +878,7 @@
           <w:p>
             <w:pPr>
               <w:jc w:val="left"/>
-              <w:spacing w:after="40" w:before="40"/>
+              <w:spacing w:after="40" w:before="40" w:line="240"/>
               <w:ind w:firstLine="0" w:left="100" w:right="100"/>
             </w:pPr>
             <w:r xmlns:w="http://schemas.openxmlformats.org/wordprocessingml/2006/main" xmlns:wp="http://schemas.openxmlformats.org/drawingml/2006/wordprocessingDrawing" xmlns:r="http://schemas.openxmlformats.org/officeDocument/2006/relationships" xmlns:w14="http://schemas.microsoft.com/office/word/2010/wordml">
@@ -914,7 +907,7 @@
           <w:p>
             <w:pPr>
               <w:jc w:val="left"/>
-              <w:spacing w:after="40" w:before="40"/>
+              <w:spacing w:after="40" w:before="40" w:line="240"/>
               <w:ind w:firstLine="0" w:left="100" w:right="100"/>
             </w:pPr>
             <w:r xmlns:w="http://schemas.openxmlformats.org/wordprocessingml/2006/main" xmlns:wp="http://schemas.openxmlformats.org/drawingml/2006/wordprocessingDrawing" xmlns:r="http://schemas.openxmlformats.org/officeDocument/2006/relationships" xmlns:w14="http://schemas.microsoft.com/office/word/2010/wordml">
@@ -943,7 +936,7 @@
           <w:p>
             <w:pPr>
               <w:jc w:val="left"/>
-              <w:spacing w:after="40" w:before="40"/>
+              <w:spacing w:after="40" w:before="40" w:line="240"/>
               <w:ind w:firstLine="0" w:left="100" w:right="100"/>
             </w:pPr>
             <w:r xmlns:w="http://schemas.openxmlformats.org/wordprocessingml/2006/main" xmlns:wp="http://schemas.openxmlformats.org/drawingml/2006/wordprocessingDrawing" xmlns:r="http://schemas.openxmlformats.org/officeDocument/2006/relationships" xmlns:w14="http://schemas.microsoft.com/office/word/2010/wordml">
@@ -978,7 +971,7 @@
           <w:p>
             <w:pPr>
               <w:jc w:val="right"/>
-              <w:spacing w:after="40" w:before="40"/>
+              <w:spacing w:after="40" w:before="40" w:line="240"/>
               <w:ind w:firstLine="0" w:left="100" w:right="100"/>
             </w:pPr>
             <w:r xmlns:w="http://schemas.openxmlformats.org/wordprocessingml/2006/main" xmlns:wp="http://schemas.openxmlformats.org/drawingml/2006/wordprocessingDrawing" xmlns:r="http://schemas.openxmlformats.org/officeDocument/2006/relationships" xmlns:w14="http://schemas.microsoft.com/office/word/2010/wordml">
@@ -1007,7 +1000,7 @@
           <w:p>
             <w:pPr>
               <w:jc w:val="left"/>
-              <w:spacing w:after="40" w:before="40"/>
+              <w:spacing w:after="40" w:before="40" w:line="240"/>
               <w:ind w:firstLine="0" w:left="100" w:right="100"/>
             </w:pPr>
             <w:r xmlns:w="http://schemas.openxmlformats.org/wordprocessingml/2006/main" xmlns:wp="http://schemas.openxmlformats.org/drawingml/2006/wordprocessingDrawing" xmlns:r="http://schemas.openxmlformats.org/officeDocument/2006/relationships" xmlns:w14="http://schemas.microsoft.com/office/word/2010/wordml">
@@ -1036,7 +1029,7 @@
           <w:p>
             <w:pPr>
               <w:jc w:val="left"/>
-              <w:spacing w:after="40" w:before="40"/>
+              <w:spacing w:after="40" w:before="40" w:line="240"/>
               <w:ind w:firstLine="0" w:left="100" w:right="100"/>
             </w:pPr>
             <w:r xmlns:w="http://schemas.openxmlformats.org/wordprocessingml/2006/main" xmlns:wp="http://schemas.openxmlformats.org/drawingml/2006/wordprocessingDrawing" xmlns:r="http://schemas.openxmlformats.org/officeDocument/2006/relationships" xmlns:w14="http://schemas.microsoft.com/office/word/2010/wordml">
@@ -1065,7 +1058,7 @@
           <w:p>
             <w:pPr>
               <w:jc w:val="left"/>
-              <w:spacing w:after="40" w:before="40"/>
+              <w:spacing w:after="40" w:before="40" w:line="240"/>
               <w:ind w:firstLine="0" w:left="100" w:right="100"/>
             </w:pPr>
             <w:r xmlns:w="http://schemas.openxmlformats.org/wordprocessingml/2006/main" xmlns:wp="http://schemas.openxmlformats.org/drawingml/2006/wordprocessingDrawing" xmlns:r="http://schemas.openxmlformats.org/officeDocument/2006/relationships" xmlns:w14="http://schemas.microsoft.com/office/word/2010/wordml">
@@ -1094,7 +1087,7 @@
           <w:p>
             <w:pPr>
               <w:jc w:val="left"/>
-              <w:spacing w:after="40" w:before="40"/>
+              <w:spacing w:after="40" w:before="40" w:line="240"/>
               <w:ind w:firstLine="0" w:left="100" w:right="100"/>
             </w:pPr>
             <w:r xmlns:w="http://schemas.openxmlformats.org/wordprocessingml/2006/main" xmlns:wp="http://schemas.openxmlformats.org/drawingml/2006/wordprocessingDrawing" xmlns:r="http://schemas.openxmlformats.org/officeDocument/2006/relationships" xmlns:w14="http://schemas.microsoft.com/office/word/2010/wordml">
@@ -1123,7 +1116,7 @@
           <w:p>
             <w:pPr>
               <w:jc w:val="left"/>
-              <w:spacing w:after="40" w:before="40"/>
+              <w:spacing w:after="40" w:before="40" w:line="240"/>
               <w:ind w:firstLine="0" w:left="100" w:right="100"/>
             </w:pPr>
             <w:r xmlns:w="http://schemas.openxmlformats.org/wordprocessingml/2006/main" xmlns:wp="http://schemas.openxmlformats.org/drawingml/2006/wordprocessingDrawing" xmlns:r="http://schemas.openxmlformats.org/officeDocument/2006/relationships" xmlns:w14="http://schemas.microsoft.com/office/word/2010/wordml">
@@ -1152,7 +1145,7 @@
           <w:p>
             <w:pPr>
               <w:jc w:val="left"/>
-              <w:spacing w:after="40" w:before="40"/>
+              <w:spacing w:after="40" w:before="40" w:line="240"/>
               <w:ind w:firstLine="0" w:left="100" w:right="100"/>
             </w:pPr>
             <w:r xmlns:w="http://schemas.openxmlformats.org/wordprocessingml/2006/main" xmlns:wp="http://schemas.openxmlformats.org/drawingml/2006/wordprocessingDrawing" xmlns:r="http://schemas.openxmlformats.org/officeDocument/2006/relationships" xmlns:w14="http://schemas.microsoft.com/office/word/2010/wordml">
@@ -1181,7 +1174,7 @@
           <w:p>
             <w:pPr>
               <w:jc w:val="left"/>
-              <w:spacing w:after="40" w:before="40"/>
+              <w:spacing w:after="40" w:before="40" w:line="240"/>
               <w:ind w:firstLine="0" w:left="100" w:right="100"/>
             </w:pPr>
             <w:r xmlns:w="http://schemas.openxmlformats.org/wordprocessingml/2006/main" xmlns:wp="http://schemas.openxmlformats.org/drawingml/2006/wordprocessingDrawing" xmlns:r="http://schemas.openxmlformats.org/officeDocument/2006/relationships" xmlns:w14="http://schemas.microsoft.com/office/word/2010/wordml">
@@ -1216,7 +1209,7 @@
           <w:p>
             <w:pPr>
               <w:jc w:val="right"/>
-              <w:spacing w:after="40" w:before="40"/>
+              <w:spacing w:after="40" w:before="40" w:line="240"/>
               <w:ind w:firstLine="0" w:left="100" w:right="100"/>
             </w:pPr>
             <w:r xmlns:w="http://schemas.openxmlformats.org/wordprocessingml/2006/main" xmlns:wp="http://schemas.openxmlformats.org/drawingml/2006/wordprocessingDrawing" xmlns:r="http://schemas.openxmlformats.org/officeDocument/2006/relationships" xmlns:w14="http://schemas.microsoft.com/office/word/2010/wordml">
@@ -1245,7 +1238,7 @@
           <w:p>
             <w:pPr>
               <w:jc w:val="left"/>
-              <w:spacing w:after="40" w:before="40"/>
+              <w:spacing w:after="40" w:before="40" w:line="240"/>
               <w:ind w:firstLine="0" w:left="100" w:right="100"/>
             </w:pPr>
             <w:r xmlns:w="http://schemas.openxmlformats.org/wordprocessingml/2006/main" xmlns:wp="http://schemas.openxmlformats.org/drawingml/2006/wordprocessingDrawing" xmlns:r="http://schemas.openxmlformats.org/officeDocument/2006/relationships" xmlns:w14="http://schemas.microsoft.com/office/word/2010/wordml">
@@ -1274,7 +1267,7 @@
           <w:p>
             <w:pPr>
               <w:jc w:val="left"/>
-              <w:spacing w:after="40" w:before="40"/>
+              <w:spacing w:after="40" w:before="40" w:line="240"/>
               <w:ind w:firstLine="0" w:left="100" w:right="100"/>
             </w:pPr>
             <w:r xmlns:w="http://schemas.openxmlformats.org/wordprocessingml/2006/main" xmlns:wp="http://schemas.openxmlformats.org/drawingml/2006/wordprocessingDrawing" xmlns:r="http://schemas.openxmlformats.org/officeDocument/2006/relationships" xmlns:w14="http://schemas.microsoft.com/office/word/2010/wordml">
@@ -1303,7 +1296,7 @@
           <w:p>
             <w:pPr>
               <w:jc w:val="left"/>
-              <w:spacing w:after="40" w:before="40"/>
+              <w:spacing w:after="40" w:before="40" w:line="240"/>
               <w:ind w:firstLine="0" w:left="100" w:right="100"/>
             </w:pPr>
             <w:r xmlns:w="http://schemas.openxmlformats.org/wordprocessingml/2006/main" xmlns:wp="http://schemas.openxmlformats.org/drawingml/2006/wordprocessingDrawing" xmlns:r="http://schemas.openxmlformats.org/officeDocument/2006/relationships" xmlns:w14="http://schemas.microsoft.com/office/word/2010/wordml">
@@ -1332,7 +1325,7 @@
           <w:p>
             <w:pPr>
               <w:jc w:val="left"/>
-              <w:spacing w:after="40" w:before="40"/>
+              <w:spacing w:after="40" w:before="40" w:line="240"/>
               <w:ind w:firstLine="0" w:left="100" w:right="100"/>
             </w:pPr>
             <w:r xmlns:w="http://schemas.openxmlformats.org/wordprocessingml/2006/main" xmlns:wp="http://schemas.openxmlformats.org/drawingml/2006/wordprocessingDrawing" xmlns:r="http://schemas.openxmlformats.org/officeDocument/2006/relationships" xmlns:w14="http://schemas.microsoft.com/office/word/2010/wordml">
@@ -1361,7 +1354,7 @@
           <w:p>
             <w:pPr>
               <w:jc w:val="left"/>
-              <w:spacing w:after="40" w:before="40"/>
+              <w:spacing w:after="40" w:before="40" w:line="240"/>
               <w:ind w:firstLine="0" w:left="100" w:right="100"/>
             </w:pPr>
             <w:r xmlns:w="http://schemas.openxmlformats.org/wordprocessingml/2006/main" xmlns:wp="http://schemas.openxmlformats.org/drawingml/2006/wordprocessingDrawing" xmlns:r="http://schemas.openxmlformats.org/officeDocument/2006/relationships" xmlns:w14="http://schemas.microsoft.com/office/word/2010/wordml">
@@ -1390,7 +1383,7 @@
           <w:p>
             <w:pPr>
               <w:jc w:val="left"/>
-              <w:spacing w:after="40" w:before="40"/>
+              <w:spacing w:after="40" w:before="40" w:line="240"/>
               <w:ind w:firstLine="0" w:left="100" w:right="100"/>
             </w:pPr>
             <w:r xmlns:w="http://schemas.openxmlformats.org/wordprocessingml/2006/main" xmlns:wp="http://schemas.openxmlformats.org/drawingml/2006/wordprocessingDrawing" xmlns:r="http://schemas.openxmlformats.org/officeDocument/2006/relationships" xmlns:w14="http://schemas.microsoft.com/office/word/2010/wordml">
@@ -1419,7 +1412,7 @@
           <w:p>
             <w:pPr>
               <w:jc w:val="left"/>
-              <w:spacing w:after="40" w:before="40"/>
+              <w:spacing w:after="40" w:before="40" w:line="240"/>
               <w:ind w:firstLine="0" w:left="100" w:right="100"/>
             </w:pPr>
             <w:r xmlns:w="http://schemas.openxmlformats.org/wordprocessingml/2006/main" xmlns:wp="http://schemas.openxmlformats.org/drawingml/2006/wordprocessingDrawing" xmlns:r="http://schemas.openxmlformats.org/officeDocument/2006/relationships" xmlns:w14="http://schemas.microsoft.com/office/word/2010/wordml">
@@ -1454,7 +1447,7 @@
           <w:p>
             <w:pPr>
               <w:jc w:val="right"/>
-              <w:spacing w:after="40" w:before="40"/>
+              <w:spacing w:after="40" w:before="40" w:line="240"/>
               <w:ind w:firstLine="0" w:left="100" w:right="100"/>
             </w:pPr>
             <w:r xmlns:w="http://schemas.openxmlformats.org/wordprocessingml/2006/main" xmlns:wp="http://schemas.openxmlformats.org/drawingml/2006/wordprocessingDrawing" xmlns:r="http://schemas.openxmlformats.org/officeDocument/2006/relationships" xmlns:w14="http://schemas.microsoft.com/office/word/2010/wordml">
@@ -1483,7 +1476,7 @@
           <w:p>
             <w:pPr>
               <w:jc w:val="left"/>
-              <w:spacing w:after="40" w:before="40"/>
+              <w:spacing w:after="40" w:before="40" w:line="240"/>
               <w:ind w:firstLine="0" w:left="100" w:right="100"/>
             </w:pPr>
             <w:r xmlns:w="http://schemas.openxmlformats.org/wordprocessingml/2006/main" xmlns:wp="http://schemas.openxmlformats.org/drawingml/2006/wordprocessingDrawing" xmlns:r="http://schemas.openxmlformats.org/officeDocument/2006/relationships" xmlns:w14="http://schemas.microsoft.com/office/word/2010/wordml">
@@ -1512,7 +1505,7 @@
           <w:p>
             <w:pPr>
               <w:jc w:val="left"/>
-              <w:spacing w:after="40" w:before="40"/>
+              <w:spacing w:after="40" w:before="40" w:line="240"/>
               <w:ind w:firstLine="0" w:left="100" w:right="100"/>
             </w:pPr>
             <w:r xmlns:w="http://schemas.openxmlformats.org/wordprocessingml/2006/main" xmlns:wp="http://schemas.openxmlformats.org/drawingml/2006/wordprocessingDrawing" xmlns:r="http://schemas.openxmlformats.org/officeDocument/2006/relationships" xmlns:w14="http://schemas.microsoft.com/office/word/2010/wordml">
@@ -1541,7 +1534,7 @@
           <w:p>
             <w:pPr>
               <w:jc w:val="left"/>
-              <w:spacing w:after="40" w:before="40"/>
+              <w:spacing w:after="40" w:before="40" w:line="240"/>
               <w:ind w:firstLine="0" w:left="100" w:right="100"/>
             </w:pPr>
             <w:r xmlns:w="http://schemas.openxmlformats.org/wordprocessingml/2006/main" xmlns:wp="http://schemas.openxmlformats.org/drawingml/2006/wordprocessingDrawing" xmlns:r="http://schemas.openxmlformats.org/officeDocument/2006/relationships" xmlns:w14="http://schemas.microsoft.com/office/word/2010/wordml">
@@ -1570,7 +1563,7 @@
           <w:p>
             <w:pPr>
               <w:jc w:val="left"/>
-              <w:spacing w:after="40" w:before="40"/>
+              <w:spacing w:after="40" w:before="40" w:line="240"/>
               <w:ind w:firstLine="0" w:left="100" w:right="100"/>
             </w:pPr>
             <w:r xmlns:w="http://schemas.openxmlformats.org/wordprocessingml/2006/main" xmlns:wp="http://schemas.openxmlformats.org/drawingml/2006/wordprocessingDrawing" xmlns:r="http://schemas.openxmlformats.org/officeDocument/2006/relationships" xmlns:w14="http://schemas.microsoft.com/office/word/2010/wordml">
@@ -1599,7 +1592,7 @@
           <w:p>
             <w:pPr>
               <w:jc w:val="left"/>
-              <w:spacing w:after="40" w:before="40"/>
+              <w:spacing w:after="40" w:before="40" w:line="240"/>
               <w:ind w:firstLine="0" w:left="100" w:right="100"/>
             </w:pPr>
             <w:r xmlns:w="http://schemas.openxmlformats.org/wordprocessingml/2006/main" xmlns:wp="http://schemas.openxmlformats.org/drawingml/2006/wordprocessingDrawing" xmlns:r="http://schemas.openxmlformats.org/officeDocument/2006/relationships" xmlns:w14="http://schemas.microsoft.com/office/word/2010/wordml">
@@ -1628,7 +1621,7 @@
           <w:p>
             <w:pPr>
               <w:jc w:val="left"/>
-              <w:spacing w:after="40" w:before="40"/>
+              <w:spacing w:after="40" w:before="40" w:line="240"/>
               <w:ind w:firstLine="0" w:left="100" w:right="100"/>
             </w:pPr>
             <w:r xmlns:w="http://schemas.openxmlformats.org/wordprocessingml/2006/main" xmlns:wp="http://schemas.openxmlformats.org/drawingml/2006/wordprocessingDrawing" xmlns:r="http://schemas.openxmlformats.org/officeDocument/2006/relationships" xmlns:w14="http://schemas.microsoft.com/office/word/2010/wordml">
@@ -1657,7 +1650,7 @@
           <w:p>
             <w:pPr>
               <w:jc w:val="left"/>
-              <w:spacing w:after="40" w:before="40"/>
+              <w:spacing w:after="40" w:before="40" w:line="240"/>
               <w:ind w:firstLine="0" w:left="100" w:right="100"/>
             </w:pPr>
             <w:r xmlns:w="http://schemas.openxmlformats.org/wordprocessingml/2006/main" xmlns:wp="http://schemas.openxmlformats.org/drawingml/2006/wordprocessingDrawing" xmlns:r="http://schemas.openxmlformats.org/officeDocument/2006/relationships" xmlns:w14="http://schemas.microsoft.com/office/word/2010/wordml">
@@ -1692,7 +1685,7 @@
           <w:p>
             <w:pPr>
               <w:jc w:val="right"/>
-              <w:spacing w:after="40" w:before="40"/>
+              <w:spacing w:after="40" w:before="40" w:line="240"/>
               <w:ind w:firstLine="0" w:left="100" w:right="100"/>
             </w:pPr>
             <w:r xmlns:w="http://schemas.openxmlformats.org/wordprocessingml/2006/main" xmlns:wp="http://schemas.openxmlformats.org/drawingml/2006/wordprocessingDrawing" xmlns:r="http://schemas.openxmlformats.org/officeDocument/2006/relationships" xmlns:w14="http://schemas.microsoft.com/office/word/2010/wordml">
@@ -1721,7 +1714,7 @@
           <w:p>
             <w:pPr>
               <w:jc w:val="left"/>
-              <w:spacing w:after="40" w:before="40"/>
+              <w:spacing w:after="40" w:before="40" w:line="240"/>
               <w:ind w:firstLine="0" w:left="100" w:right="100"/>
             </w:pPr>
             <w:r xmlns:w="http://schemas.openxmlformats.org/wordprocessingml/2006/main" xmlns:wp="http://schemas.openxmlformats.org/drawingml/2006/wordprocessingDrawing" xmlns:r="http://schemas.openxmlformats.org/officeDocument/2006/relationships" xmlns:w14="http://schemas.microsoft.com/office/word/2010/wordml">
@@ -1750,7 +1743,7 @@
           <w:p>
             <w:pPr>
               <w:jc w:val="left"/>
-              <w:spacing w:after="40" w:before="40"/>
+              <w:spacing w:after="40" w:before="40" w:line="240"/>
               <w:ind w:firstLine="0" w:left="100" w:right="100"/>
             </w:pPr>
             <w:r xmlns:w="http://schemas.openxmlformats.org/wordprocessingml/2006/main" xmlns:wp="http://schemas.openxmlformats.org/drawingml/2006/wordprocessingDrawing" xmlns:r="http://schemas.openxmlformats.org/officeDocument/2006/relationships" xmlns:w14="http://schemas.microsoft.com/office/word/2010/wordml">
@@ -1779,7 +1772,7 @@
           <w:p>
             <w:pPr>
               <w:jc w:val="left"/>
-              <w:spacing w:after="40" w:before="40"/>
+              <w:spacing w:after="40" w:before="40" w:line="240"/>
               <w:ind w:firstLine="0" w:left="100" w:right="100"/>
             </w:pPr>
             <w:r xmlns:w="http://schemas.openxmlformats.org/wordprocessingml/2006/main" xmlns:wp="http://schemas.openxmlformats.org/drawingml/2006/wordprocessingDrawing" xmlns:r="http://schemas.openxmlformats.org/officeDocument/2006/relationships" xmlns:w14="http://schemas.microsoft.com/office/word/2010/wordml">
@@ -1808,7 +1801,7 @@
           <w:p>
             <w:pPr>
               <w:jc w:val="left"/>
-              <w:spacing w:after="40" w:before="40"/>
+              <w:spacing w:after="40" w:before="40" w:line="240"/>
               <w:ind w:firstLine="0" w:left="100" w:right="100"/>
             </w:pPr>
             <w:r xmlns:w="http://schemas.openxmlformats.org/wordprocessingml/2006/main" xmlns:wp="http://schemas.openxmlformats.org/drawingml/2006/wordprocessingDrawing" xmlns:r="http://schemas.openxmlformats.org/officeDocument/2006/relationships" xmlns:w14="http://schemas.microsoft.com/office/word/2010/wordml">
@@ -1837,7 +1830,7 @@
           <w:p>
             <w:pPr>
               <w:jc w:val="left"/>
-              <w:spacing w:after="40" w:before="40"/>
+              <w:spacing w:after="40" w:before="40" w:line="240"/>
               <w:ind w:firstLine="0" w:left="100" w:right="100"/>
             </w:pPr>
             <w:r xmlns:w="http://schemas.openxmlformats.org/wordprocessingml/2006/main" xmlns:wp="http://schemas.openxmlformats.org/drawingml/2006/wordprocessingDrawing" xmlns:r="http://schemas.openxmlformats.org/officeDocument/2006/relationships" xmlns:w14="http://schemas.microsoft.com/office/word/2010/wordml">
@@ -1866,7 +1859,7 @@
           <w:p>
             <w:pPr>
               <w:jc w:val="left"/>
-              <w:spacing w:after="40" w:before="40"/>
+              <w:spacing w:after="40" w:before="40" w:line="240"/>
               <w:ind w:firstLine="0" w:left="100" w:right="100"/>
             </w:pPr>
             <w:r xmlns:w="http://schemas.openxmlformats.org/wordprocessingml/2006/main" xmlns:wp="http://schemas.openxmlformats.org/drawingml/2006/wordprocessingDrawing" xmlns:r="http://schemas.openxmlformats.org/officeDocument/2006/relationships" xmlns:w14="http://schemas.microsoft.com/office/word/2010/wordml">
@@ -1895,7 +1888,7 @@
           <w:p>
             <w:pPr>
               <w:jc w:val="left"/>
-              <w:spacing w:after="40" w:before="40"/>
+              <w:spacing w:after="40" w:before="40" w:line="240"/>
               <w:ind w:firstLine="0" w:left="100" w:right="100"/>
             </w:pPr>
             <w:r xmlns:w="http://schemas.openxmlformats.org/wordprocessingml/2006/main" xmlns:wp="http://schemas.openxmlformats.org/drawingml/2006/wordprocessingDrawing" xmlns:r="http://schemas.openxmlformats.org/officeDocument/2006/relationships" xmlns:w14="http://schemas.microsoft.com/office/word/2010/wordml">
@@ -1930,7 +1923,7 @@
           <w:p>
             <w:pPr>
               <w:jc w:val="right"/>
-              <w:spacing w:after="40" w:before="40"/>
+              <w:spacing w:after="40" w:before="40" w:line="240"/>
               <w:ind w:firstLine="0" w:left="100" w:right="100"/>
             </w:pPr>
             <w:r xmlns:w="http://schemas.openxmlformats.org/wordprocessingml/2006/main" xmlns:wp="http://schemas.openxmlformats.org/drawingml/2006/wordprocessingDrawing" xmlns:r="http://schemas.openxmlformats.org/officeDocument/2006/relationships" xmlns:w14="http://schemas.microsoft.com/office/word/2010/wordml">
@@ -1959,7 +1952,7 @@
           <w:p>
             <w:pPr>
               <w:jc w:val="left"/>
-              <w:spacing w:after="40" w:before="40"/>
+              <w:spacing w:after="40" w:before="40" w:line="240"/>
               <w:ind w:firstLine="0" w:left="100" w:right="100"/>
             </w:pPr>
             <w:r xmlns:w="http://schemas.openxmlformats.org/wordprocessingml/2006/main" xmlns:wp="http://schemas.openxmlformats.org/drawingml/2006/wordprocessingDrawing" xmlns:r="http://schemas.openxmlformats.org/officeDocument/2006/relationships" xmlns:w14="http://schemas.microsoft.com/office/word/2010/wordml">
@@ -1988,7 +1981,7 @@
           <w:p>
             <w:pPr>
               <w:jc w:val="left"/>
-              <w:spacing w:after="40" w:before="40"/>
+              <w:spacing w:after="40" w:before="40" w:line="240"/>
               <w:ind w:firstLine="0" w:left="100" w:right="100"/>
             </w:pPr>
             <w:r xmlns:w="http://schemas.openxmlformats.org/wordprocessingml/2006/main" xmlns:wp="http://schemas.openxmlformats.org/drawingml/2006/wordprocessingDrawing" xmlns:r="http://schemas.openxmlformats.org/officeDocument/2006/relationships" xmlns:w14="http://schemas.microsoft.com/office/word/2010/wordml">
@@ -2017,7 +2010,7 @@
           <w:p>
             <w:pPr>
               <w:jc w:val="left"/>
-              <w:spacing w:after="40" w:before="40"/>
+              <w:spacing w:after="40" w:before="40" w:line="240"/>
               <w:ind w:firstLine="0" w:left="100" w:right="100"/>
             </w:pPr>
             <w:r xmlns:w="http://schemas.openxmlformats.org/wordprocessingml/2006/main" xmlns:wp="http://schemas.openxmlformats.org/drawingml/2006/wordprocessingDrawing" xmlns:r="http://schemas.openxmlformats.org/officeDocument/2006/relationships" xmlns:w14="http://schemas.microsoft.com/office/word/2010/wordml">
@@ -2046,7 +2039,7 @@
           <w:p>
             <w:pPr>
               <w:jc w:val="left"/>
-              <w:spacing w:after="40" w:before="40"/>
+              <w:spacing w:after="40" w:before="40" w:line="240"/>
               <w:ind w:firstLine="0" w:left="100" w:right="100"/>
             </w:pPr>
             <w:r xmlns:w="http://schemas.openxmlformats.org/wordprocessingml/2006/main" xmlns:wp="http://schemas.openxmlformats.org/drawingml/2006/wordprocessingDrawing" xmlns:r="http://schemas.openxmlformats.org/officeDocument/2006/relationships" xmlns:w14="http://schemas.microsoft.com/office/word/2010/wordml">
@@ -2075,7 +2068,7 @@
           <w:p>
             <w:pPr>
               <w:jc w:val="left"/>
-              <w:spacing w:after="40" w:before="40"/>
+              <w:spacing w:after="40" w:before="40" w:line="240"/>
               <w:ind w:firstLine="0" w:left="100" w:right="100"/>
             </w:pPr>
             <w:r xmlns:w="http://schemas.openxmlformats.org/wordprocessingml/2006/main" xmlns:wp="http://schemas.openxmlformats.org/drawingml/2006/wordprocessingDrawing" xmlns:r="http://schemas.openxmlformats.org/officeDocument/2006/relationships" xmlns:w14="http://schemas.microsoft.com/office/word/2010/wordml">
@@ -2104,7 +2097,7 @@
           <w:p>
             <w:pPr>
               <w:jc w:val="left"/>
-              <w:spacing w:after="40" w:before="40"/>
+              <w:spacing w:after="40" w:before="40" w:line="240"/>
               <w:ind w:firstLine="0" w:left="100" w:right="100"/>
             </w:pPr>
             <w:r xmlns:w="http://schemas.openxmlformats.org/wordprocessingml/2006/main" xmlns:wp="http://schemas.openxmlformats.org/drawingml/2006/wordprocessingDrawing" xmlns:r="http://schemas.openxmlformats.org/officeDocument/2006/relationships" xmlns:w14="http://schemas.microsoft.com/office/word/2010/wordml">
@@ -2133,7 +2126,7 @@
           <w:p>
             <w:pPr>
               <w:jc w:val="left"/>
-              <w:spacing w:after="40" w:before="40"/>
+              <w:spacing w:after="40" w:before="40" w:line="240"/>
               <w:ind w:firstLine="0" w:left="100" w:right="100"/>
             </w:pPr>
             <w:r xmlns:w="http://schemas.openxmlformats.org/wordprocessingml/2006/main" xmlns:wp="http://schemas.openxmlformats.org/drawingml/2006/wordprocessingDrawing" xmlns:r="http://schemas.openxmlformats.org/officeDocument/2006/relationships" xmlns:w14="http://schemas.microsoft.com/office/word/2010/wordml">
@@ -2168,7 +2161,7 @@
           <w:p>
             <w:pPr>
               <w:jc w:val="right"/>
-              <w:spacing w:after="40" w:before="40"/>
+              <w:spacing w:after="40" w:before="40" w:line="240"/>
               <w:ind w:firstLine="0" w:left="100" w:right="100"/>
             </w:pPr>
             <w:r xmlns:w="http://schemas.openxmlformats.org/wordprocessingml/2006/main" xmlns:wp="http://schemas.openxmlformats.org/drawingml/2006/wordprocessingDrawing" xmlns:r="http://schemas.openxmlformats.org/officeDocument/2006/relationships" xmlns:w14="http://schemas.microsoft.com/office/word/2010/wordml">
@@ -2197,7 +2190,7 @@
           <w:p>
             <w:pPr>
               <w:jc w:val="left"/>
-              <w:spacing w:after="40" w:before="40"/>
+              <w:spacing w:after="40" w:before="40" w:line="240"/>
               <w:ind w:firstLine="0" w:left="100" w:right="100"/>
             </w:pPr>
             <w:r xmlns:w="http://schemas.openxmlformats.org/wordprocessingml/2006/main" xmlns:wp="http://schemas.openxmlformats.org/drawingml/2006/wordprocessingDrawing" xmlns:r="http://schemas.openxmlformats.org/officeDocument/2006/relationships" xmlns:w14="http://schemas.microsoft.com/office/word/2010/wordml">
@@ -2226,7 +2219,7 @@
           <w:p>
             <w:pPr>
               <w:jc w:val="left"/>
-              <w:spacing w:after="40" w:before="40"/>
+              <w:spacing w:after="40" w:before="40" w:line="240"/>
               <w:ind w:firstLine="0" w:left="100" w:right="100"/>
             </w:pPr>
             <w:r xmlns:w="http://schemas.openxmlformats.org/wordprocessingml/2006/main" xmlns:wp="http://schemas.openxmlformats.org/drawingml/2006/wordprocessingDrawing" xmlns:r="http://schemas.openxmlformats.org/officeDocument/2006/relationships" xmlns:w14="http://schemas.microsoft.com/office/word/2010/wordml">
@@ -2255,7 +2248,7 @@
           <w:p>
             <w:pPr>
               <w:jc w:val="left"/>
-              <w:spacing w:after="40" w:before="40"/>
+              <w:spacing w:after="40" w:before="40" w:line="240"/>
               <w:ind w:firstLine="0" w:left="100" w:right="100"/>
             </w:pPr>
             <w:r xmlns:w="http://schemas.openxmlformats.org/wordprocessingml/2006/main" xmlns:wp="http://schemas.openxmlformats.org/drawingml/2006/wordprocessingDrawing" xmlns:r="http://schemas.openxmlformats.org/officeDocument/2006/relationships" xmlns:w14="http://schemas.microsoft.com/office/word/2010/wordml">
@@ -2284,7 +2277,7 @@
           <w:p>
             <w:pPr>
               <w:jc w:val="left"/>
-              <w:spacing w:after="40" w:before="40"/>
+              <w:spacing w:after="40" w:before="40" w:line="240"/>
               <w:ind w:firstLine="0" w:left="100" w:right="100"/>
             </w:pPr>
             <w:r xmlns:w="http://schemas.openxmlformats.org/wordprocessingml/2006/main" xmlns:wp="http://schemas.openxmlformats.org/drawingml/2006/wordprocessingDrawing" xmlns:r="http://schemas.openxmlformats.org/officeDocument/2006/relationships" xmlns:w14="http://schemas.microsoft.com/office/word/2010/wordml">
@@ -2313,7 +2306,7 @@
           <w:p>
             <w:pPr>
               <w:jc w:val="left"/>
-              <w:spacing w:after="40" w:before="40"/>
+              <w:spacing w:after="40" w:before="40" w:line="240"/>
               <w:ind w:firstLine="0" w:left="100" w:right="100"/>
             </w:pPr>
             <w:r xmlns:w="http://schemas.openxmlformats.org/wordprocessingml/2006/main" xmlns:wp="http://schemas.openxmlformats.org/drawingml/2006/wordprocessingDrawing" xmlns:r="http://schemas.openxmlformats.org/officeDocument/2006/relationships" xmlns:w14="http://schemas.microsoft.com/office/word/2010/wordml">
@@ -2342,7 +2335,7 @@
           <w:p>
             <w:pPr>
               <w:jc w:val="left"/>
-              <w:spacing w:after="40" w:before="40"/>
+              <w:spacing w:after="40" w:before="40" w:line="240"/>
               <w:ind w:firstLine="0" w:left="100" w:right="100"/>
             </w:pPr>
             <w:r xmlns:w="http://schemas.openxmlformats.org/wordprocessingml/2006/main" xmlns:wp="http://schemas.openxmlformats.org/drawingml/2006/wordprocessingDrawing" xmlns:r="http://schemas.openxmlformats.org/officeDocument/2006/relationships" xmlns:w14="http://schemas.microsoft.com/office/word/2010/wordml">
@@ -2371,7 +2364,7 @@
           <w:p>
             <w:pPr>
               <w:jc w:val="left"/>
-              <w:spacing w:after="40" w:before="40"/>
+              <w:spacing w:after="40" w:before="40" w:line="240"/>
               <w:ind w:firstLine="0" w:left="100" w:right="100"/>
             </w:pPr>
             <w:r xmlns:w="http://schemas.openxmlformats.org/wordprocessingml/2006/main" xmlns:wp="http://schemas.openxmlformats.org/drawingml/2006/wordprocessingDrawing" xmlns:r="http://schemas.openxmlformats.org/officeDocument/2006/relationships" xmlns:w14="http://schemas.microsoft.com/office/word/2010/wordml">
@@ -2406,7 +2399,7 @@
           <w:p>
             <w:pPr>
               <w:jc w:val="right"/>
-              <w:spacing w:after="40" w:before="40"/>
+              <w:spacing w:after="40" w:before="40" w:line="240"/>
               <w:ind w:firstLine="0" w:left="100" w:right="100"/>
             </w:pPr>
             <w:r xmlns:w="http://schemas.openxmlformats.org/wordprocessingml/2006/main" xmlns:wp="http://schemas.openxmlformats.org/drawingml/2006/wordprocessingDrawing" xmlns:r="http://schemas.openxmlformats.org/officeDocument/2006/relationships" xmlns:w14="http://schemas.microsoft.com/office/word/2010/wordml">
@@ -2435,7 +2428,7 @@
           <w:p>
             <w:pPr>
               <w:jc w:val="left"/>
-              <w:spacing w:after="40" w:before="40"/>
+              <w:spacing w:after="40" w:before="40" w:line="240"/>
               <w:ind w:firstLine="0" w:left="100" w:right="100"/>
             </w:pPr>
             <w:r xmlns:w="http://schemas.openxmlformats.org/wordprocessingml/2006/main" xmlns:wp="http://schemas.openxmlformats.org/drawingml/2006/wordprocessingDrawing" xmlns:r="http://schemas.openxmlformats.org/officeDocument/2006/relationships" xmlns:w14="http://schemas.microsoft.com/office/word/2010/wordml">
@@ -2464,7 +2457,7 @@
           <w:p>
             <w:pPr>
               <w:jc w:val="left"/>
-              <w:spacing w:after="40" w:before="40"/>
+              <w:spacing w:after="40" w:before="40" w:line="240"/>
               <w:ind w:firstLine="0" w:left="100" w:right="100"/>
             </w:pPr>
             <w:r xmlns:w="http://schemas.openxmlformats.org/wordprocessingml/2006/main" xmlns:wp="http://schemas.openxmlformats.org/drawingml/2006/wordprocessingDrawing" xmlns:r="http://schemas.openxmlformats.org/officeDocument/2006/relationships" xmlns:w14="http://schemas.microsoft.com/office/word/2010/wordml">
@@ -2493,7 +2486,7 @@
           <w:p>
             <w:pPr>
               <w:jc w:val="left"/>
-              <w:spacing w:after="40" w:before="40"/>
+              <w:spacing w:after="40" w:before="40" w:line="240"/>
               <w:ind w:firstLine="0" w:left="100" w:right="100"/>
             </w:pPr>
             <w:r xmlns:w="http://schemas.openxmlformats.org/wordprocessingml/2006/main" xmlns:wp="http://schemas.openxmlformats.org/drawingml/2006/wordprocessingDrawing" xmlns:r="http://schemas.openxmlformats.org/officeDocument/2006/relationships" xmlns:w14="http://schemas.microsoft.com/office/word/2010/wordml">
@@ -2522,7 +2515,7 @@
           <w:p>
             <w:pPr>
               <w:jc w:val="left"/>
-              <w:spacing w:after="40" w:before="40"/>
+              <w:spacing w:after="40" w:before="40" w:line="240"/>
               <w:ind w:firstLine="0" w:left="100" w:right="100"/>
             </w:pPr>
             <w:r xmlns:w="http://schemas.openxmlformats.org/wordprocessingml/2006/main" xmlns:wp="http://schemas.openxmlformats.org/drawingml/2006/wordprocessingDrawing" xmlns:r="http://schemas.openxmlformats.org/officeDocument/2006/relationships" xmlns:w14="http://schemas.microsoft.com/office/word/2010/wordml">
@@ -2551,7 +2544,7 @@
           <w:p>
             <w:pPr>
               <w:jc w:val="left"/>
-              <w:spacing w:after="40" w:before="40"/>
+              <w:spacing w:after="40" w:before="40" w:line="240"/>
               <w:ind w:firstLine="0" w:left="100" w:right="100"/>
             </w:pPr>
             <w:r xmlns:w="http://schemas.openxmlformats.org/wordprocessingml/2006/main" xmlns:wp="http://schemas.openxmlformats.org/drawingml/2006/wordprocessingDrawing" xmlns:r="http://schemas.openxmlformats.org/officeDocument/2006/relationships" xmlns:w14="http://schemas.microsoft.com/office/word/2010/wordml">
@@ -2580,7 +2573,7 @@
           <w:p>
             <w:pPr>
               <w:jc w:val="left"/>
-              <w:spacing w:after="40" w:before="40"/>
+              <w:spacing w:after="40" w:before="40" w:line="240"/>
               <w:ind w:firstLine="0" w:left="100" w:right="100"/>
             </w:pPr>
             <w:r xmlns:w="http://schemas.openxmlformats.org/wordprocessingml/2006/main" xmlns:wp="http://schemas.openxmlformats.org/drawingml/2006/wordprocessingDrawing" xmlns:r="http://schemas.openxmlformats.org/officeDocument/2006/relationships" xmlns:w14="http://schemas.microsoft.com/office/word/2010/wordml">
@@ -2609,7 +2602,7 @@
           <w:p>
             <w:pPr>
               <w:jc w:val="left"/>
-              <w:spacing w:after="40" w:before="40"/>
+              <w:spacing w:after="40" w:before="40" w:line="240"/>
               <w:ind w:firstLine="0" w:left="100" w:right="100"/>
             </w:pPr>
             <w:r xmlns:w="http://schemas.openxmlformats.org/wordprocessingml/2006/main" xmlns:wp="http://schemas.openxmlformats.org/drawingml/2006/wordprocessingDrawing" xmlns:r="http://schemas.openxmlformats.org/officeDocument/2006/relationships" xmlns:w14="http://schemas.microsoft.com/office/word/2010/wordml">
@@ -2644,7 +2637,7 @@
           <w:p>
             <w:pPr>
               <w:jc w:val="right"/>
-              <w:spacing w:after="40" w:before="40"/>
+              <w:spacing w:after="40" w:before="40" w:line="240"/>
               <w:ind w:firstLine="0" w:left="100" w:right="100"/>
             </w:pPr>
             <w:r xmlns:w="http://schemas.openxmlformats.org/wordprocessingml/2006/main" xmlns:wp="http://schemas.openxmlformats.org/drawingml/2006/wordprocessingDrawing" xmlns:r="http://schemas.openxmlformats.org/officeDocument/2006/relationships" xmlns:w14="http://schemas.microsoft.com/office/word/2010/wordml">
@@ -2673,7 +2666,7 @@
           <w:p>
             <w:pPr>
               <w:jc w:val="left"/>
-              <w:spacing w:after="40" w:before="40"/>
+              <w:spacing w:after="40" w:before="40" w:line="240"/>
               <w:ind w:firstLine="0" w:left="100" w:right="100"/>
             </w:pPr>
             <w:r xmlns:w="http://schemas.openxmlformats.org/wordprocessingml/2006/main" xmlns:wp="http://schemas.openxmlformats.org/drawingml/2006/wordprocessingDrawing" xmlns:r="http://schemas.openxmlformats.org/officeDocument/2006/relationships" xmlns:w14="http://schemas.microsoft.com/office/word/2010/wordml">
@@ -2702,7 +2695,7 @@
           <w:p>
             <w:pPr>
               <w:jc w:val="left"/>
-              <w:spacing w:after="40" w:before="40"/>
+              <w:spacing w:after="40" w:before="40" w:line="240"/>
               <w:ind w:firstLine="0" w:left="100" w:right="100"/>
             </w:pPr>
             <w:r xmlns:w="http://schemas.openxmlformats.org/wordprocessingml/2006/main" xmlns:wp="http://schemas.openxmlformats.org/drawingml/2006/wordprocessingDrawing" xmlns:r="http://schemas.openxmlformats.org/officeDocument/2006/relationships" xmlns:w14="http://schemas.microsoft.com/office/word/2010/wordml">
@@ -2731,7 +2724,7 @@
           <w:p>
             <w:pPr>
               <w:jc w:val="left"/>
-              <w:spacing w:after="40" w:before="40"/>
+              <w:spacing w:after="40" w:before="40" w:line="240"/>
               <w:ind w:firstLine="0" w:left="100" w:right="100"/>
             </w:pPr>
             <w:r xmlns:w="http://schemas.openxmlformats.org/wordprocessingml/2006/main" xmlns:wp="http://schemas.openxmlformats.org/drawingml/2006/wordprocessingDrawing" xmlns:r="http://schemas.openxmlformats.org/officeDocument/2006/relationships" xmlns:w14="http://schemas.microsoft.com/office/word/2010/wordml">
@@ -2760,7 +2753,7 @@
           <w:p>
             <w:pPr>
               <w:jc w:val="left"/>
-              <w:spacing w:after="40" w:before="40"/>
+              <w:spacing w:after="40" w:before="40" w:line="240"/>
               <w:ind w:firstLine="0" w:left="100" w:right="100"/>
             </w:pPr>
             <w:r xmlns:w="http://schemas.openxmlformats.org/wordprocessingml/2006/main" xmlns:wp="http://schemas.openxmlformats.org/drawingml/2006/wordprocessingDrawing" xmlns:r="http://schemas.openxmlformats.org/officeDocument/2006/relationships" xmlns:w14="http://schemas.microsoft.com/office/word/2010/wordml">
@@ -2789,7 +2782,7 @@
           <w:p>
             <w:pPr>
               <w:jc w:val="left"/>
-              <w:spacing w:after="40" w:before="40"/>
+              <w:spacing w:after="40" w:before="40" w:line="240"/>
               <w:ind w:firstLine="0" w:left="100" w:right="100"/>
             </w:pPr>
             <w:r xmlns:w="http://schemas.openxmlformats.org/wordprocessingml/2006/main" xmlns:wp="http://schemas.openxmlformats.org/drawingml/2006/wordprocessingDrawing" xmlns:r="http://schemas.openxmlformats.org/officeDocument/2006/relationships" xmlns:w14="http://schemas.microsoft.com/office/word/2010/wordml">
@@ -2818,7 +2811,7 @@
           <w:p>
             <w:pPr>
               <w:jc w:val="left"/>
-              <w:spacing w:after="40" w:before="40"/>
+              <w:spacing w:after="40" w:before="40" w:line="240"/>
               <w:ind w:firstLine="0" w:left="100" w:right="100"/>
             </w:pPr>
             <w:r xmlns:w="http://schemas.openxmlformats.org/wordprocessingml/2006/main" xmlns:wp="http://schemas.openxmlformats.org/drawingml/2006/wordprocessingDrawing" xmlns:r="http://schemas.openxmlformats.org/officeDocument/2006/relationships" xmlns:w14="http://schemas.microsoft.com/office/word/2010/wordml">
@@ -2847,7 +2840,7 @@
           <w:p>
             <w:pPr>
               <w:jc w:val="left"/>
-              <w:spacing w:after="40" w:before="40"/>
+              <w:spacing w:after="40" w:before="40" w:line="240"/>
               <w:ind w:firstLine="0" w:left="100" w:right="100"/>
             </w:pPr>
             <w:r xmlns:w="http://schemas.openxmlformats.org/wordprocessingml/2006/main" xmlns:wp="http://schemas.openxmlformats.org/drawingml/2006/wordprocessingDrawing" xmlns:r="http://schemas.openxmlformats.org/officeDocument/2006/relationships" xmlns:w14="http://schemas.microsoft.com/office/word/2010/wordml">
@@ -2882,7 +2875,7 @@
           <w:p>
             <w:pPr>
               <w:jc w:val="right"/>
-              <w:spacing w:after="40" w:before="40"/>
+              <w:spacing w:after="40" w:before="40" w:line="240"/>
               <w:ind w:firstLine="0" w:left="100" w:right="100"/>
             </w:pPr>
             <w:r xmlns:w="http://schemas.openxmlformats.org/wordprocessingml/2006/main" xmlns:wp="http://schemas.openxmlformats.org/drawingml/2006/wordprocessingDrawing" xmlns:r="http://schemas.openxmlformats.org/officeDocument/2006/relationships" xmlns:w14="http://schemas.microsoft.com/office/word/2010/wordml">
@@ -2911,7 +2904,7 @@
           <w:p>
             <w:pPr>
               <w:jc w:val="left"/>
-              <w:spacing w:after="40" w:before="40"/>
+              <w:spacing w:after="40" w:before="40" w:line="240"/>
               <w:ind w:firstLine="0" w:left="100" w:right="100"/>
             </w:pPr>
             <w:r xmlns:w="http://schemas.openxmlformats.org/wordprocessingml/2006/main" xmlns:wp="http://schemas.openxmlformats.org/drawingml/2006/wordprocessingDrawing" xmlns:r="http://schemas.openxmlformats.org/officeDocument/2006/relationships" xmlns:w14="http://schemas.microsoft.com/office/word/2010/wordml">
@@ -2940,7 +2933,7 @@
           <w:p>
             <w:pPr>
               <w:jc w:val="left"/>
-              <w:spacing w:after="40" w:before="40"/>
+              <w:spacing w:after="40" w:before="40" w:line="240"/>
               <w:ind w:firstLine="0" w:left="100" w:right="100"/>
             </w:pPr>
             <w:r xmlns:w="http://schemas.openxmlformats.org/wordprocessingml/2006/main" xmlns:wp="http://schemas.openxmlformats.org/drawingml/2006/wordprocessingDrawing" xmlns:r="http://schemas.openxmlformats.org/officeDocument/2006/relationships" xmlns:w14="http://schemas.microsoft.com/office/word/2010/wordml">
@@ -2969,7 +2962,7 @@
           <w:p>
             <w:pPr>
               <w:jc w:val="left"/>
-              <w:spacing w:after="40" w:before="40"/>
+              <w:spacing w:after="40" w:before="40" w:line="240"/>
               <w:ind w:firstLine="0" w:left="100" w:right="100"/>
             </w:pPr>
             <w:r xmlns:w="http://schemas.openxmlformats.org/wordprocessingml/2006/main" xmlns:wp="http://schemas.openxmlformats.org/drawingml/2006/wordprocessingDrawing" xmlns:r="http://schemas.openxmlformats.org/officeDocument/2006/relationships" xmlns:w14="http://schemas.microsoft.com/office/word/2010/wordml">
@@ -2998,7 +2991,7 @@
           <w:p>
             <w:pPr>
               <w:jc w:val="left"/>
-              <w:spacing w:after="40" w:before="40"/>
+              <w:spacing w:after="40" w:before="40" w:line="240"/>
               <w:ind w:firstLine="0" w:left="100" w:right="100"/>
             </w:pPr>
             <w:r xmlns:w="http://schemas.openxmlformats.org/wordprocessingml/2006/main" xmlns:wp="http://schemas.openxmlformats.org/drawingml/2006/wordprocessingDrawing" xmlns:r="http://schemas.openxmlformats.org/officeDocument/2006/relationships" xmlns:w14="http://schemas.microsoft.com/office/word/2010/wordml">
@@ -3027,7 +3020,7 @@
           <w:p>
             <w:pPr>
               <w:jc w:val="left"/>
-              <w:spacing w:after="40" w:before="40"/>
+              <w:spacing w:after="40" w:before="40" w:line="240"/>
               <w:ind w:firstLine="0" w:left="100" w:right="100"/>
             </w:pPr>
             <w:r xmlns:w="http://schemas.openxmlformats.org/wordprocessingml/2006/main" xmlns:wp="http://schemas.openxmlformats.org/drawingml/2006/wordprocessingDrawing" xmlns:r="http://schemas.openxmlformats.org/officeDocument/2006/relationships" xmlns:w14="http://schemas.microsoft.com/office/word/2010/wordml">
@@ -3056,7 +3049,7 @@
           <w:p>
             <w:pPr>
               <w:jc w:val="left"/>
-              <w:spacing w:after="40" w:before="40"/>
+              <w:spacing w:after="40" w:before="40" w:line="240"/>
               <w:ind w:firstLine="0" w:left="100" w:right="100"/>
             </w:pPr>
             <w:r xmlns:w="http://schemas.openxmlformats.org/wordprocessingml/2006/main" xmlns:wp="http://schemas.openxmlformats.org/drawingml/2006/wordprocessingDrawing" xmlns:r="http://schemas.openxmlformats.org/officeDocument/2006/relationships" xmlns:w14="http://schemas.microsoft.com/office/word/2010/wordml">
@@ -3085,7 +3078,7 @@
           <w:p>
             <w:pPr>
               <w:jc w:val="left"/>
-              <w:spacing w:after="40" w:before="40"/>
+              <w:spacing w:after="40" w:before="40" w:line="240"/>
               <w:ind w:firstLine="0" w:left="100" w:right="100"/>
             </w:pPr>
             <w:r xmlns:w="http://schemas.openxmlformats.org/wordprocessingml/2006/main" xmlns:wp="http://schemas.openxmlformats.org/drawingml/2006/wordprocessingDrawing" xmlns:r="http://schemas.openxmlformats.org/officeDocument/2006/relationships" xmlns:w14="http://schemas.microsoft.com/office/word/2010/wordml">
@@ -3120,7 +3113,7 @@
           <w:p>
             <w:pPr>
               <w:jc w:val="right"/>
-              <w:spacing w:after="40" w:before="40"/>
+              <w:spacing w:after="40" w:before="40" w:line="240"/>
               <w:ind w:firstLine="0" w:left="100" w:right="100"/>
             </w:pPr>
             <w:r xmlns:w="http://schemas.openxmlformats.org/wordprocessingml/2006/main" xmlns:wp="http://schemas.openxmlformats.org/drawingml/2006/wordprocessingDrawing" xmlns:r="http://schemas.openxmlformats.org/officeDocument/2006/relationships" xmlns:w14="http://schemas.microsoft.com/office/word/2010/wordml">
@@ -3149,7 +3142,7 @@
           <w:p>
             <w:pPr>
               <w:jc w:val="left"/>
-              <w:spacing w:after="40" w:before="40"/>
+              <w:spacing w:after="40" w:before="40" w:line="240"/>
               <w:ind w:firstLine="0" w:left="100" w:right="100"/>
             </w:pPr>
             <w:r xmlns:w="http://schemas.openxmlformats.org/wordprocessingml/2006/main" xmlns:wp="http://schemas.openxmlformats.org/drawingml/2006/wordprocessingDrawing" xmlns:r="http://schemas.openxmlformats.org/officeDocument/2006/relationships" xmlns:w14="http://schemas.microsoft.com/office/word/2010/wordml">
@@ -3178,7 +3171,7 @@
           <w:p>
             <w:pPr>
               <w:jc w:val="left"/>
-              <w:spacing w:after="40" w:before="40"/>
+              <w:spacing w:after="40" w:before="40" w:line="240"/>
               <w:ind w:firstLine="0" w:left="100" w:right="100"/>
             </w:pPr>
             <w:r xmlns:w="http://schemas.openxmlformats.org/wordprocessingml/2006/main" xmlns:wp="http://schemas.openxmlformats.org/drawingml/2006/wordprocessingDrawing" xmlns:r="http://schemas.openxmlformats.org/officeDocument/2006/relationships" xmlns:w14="http://schemas.microsoft.com/office/word/2010/wordml">
@@ -3207,7 +3200,7 @@
           <w:p>
             <w:pPr>
               <w:jc w:val="left"/>
-              <w:spacing w:after="40" w:before="40"/>
+              <w:spacing w:after="40" w:before="40" w:line="240"/>
               <w:ind w:firstLine="0" w:left="100" w:right="100"/>
             </w:pPr>
             <w:r xmlns:w="http://schemas.openxmlformats.org/wordprocessingml/2006/main" xmlns:wp="http://schemas.openxmlformats.org/drawingml/2006/wordprocessingDrawing" xmlns:r="http://schemas.openxmlformats.org/officeDocument/2006/relationships" xmlns:w14="http://schemas.microsoft.com/office/word/2010/wordml">
@@ -3236,7 +3229,7 @@
           <w:p>
             <w:pPr>
               <w:jc w:val="left"/>
-              <w:spacing w:after="40" w:before="40"/>
+              <w:spacing w:after="40" w:before="40" w:line="240"/>
               <w:ind w:firstLine="0" w:left="100" w:right="100"/>
             </w:pPr>
             <w:r xmlns:w="http://schemas.openxmlformats.org/wordprocessingml/2006/main" xmlns:wp="http://schemas.openxmlformats.org/drawingml/2006/wordprocessingDrawing" xmlns:r="http://schemas.openxmlformats.org/officeDocument/2006/relationships" xmlns:w14="http://schemas.microsoft.com/office/word/2010/wordml">
@@ -3265,7 +3258,7 @@
           <w:p>
             <w:pPr>
               <w:jc w:val="left"/>
-              <w:spacing w:after="40" w:before="40"/>
+              <w:spacing w:after="40" w:before="40" w:line="240"/>
               <w:ind w:firstLine="0" w:left="100" w:right="100"/>
             </w:pPr>
             <w:r xmlns:w="http://schemas.openxmlformats.org/wordprocessingml/2006/main" xmlns:wp="http://schemas.openxmlformats.org/drawingml/2006/wordprocessingDrawing" xmlns:r="http://schemas.openxmlformats.org/officeDocument/2006/relationships" xmlns:w14="http://schemas.microsoft.com/office/word/2010/wordml">
@@ -3294,7 +3287,7 @@
           <w:p>
             <w:pPr>
               <w:jc w:val="left"/>
-              <w:spacing w:after="40" w:before="40"/>
+              <w:spacing w:after="40" w:before="40" w:line="240"/>
               <w:ind w:firstLine="0" w:left="100" w:right="100"/>
             </w:pPr>
             <w:r xmlns:w="http://schemas.openxmlformats.org/wordprocessingml/2006/main" xmlns:wp="http://schemas.openxmlformats.org/drawingml/2006/wordprocessingDrawing" xmlns:r="http://schemas.openxmlformats.org/officeDocument/2006/relationships" xmlns:w14="http://schemas.microsoft.com/office/word/2010/wordml">
@@ -3323,7 +3316,7 @@
           <w:p>
             <w:pPr>
               <w:jc w:val="left"/>
-              <w:spacing w:after="40" w:before="40"/>
+              <w:spacing w:after="40" w:before="40" w:line="240"/>
               <w:ind w:firstLine="0" w:left="100" w:right="100"/>
             </w:pPr>
             <w:r xmlns:w="http://schemas.openxmlformats.org/wordprocessingml/2006/main" xmlns:wp="http://schemas.openxmlformats.org/drawingml/2006/wordprocessingDrawing" xmlns:r="http://schemas.openxmlformats.org/officeDocument/2006/relationships" xmlns:w14="http://schemas.microsoft.com/office/word/2010/wordml">
@@ -3358,7 +3351,7 @@
           <w:p>
             <w:pPr>
               <w:jc w:val="right"/>
-              <w:spacing w:after="40" w:before="40"/>
+              <w:spacing w:after="40" w:before="40" w:line="240"/>
               <w:ind w:firstLine="0" w:left="100" w:right="100"/>
             </w:pPr>
             <w:r xmlns:w="http://schemas.openxmlformats.org/wordprocessingml/2006/main" xmlns:wp="http://schemas.openxmlformats.org/drawingml/2006/wordprocessingDrawing" xmlns:r="http://schemas.openxmlformats.org/officeDocument/2006/relationships" xmlns:w14="http://schemas.microsoft.com/office/word/2010/wordml">
@@ -3387,7 +3380,7 @@
           <w:p>
             <w:pPr>
               <w:jc w:val="left"/>
-              <w:spacing w:after="40" w:before="40"/>
+              <w:spacing w:after="40" w:before="40" w:line="240"/>
               <w:ind w:firstLine="0" w:left="100" w:right="100"/>
             </w:pPr>
             <w:r xmlns:w="http://schemas.openxmlformats.org/wordprocessingml/2006/main" xmlns:wp="http://schemas.openxmlformats.org/drawingml/2006/wordprocessingDrawing" xmlns:r="http://schemas.openxmlformats.org/officeDocument/2006/relationships" xmlns:w14="http://schemas.microsoft.com/office/word/2010/wordml">
@@ -3416,7 +3409,7 @@
           <w:p>
             <w:pPr>
               <w:jc w:val="left"/>
-              <w:spacing w:after="40" w:before="40"/>
+              <w:spacing w:after="40" w:before="40" w:line="240"/>
               <w:ind w:firstLine="0" w:left="100" w:right="100"/>
             </w:pPr>
             <w:r xmlns:w="http://schemas.openxmlformats.org/wordprocessingml/2006/main" xmlns:wp="http://schemas.openxmlformats.org/drawingml/2006/wordprocessingDrawing" xmlns:r="http://schemas.openxmlformats.org/officeDocument/2006/relationships" xmlns:w14="http://schemas.microsoft.com/office/word/2010/wordml">
@@ -3445,7 +3438,7 @@
           <w:p>
             <w:pPr>
               <w:jc w:val="left"/>
-              <w:spacing w:after="40" w:before="40"/>
+              <w:spacing w:after="40" w:before="40" w:line="240"/>
               <w:ind w:firstLine="0" w:left="100" w:right="100"/>
             </w:pPr>
             <w:r xmlns:w="http://schemas.openxmlformats.org/wordprocessingml/2006/main" xmlns:wp="http://schemas.openxmlformats.org/drawingml/2006/wordprocessingDrawing" xmlns:r="http://schemas.openxmlformats.org/officeDocument/2006/relationships" xmlns:w14="http://schemas.microsoft.com/office/word/2010/wordml">
@@ -3474,7 +3467,7 @@
           <w:p>
             <w:pPr>
               <w:jc w:val="left"/>
-              <w:spacing w:after="40" w:before="40"/>
+              <w:spacing w:after="40" w:before="40" w:line="240"/>
               <w:ind w:firstLine="0" w:left="100" w:right="100"/>
             </w:pPr>
             <w:r xmlns:w="http://schemas.openxmlformats.org/wordprocessingml/2006/main" xmlns:wp="http://schemas.openxmlformats.org/drawingml/2006/wordprocessingDrawing" xmlns:r="http://schemas.openxmlformats.org/officeDocument/2006/relationships" xmlns:w14="http://schemas.microsoft.com/office/word/2010/wordml">
@@ -3503,7 +3496,7 @@
           <w:p>
             <w:pPr>
               <w:jc w:val="left"/>
-              <w:spacing w:after="40" w:before="40"/>
+              <w:spacing w:after="40" w:before="40" w:line="240"/>
               <w:ind w:firstLine="0" w:left="100" w:right="100"/>
             </w:pPr>
             <w:r xmlns:w="http://schemas.openxmlformats.org/wordprocessingml/2006/main" xmlns:wp="http://schemas.openxmlformats.org/drawingml/2006/wordprocessingDrawing" xmlns:r="http://schemas.openxmlformats.org/officeDocument/2006/relationships" xmlns:w14="http://schemas.microsoft.com/office/word/2010/wordml">
@@ -3532,7 +3525,7 @@
           <w:p>
             <w:pPr>
               <w:jc w:val="left"/>
-              <w:spacing w:after="40" w:before="40"/>
+              <w:spacing w:after="40" w:before="40" w:line="240"/>
               <w:ind w:firstLine="0" w:left="100" w:right="100"/>
             </w:pPr>
             <w:r xmlns:w="http://schemas.openxmlformats.org/wordprocessingml/2006/main" xmlns:wp="http://schemas.openxmlformats.org/drawingml/2006/wordprocessingDrawing" xmlns:r="http://schemas.openxmlformats.org/officeDocument/2006/relationships" xmlns:w14="http://schemas.microsoft.com/office/word/2010/wordml">
@@ -3561,7 +3554,7 @@
           <w:p>
             <w:pPr>
               <w:jc w:val="left"/>
-              <w:spacing w:after="40" w:before="40"/>
+              <w:spacing w:after="40" w:before="40" w:line="240"/>
               <w:ind w:firstLine="0" w:left="100" w:right="100"/>
             </w:pPr>
             <w:r xmlns:w="http://schemas.openxmlformats.org/wordprocessingml/2006/main" xmlns:wp="http://schemas.openxmlformats.org/drawingml/2006/wordprocessingDrawing" xmlns:r="http://schemas.openxmlformats.org/officeDocument/2006/relationships" xmlns:w14="http://schemas.microsoft.com/office/word/2010/wordml">
@@ -3596,7 +3589,7 @@
           <w:p>
             <w:pPr>
               <w:jc w:val="right"/>
-              <w:spacing w:after="40" w:before="40"/>
+              <w:spacing w:after="40" w:before="40" w:line="240"/>
               <w:ind w:firstLine="0" w:left="100" w:right="100"/>
             </w:pPr>
             <w:r xmlns:w="http://schemas.openxmlformats.org/wordprocessingml/2006/main" xmlns:wp="http://schemas.openxmlformats.org/drawingml/2006/wordprocessingDrawing" xmlns:r="http://schemas.openxmlformats.org/officeDocument/2006/relationships" xmlns:w14="http://schemas.microsoft.com/office/word/2010/wordml">
@@ -3625,7 +3618,7 @@
           <w:p>
             <w:pPr>
               <w:jc w:val="left"/>
-              <w:spacing w:after="40" w:before="40"/>
+              <w:spacing w:after="40" w:before="40" w:line="240"/>
               <w:ind w:firstLine="0" w:left="100" w:right="100"/>
             </w:pPr>
             <w:r xmlns:w="http://schemas.openxmlformats.org/wordprocessingml/2006/main" xmlns:wp="http://schemas.openxmlformats.org/drawingml/2006/wordprocessingDrawing" xmlns:r="http://schemas.openxmlformats.org/officeDocument/2006/relationships" xmlns:w14="http://schemas.microsoft.com/office/word/2010/wordml">
@@ -3654,7 +3647,7 @@
           <w:p>
             <w:pPr>
               <w:jc w:val="left"/>
-              <w:spacing w:after="40" w:before="40"/>
+              <w:spacing w:after="40" w:before="40" w:line="240"/>
               <w:ind w:firstLine="0" w:left="100" w:right="100"/>
             </w:pPr>
             <w:r xmlns:w="http://schemas.openxmlformats.org/wordprocessingml/2006/main" xmlns:wp="http://schemas.openxmlformats.org/drawingml/2006/wordprocessingDrawing" xmlns:r="http://schemas.openxmlformats.org/officeDocument/2006/relationships" xmlns:w14="http://schemas.microsoft.com/office/word/2010/wordml">
@@ -3683,7 +3676,7 @@
           <w:p>
             <w:pPr>
               <w:jc w:val="left"/>
-              <w:spacing w:after="40" w:before="40"/>
+              <w:spacing w:after="40" w:before="40" w:line="240"/>
               <w:ind w:firstLine="0" w:left="100" w:right="100"/>
             </w:pPr>
             <w:r xmlns:w="http://schemas.openxmlformats.org/wordprocessingml/2006/main" xmlns:wp="http://schemas.openxmlformats.org/drawingml/2006/wordprocessingDrawing" xmlns:r="http://schemas.openxmlformats.org/officeDocument/2006/relationships" xmlns:w14="http://schemas.microsoft.com/office/word/2010/wordml">
@@ -3712,7 +3705,7 @@
           <w:p>
             <w:pPr>
               <w:jc w:val="left"/>
-              <w:spacing w:after="40" w:before="40"/>
+              <w:spacing w:after="40" w:before="40" w:line="240"/>
               <w:ind w:firstLine="0" w:left="100" w:right="100"/>
             </w:pPr>
             <w:r xmlns:w="http://schemas.openxmlformats.org/wordprocessingml/2006/main" xmlns:wp="http://schemas.openxmlformats.org/drawingml/2006/wordprocessingDrawing" xmlns:r="http://schemas.openxmlformats.org/officeDocument/2006/relationships" xmlns:w14="http://schemas.microsoft.com/office/word/2010/wordml">
@@ -3741,7 +3734,7 @@
           <w:p>
             <w:pPr>
               <w:jc w:val="left"/>
-              <w:spacing w:after="40" w:before="40"/>
+              <w:spacing w:after="40" w:before="40" w:line="240"/>
               <w:ind w:firstLine="0" w:left="100" w:right="100"/>
             </w:pPr>
             <w:r xmlns:w="http://schemas.openxmlformats.org/wordprocessingml/2006/main" xmlns:wp="http://schemas.openxmlformats.org/drawingml/2006/wordprocessingDrawing" xmlns:r="http://schemas.openxmlformats.org/officeDocument/2006/relationships" xmlns:w14="http://schemas.microsoft.com/office/word/2010/wordml">
@@ -3770,7 +3763,7 @@
           <w:p>
             <w:pPr>
               <w:jc w:val="left"/>
-              <w:spacing w:after="40" w:before="40"/>
+              <w:spacing w:after="40" w:before="40" w:line="240"/>
               <w:ind w:firstLine="0" w:left="100" w:right="100"/>
             </w:pPr>
             <w:r xmlns:w="http://schemas.openxmlformats.org/wordprocessingml/2006/main" xmlns:wp="http://schemas.openxmlformats.org/drawingml/2006/wordprocessingDrawing" xmlns:r="http://schemas.openxmlformats.org/officeDocument/2006/relationships" xmlns:w14="http://schemas.microsoft.com/office/word/2010/wordml">
@@ -3799,7 +3792,7 @@
           <w:p>
             <w:pPr>
               <w:jc w:val="left"/>
-              <w:spacing w:after="40" w:before="40"/>
+              <w:spacing w:after="40" w:before="40" w:line="240"/>
               <w:ind w:firstLine="0" w:left="100" w:right="100"/>
             </w:pPr>
             <w:r xmlns:w="http://schemas.openxmlformats.org/wordprocessingml/2006/main" xmlns:wp="http://schemas.openxmlformats.org/drawingml/2006/wordprocessingDrawing" xmlns:r="http://schemas.openxmlformats.org/officeDocument/2006/relationships" xmlns:w14="http://schemas.microsoft.com/office/word/2010/wordml">
@@ -3834,7 +3827,7 @@
           <w:p>
             <w:pPr>
               <w:jc w:val="right"/>
-              <w:spacing w:after="40" w:before="40"/>
+              <w:spacing w:after="40" w:before="40" w:line="240"/>
               <w:ind w:firstLine="0" w:left="100" w:right="100"/>
             </w:pPr>
             <w:r xmlns:w="http://schemas.openxmlformats.org/wordprocessingml/2006/main" xmlns:wp="http://schemas.openxmlformats.org/drawingml/2006/wordprocessingDrawing" xmlns:r="http://schemas.openxmlformats.org/officeDocument/2006/relationships" xmlns:w14="http://schemas.microsoft.com/office/word/2010/wordml">
@@ -3863,7 +3856,7 @@
           <w:p>
             <w:pPr>
               <w:jc w:val="left"/>
-              <w:spacing w:after="40" w:before="40"/>
+              <w:spacing w:after="40" w:before="40" w:line="240"/>
               <w:ind w:firstLine="0" w:left="100" w:right="100"/>
             </w:pPr>
             <w:r xmlns:w="http://schemas.openxmlformats.org/wordprocessingml/2006/main" xmlns:wp="http://schemas.openxmlformats.org/drawingml/2006/wordprocessingDrawing" xmlns:r="http://schemas.openxmlformats.org/officeDocument/2006/relationships" xmlns:w14="http://schemas.microsoft.com/office/word/2010/wordml">
@@ -3892,7 +3885,7 @@
           <w:p>
             <w:pPr>
               <w:jc w:val="left"/>
-              <w:spacing w:after="40" w:before="40"/>
+              <w:spacing w:after="40" w:before="40" w:line="240"/>
               <w:ind w:firstLine="0" w:left="100" w:right="100"/>
             </w:pPr>
             <w:r xmlns:w="http://schemas.openxmlformats.org/wordprocessingml/2006/main" xmlns:wp="http://schemas.openxmlformats.org/drawingml/2006/wordprocessingDrawing" xmlns:r="http://schemas.openxmlformats.org/officeDocument/2006/relationships" xmlns:w14="http://schemas.microsoft.com/office/word/2010/wordml">
@@ -3921,7 +3914,7 @@
           <w:p>
             <w:pPr>
               <w:jc w:val="left"/>
-              <w:spacing w:after="40" w:before="40"/>
+              <w:spacing w:after="40" w:before="40" w:line="240"/>
               <w:ind w:firstLine="0" w:left="100" w:right="100"/>
             </w:pPr>
             <w:r xmlns:w="http://schemas.openxmlformats.org/wordprocessingml/2006/main" xmlns:wp="http://schemas.openxmlformats.org/drawingml/2006/wordprocessingDrawing" xmlns:r="http://schemas.openxmlformats.org/officeDocument/2006/relationships" xmlns:w14="http://schemas.microsoft.com/office/word/2010/wordml">
@@ -3950,7 +3943,7 @@
           <w:p>
             <w:pPr>
               <w:jc w:val="left"/>
-              <w:spacing w:after="40" w:before="40"/>
+              <w:spacing w:after="40" w:before="40" w:line="240"/>
               <w:ind w:firstLine="0" w:left="100" w:right="100"/>
             </w:pPr>
             <w:r xmlns:w="http://schemas.openxmlformats.org/wordprocessingml/2006/main" xmlns:wp="http://schemas.openxmlformats.org/drawingml/2006/wordprocessingDrawing" xmlns:r="http://schemas.openxmlformats.org/officeDocument/2006/relationships" xmlns:w14="http://schemas.microsoft.com/office/word/2010/wordml">
@@ -3979,7 +3972,7 @@
           <w:p>
             <w:pPr>
               <w:jc w:val="left"/>
-              <w:spacing w:after="40" w:before="40"/>
+              <w:spacing w:after="40" w:before="40" w:line="240"/>
               <w:ind w:firstLine="0" w:left="100" w:right="100"/>
             </w:pPr>
             <w:r xmlns:w="http://schemas.openxmlformats.org/wordprocessingml/2006/main" xmlns:wp="http://schemas.openxmlformats.org/drawingml/2006/wordprocessingDrawing" xmlns:r="http://schemas.openxmlformats.org/officeDocument/2006/relationships" xmlns:w14="http://schemas.microsoft.com/office/word/2010/wordml">
@@ -4008,7 +4001,7 @@
           <w:p>
             <w:pPr>
               <w:jc w:val="left"/>
-              <w:spacing w:after="40" w:before="40"/>
+              <w:spacing w:after="40" w:before="40" w:line="240"/>
               <w:ind w:firstLine="0" w:left="100" w:right="100"/>
             </w:pPr>
             <w:r xmlns:w="http://schemas.openxmlformats.org/wordprocessingml/2006/main" xmlns:wp="http://schemas.openxmlformats.org/drawingml/2006/wordprocessingDrawing" xmlns:r="http://schemas.openxmlformats.org/officeDocument/2006/relationships" xmlns:w14="http://schemas.microsoft.com/office/word/2010/wordml">
@@ -4037,7 +4030,7 @@
           <w:p>
             <w:pPr>
               <w:jc w:val="left"/>
-              <w:spacing w:after="40" w:before="40"/>
+              <w:spacing w:after="40" w:before="40" w:line="240"/>
               <w:ind w:firstLine="0" w:left="100" w:right="100"/>
             </w:pPr>
             <w:r xmlns:w="http://schemas.openxmlformats.org/wordprocessingml/2006/main" xmlns:wp="http://schemas.openxmlformats.org/drawingml/2006/wordprocessingDrawing" xmlns:r="http://schemas.openxmlformats.org/officeDocument/2006/relationships" xmlns:w14="http://schemas.microsoft.com/office/word/2010/wordml">
@@ -4072,7 +4065,7 @@
           <w:p>
             <w:pPr>
               <w:jc w:val="right"/>
-              <w:spacing w:after="40" w:before="40"/>
+              <w:spacing w:after="40" w:before="40" w:line="240"/>
               <w:ind w:firstLine="0" w:left="100" w:right="100"/>
             </w:pPr>
             <w:r xmlns:w="http://schemas.openxmlformats.org/wordprocessingml/2006/main" xmlns:wp="http://schemas.openxmlformats.org/drawingml/2006/wordprocessingDrawing" xmlns:r="http://schemas.openxmlformats.org/officeDocument/2006/relationships" xmlns:w14="http://schemas.microsoft.com/office/word/2010/wordml">
@@ -4101,7 +4094,7 @@
           <w:p>
             <w:pPr>
               <w:jc w:val="left"/>
-              <w:spacing w:after="40" w:before="40"/>
+              <w:spacing w:after="40" w:before="40" w:line="240"/>
               <w:ind w:firstLine="0" w:left="100" w:right="100"/>
             </w:pPr>
             <w:r xmlns:w="http://schemas.openxmlformats.org/wordprocessingml/2006/main" xmlns:wp="http://schemas.openxmlformats.org/drawingml/2006/wordprocessingDrawing" xmlns:r="http://schemas.openxmlformats.org/officeDocument/2006/relationships" xmlns:w14="http://schemas.microsoft.com/office/word/2010/wordml">
@@ -4130,7 +4123,7 @@
           <w:p>
             <w:pPr>
               <w:jc w:val="left"/>
-              <w:spacing w:after="40" w:before="40"/>
+              <w:spacing w:after="40" w:before="40" w:line="240"/>
               <w:ind w:firstLine="0" w:left="100" w:right="100"/>
             </w:pPr>
             <w:r xmlns:w="http://schemas.openxmlformats.org/wordprocessingml/2006/main" xmlns:wp="http://schemas.openxmlformats.org/drawingml/2006/wordprocessingDrawing" xmlns:r="http://schemas.openxmlformats.org/officeDocument/2006/relationships" xmlns:w14="http://schemas.microsoft.com/office/word/2010/wordml">
@@ -4159,7 +4152,7 @@
           <w:p>
             <w:pPr>
               <w:jc w:val="left"/>
-              <w:spacing w:after="40" w:before="40"/>
+              <w:spacing w:after="40" w:before="40" w:line="240"/>
               <w:ind w:firstLine="0" w:left="100" w:right="100"/>
             </w:pPr>
             <w:r xmlns:w="http://schemas.openxmlformats.org/wordprocessingml/2006/main" xmlns:wp="http://schemas.openxmlformats.org/drawingml/2006/wordprocessingDrawing" xmlns:r="http://schemas.openxmlformats.org/officeDocument/2006/relationships" xmlns:w14="http://schemas.microsoft.com/office/word/2010/wordml">
@@ -4188,7 +4181,7 @@
           <w:p>
             <w:pPr>
               <w:jc w:val="left"/>
-              <w:spacing w:after="40" w:before="40"/>
+              <w:spacing w:after="40" w:before="40" w:line="240"/>
               <w:ind w:firstLine="0" w:left="100" w:right="100"/>
             </w:pPr>
             <w:r xmlns:w="http://schemas.openxmlformats.org/wordprocessingml/2006/main" xmlns:wp="http://schemas.openxmlformats.org/drawingml/2006/wordprocessingDrawing" xmlns:r="http://schemas.openxmlformats.org/officeDocument/2006/relationships" xmlns:w14="http://schemas.microsoft.com/office/word/2010/wordml">
@@ -4217,7 +4210,7 @@
           <w:p>
             <w:pPr>
               <w:jc w:val="left"/>
-              <w:spacing w:after="40" w:before="40"/>
+              <w:spacing w:after="40" w:before="40" w:line="240"/>
               <w:ind w:firstLine="0" w:left="100" w:right="100"/>
             </w:pPr>
             <w:r xmlns:w="http://schemas.openxmlformats.org/wordprocessingml/2006/main" xmlns:wp="http://schemas.openxmlformats.org/drawingml/2006/wordprocessingDrawing" xmlns:r="http://schemas.openxmlformats.org/officeDocument/2006/relationships" xmlns:w14="http://schemas.microsoft.com/office/word/2010/wordml">
@@ -4246,7 +4239,7 @@
           <w:p>
             <w:pPr>
               <w:jc w:val="left"/>
-              <w:spacing w:after="40" w:before="40"/>
+              <w:spacing w:after="40" w:before="40" w:line="240"/>
               <w:ind w:firstLine="0" w:left="100" w:right="100"/>
             </w:pPr>
             <w:r xmlns:w="http://schemas.openxmlformats.org/wordprocessingml/2006/main" xmlns:wp="http://schemas.openxmlformats.org/drawingml/2006/wordprocessingDrawing" xmlns:r="http://schemas.openxmlformats.org/officeDocument/2006/relationships" xmlns:w14="http://schemas.microsoft.com/office/word/2010/wordml">
@@ -4275,7 +4268,7 @@
           <w:p>
             <w:pPr>
               <w:jc w:val="left"/>
-              <w:spacing w:after="40" w:before="40"/>
+              <w:spacing w:after="40" w:before="40" w:line="240"/>
               <w:ind w:firstLine="0" w:left="100" w:right="100"/>
             </w:pPr>
             <w:r xmlns:w="http://schemas.openxmlformats.org/wordprocessingml/2006/main" xmlns:wp="http://schemas.openxmlformats.org/drawingml/2006/wordprocessingDrawing" xmlns:r="http://schemas.openxmlformats.org/officeDocument/2006/relationships" xmlns:w14="http://schemas.microsoft.com/office/word/2010/wordml">
@@ -4310,7 +4303,7 @@
           <w:p>
             <w:pPr>
               <w:jc w:val="right"/>
-              <w:spacing w:after="40" w:before="40"/>
+              <w:spacing w:after="40" w:before="40" w:line="240"/>
               <w:ind w:firstLine="0" w:left="100" w:right="100"/>
             </w:pPr>
             <w:r xmlns:w="http://schemas.openxmlformats.org/wordprocessingml/2006/main" xmlns:wp="http://schemas.openxmlformats.org/drawingml/2006/wordprocessingDrawing" xmlns:r="http://schemas.openxmlformats.org/officeDocument/2006/relationships" xmlns:w14="http://schemas.microsoft.com/office/word/2010/wordml">
@@ -4339,7 +4332,7 @@
           <w:p>
             <w:pPr>
               <w:jc w:val="left"/>
-              <w:spacing w:after="40" w:before="40"/>
+              <w:spacing w:after="40" w:before="40" w:line="240"/>
               <w:ind w:firstLine="0" w:left="100" w:right="100"/>
             </w:pPr>
             <w:r xmlns:w="http://schemas.openxmlformats.org/wordprocessingml/2006/main" xmlns:wp="http://schemas.openxmlformats.org/drawingml/2006/wordprocessingDrawing" xmlns:r="http://schemas.openxmlformats.org/officeDocument/2006/relationships" xmlns:w14="http://schemas.microsoft.com/office/word/2010/wordml">
@@ -4368,7 +4361,7 @@
           <w:p>
             <w:pPr>
               <w:jc w:val="left"/>
-              <w:spacing w:after="40" w:before="40"/>
+              <w:spacing w:after="40" w:before="40" w:line="240"/>
               <w:ind w:firstLine="0" w:left="100" w:right="100"/>
             </w:pPr>
             <w:r xmlns:w="http://schemas.openxmlformats.org/wordprocessingml/2006/main" xmlns:wp="http://schemas.openxmlformats.org/drawingml/2006/wordprocessingDrawing" xmlns:r="http://schemas.openxmlformats.org/officeDocument/2006/relationships" xmlns:w14="http://schemas.microsoft.com/office/word/2010/wordml">
@@ -4397,7 +4390,7 @@
           <w:p>
             <w:pPr>
               <w:jc w:val="left"/>
-              <w:spacing w:after="40" w:before="40"/>
+              <w:spacing w:after="40" w:before="40" w:line="240"/>
               <w:ind w:firstLine="0" w:left="100" w:right="100"/>
             </w:pPr>
             <w:r xmlns:w="http://schemas.openxmlformats.org/wordprocessingml/2006/main" xmlns:wp="http://schemas.openxmlformats.org/drawingml/2006/wordprocessingDrawing" xmlns:r="http://schemas.openxmlformats.org/officeDocument/2006/relationships" xmlns:w14="http://schemas.microsoft.com/office/word/2010/wordml">
@@ -4426,7 +4419,7 @@
           <w:p>
             <w:pPr>
               <w:jc w:val="left"/>
-              <w:spacing w:after="40" w:before="40"/>
+              <w:spacing w:after="40" w:before="40" w:line="240"/>
               <w:ind w:firstLine="0" w:left="100" w:right="100"/>
             </w:pPr>
             <w:r xmlns:w="http://schemas.openxmlformats.org/wordprocessingml/2006/main" xmlns:wp="http://schemas.openxmlformats.org/drawingml/2006/wordprocessingDrawing" xmlns:r="http://schemas.openxmlformats.org/officeDocument/2006/relationships" xmlns:w14="http://schemas.microsoft.com/office/word/2010/wordml">
@@ -4455,7 +4448,7 @@
           <w:p>
             <w:pPr>
               <w:jc w:val="left"/>
-              <w:spacing w:after="40" w:before="40"/>
+              <w:spacing w:after="40" w:before="40" w:line="240"/>
               <w:ind w:firstLine="0" w:left="100" w:right="100"/>
             </w:pPr>
             <w:r xmlns:w="http://schemas.openxmlformats.org/wordprocessingml/2006/main" xmlns:wp="http://schemas.openxmlformats.org/drawingml/2006/wordprocessingDrawing" xmlns:r="http://schemas.openxmlformats.org/officeDocument/2006/relationships" xmlns:w14="http://schemas.microsoft.com/office/word/2010/wordml">
@@ -4484,7 +4477,7 @@
           <w:p>
             <w:pPr>
               <w:jc w:val="left"/>
-              <w:spacing w:after="40" w:before="40"/>
+              <w:spacing w:after="40" w:before="40" w:line="240"/>
               <w:ind w:firstLine="0" w:left="100" w:right="100"/>
             </w:pPr>
             <w:r xmlns:w="http://schemas.openxmlformats.org/wordprocessingml/2006/main" xmlns:wp="http://schemas.openxmlformats.org/drawingml/2006/wordprocessingDrawing" xmlns:r="http://schemas.openxmlformats.org/officeDocument/2006/relationships" xmlns:w14="http://schemas.microsoft.com/office/word/2010/wordml">
@@ -4513,7 +4506,7 @@
           <w:p>
             <w:pPr>
               <w:jc w:val="left"/>
-              <w:spacing w:after="40" w:before="40"/>
+              <w:spacing w:after="40" w:before="40" w:line="240"/>
               <w:ind w:firstLine="0" w:left="100" w:right="100"/>
             </w:pPr>
             <w:r xmlns:w="http://schemas.openxmlformats.org/wordprocessingml/2006/main" xmlns:wp="http://schemas.openxmlformats.org/drawingml/2006/wordprocessingDrawing" xmlns:r="http://schemas.openxmlformats.org/officeDocument/2006/relationships" xmlns:w14="http://schemas.microsoft.com/office/word/2010/wordml">
@@ -4548,7 +4541,7 @@
           <w:p>
             <w:pPr>
               <w:jc w:val="right"/>
-              <w:spacing w:after="40" w:before="40"/>
+              <w:spacing w:after="40" w:before="40" w:line="240"/>
               <w:ind w:firstLine="0" w:left="100" w:right="100"/>
             </w:pPr>
             <w:r xmlns:w="http://schemas.openxmlformats.org/wordprocessingml/2006/main" xmlns:wp="http://schemas.openxmlformats.org/drawingml/2006/wordprocessingDrawing" xmlns:r="http://schemas.openxmlformats.org/officeDocument/2006/relationships" xmlns:w14="http://schemas.microsoft.com/office/word/2010/wordml">
@@ -4577,7 +4570,7 @@
           <w:p>
             <w:pPr>
               <w:jc w:val="left"/>
-              <w:spacing w:after="40" w:before="40"/>
+              <w:spacing w:after="40" w:before="40" w:line="240"/>
               <w:ind w:firstLine="0" w:left="100" w:right="100"/>
             </w:pPr>
             <w:r xmlns:w="http://schemas.openxmlformats.org/wordprocessingml/2006/main" xmlns:wp="http://schemas.openxmlformats.org/drawingml/2006/wordprocessingDrawing" xmlns:r="http://schemas.openxmlformats.org/officeDocument/2006/relationships" xmlns:w14="http://schemas.microsoft.com/office/word/2010/wordml">
@@ -4606,7 +4599,7 @@
           <w:p>
             <w:pPr>
               <w:jc w:val="left"/>
-              <w:spacing w:after="40" w:before="40"/>
+              <w:spacing w:after="40" w:before="40" w:line="240"/>
               <w:ind w:firstLine="0" w:left="100" w:right="100"/>
             </w:pPr>
             <w:r xmlns:w="http://schemas.openxmlformats.org/wordprocessingml/2006/main" xmlns:wp="http://schemas.openxmlformats.org/drawingml/2006/wordprocessingDrawing" xmlns:r="http://schemas.openxmlformats.org/officeDocument/2006/relationships" xmlns:w14="http://schemas.microsoft.com/office/word/2010/wordml">
@@ -4635,7 +4628,7 @@
           <w:p>
             <w:pPr>
               <w:jc w:val="left"/>
-              <w:spacing w:after="40" w:before="40"/>
+              <w:spacing w:after="40" w:before="40" w:line="240"/>
               <w:ind w:firstLine="0" w:left="100" w:right="100"/>
             </w:pPr>
             <w:r xmlns:w="http://schemas.openxmlformats.org/wordprocessingml/2006/main" xmlns:wp="http://schemas.openxmlformats.org/drawingml/2006/wordprocessingDrawing" xmlns:r="http://schemas.openxmlformats.org/officeDocument/2006/relationships" xmlns:w14="http://schemas.microsoft.com/office/word/2010/wordml">
@@ -4664,7 +4657,7 @@
           <w:p>
             <w:pPr>
               <w:jc w:val="left"/>
-              <w:spacing w:after="40" w:before="40"/>
+              <w:spacing w:after="40" w:before="40" w:line="240"/>
               <w:ind w:firstLine="0" w:left="100" w:right="100"/>
             </w:pPr>
             <w:r xmlns:w="http://schemas.openxmlformats.org/wordprocessingml/2006/main" xmlns:wp="http://schemas.openxmlformats.org/drawingml/2006/wordprocessingDrawing" xmlns:r="http://schemas.openxmlformats.org/officeDocument/2006/relationships" xmlns:w14="http://schemas.microsoft.com/office/word/2010/wordml">
@@ -4693,7 +4686,7 @@
           <w:p>
             <w:pPr>
               <w:jc w:val="left"/>
-              <w:spacing w:after="40" w:before="40"/>
+              <w:spacing w:after="40" w:before="40" w:line="240"/>
               <w:ind w:firstLine="0" w:left="100" w:right="100"/>
             </w:pPr>
             <w:r xmlns:w="http://schemas.openxmlformats.org/wordprocessingml/2006/main" xmlns:wp="http://schemas.openxmlformats.org/drawingml/2006/wordprocessingDrawing" xmlns:r="http://schemas.openxmlformats.org/officeDocument/2006/relationships" xmlns:w14="http://schemas.microsoft.com/office/word/2010/wordml">
@@ -4722,7 +4715,7 @@
           <w:p>
             <w:pPr>
               <w:jc w:val="left"/>
-              <w:spacing w:after="40" w:before="40"/>
+              <w:spacing w:after="40" w:before="40" w:line="240"/>
               <w:ind w:firstLine="0" w:left="100" w:right="100"/>
             </w:pPr>
             <w:r xmlns:w="http://schemas.openxmlformats.org/wordprocessingml/2006/main" xmlns:wp="http://schemas.openxmlformats.org/drawingml/2006/wordprocessingDrawing" xmlns:r="http://schemas.openxmlformats.org/officeDocument/2006/relationships" xmlns:w14="http://schemas.microsoft.com/office/word/2010/wordml">
@@ -4751,7 +4744,7 @@
           <w:p>
             <w:pPr>
               <w:jc w:val="left"/>
-              <w:spacing w:after="40" w:before="40"/>
+              <w:spacing w:after="40" w:before="40" w:line="240"/>
               <w:ind w:firstLine="0" w:left="100" w:right="100"/>
             </w:pPr>
             <w:r xmlns:w="http://schemas.openxmlformats.org/wordprocessingml/2006/main" xmlns:wp="http://schemas.openxmlformats.org/drawingml/2006/wordprocessingDrawing" xmlns:r="http://schemas.openxmlformats.org/officeDocument/2006/relationships" xmlns:w14="http://schemas.microsoft.com/office/word/2010/wordml">
@@ -4786,7 +4779,7 @@
           <w:p>
             <w:pPr>
               <w:jc w:val="right"/>
-              <w:spacing w:after="40" w:before="40"/>
+              <w:spacing w:after="40" w:before="40" w:line="240"/>
               <w:ind w:firstLine="0" w:left="100" w:right="100"/>
             </w:pPr>
             <w:r xmlns:w="http://schemas.openxmlformats.org/wordprocessingml/2006/main" xmlns:wp="http://schemas.openxmlformats.org/drawingml/2006/wordprocessingDrawing" xmlns:r="http://schemas.openxmlformats.org/officeDocument/2006/relationships" xmlns:w14="http://schemas.microsoft.com/office/word/2010/wordml">
@@ -4815,7 +4808,7 @@
           <w:p>
             <w:pPr>
               <w:jc w:val="left"/>
-              <w:spacing w:after="40" w:before="40"/>
+              <w:spacing w:after="40" w:before="40" w:line="240"/>
               <w:ind w:firstLine="0" w:left="100" w:right="100"/>
             </w:pPr>
             <w:r xmlns:w="http://schemas.openxmlformats.org/wordprocessingml/2006/main" xmlns:wp="http://schemas.openxmlformats.org/drawingml/2006/wordprocessingDrawing" xmlns:r="http://schemas.openxmlformats.org/officeDocument/2006/relationships" xmlns:w14="http://schemas.microsoft.com/office/word/2010/wordml">
@@ -4844,7 +4837,7 @@
           <w:p>
             <w:pPr>
               <w:jc w:val="left"/>
-              <w:spacing w:after="40" w:before="40"/>
+              <w:spacing w:after="40" w:before="40" w:line="240"/>
               <w:ind w:firstLine="0" w:left="100" w:right="100"/>
             </w:pPr>
             <w:r xmlns:w="http://schemas.openxmlformats.org/wordprocessingml/2006/main" xmlns:wp="http://schemas.openxmlformats.org/drawingml/2006/wordprocessingDrawing" xmlns:r="http://schemas.openxmlformats.org/officeDocument/2006/relationships" xmlns:w14="http://schemas.microsoft.com/office/word/2010/wordml">
@@ -4873,7 +4866,7 @@
           <w:p>
             <w:pPr>
               <w:jc w:val="left"/>
-              <w:spacing w:after="40" w:before="40"/>
+              <w:spacing w:after="40" w:before="40" w:line="240"/>
               <w:ind w:firstLine="0" w:left="100" w:right="100"/>
             </w:pPr>
             <w:r xmlns:w="http://schemas.openxmlformats.org/wordprocessingml/2006/main" xmlns:wp="http://schemas.openxmlformats.org/drawingml/2006/wordprocessingDrawing" xmlns:r="http://schemas.openxmlformats.org/officeDocument/2006/relationships" xmlns:w14="http://schemas.microsoft.com/office/word/2010/wordml">
@@ -4902,7 +4895,7 @@
           <w:p>
             <w:pPr>
               <w:jc w:val="left"/>
-              <w:spacing w:after="40" w:before="40"/>
+              <w:spacing w:after="40" w:before="40" w:line="240"/>
               <w:ind w:firstLine="0" w:left="100" w:right="100"/>
             </w:pPr>
             <w:r xmlns:w="http://schemas.openxmlformats.org/wordprocessingml/2006/main" xmlns:wp="http://schemas.openxmlformats.org/drawingml/2006/wordprocessingDrawing" xmlns:r="http://schemas.openxmlformats.org/officeDocument/2006/relationships" xmlns:w14="http://schemas.microsoft.com/office/word/2010/wordml">
@@ -4931,7 +4924,7 @@
           <w:p>
             <w:pPr>
               <w:jc w:val="left"/>
-              <w:spacing w:after="40" w:before="40"/>
+              <w:spacing w:after="40" w:before="40" w:line="240"/>
               <w:ind w:firstLine="0" w:left="100" w:right="100"/>
             </w:pPr>
             <w:r xmlns:w="http://schemas.openxmlformats.org/wordprocessingml/2006/main" xmlns:wp="http://schemas.openxmlformats.org/drawingml/2006/wordprocessingDrawing" xmlns:r="http://schemas.openxmlformats.org/officeDocument/2006/relationships" xmlns:w14="http://schemas.microsoft.com/office/word/2010/wordml">
@@ -4960,7 +4953,7 @@
           <w:p>
             <w:pPr>
               <w:jc w:val="left"/>
-              <w:spacing w:after="40" w:before="40"/>
+              <w:spacing w:after="40" w:before="40" w:line="240"/>
               <w:ind w:firstLine="0" w:left="100" w:right="100"/>
             </w:pPr>
             <w:r xmlns:w="http://schemas.openxmlformats.org/wordprocessingml/2006/main" xmlns:wp="http://schemas.openxmlformats.org/drawingml/2006/wordprocessingDrawing" xmlns:r="http://schemas.openxmlformats.org/officeDocument/2006/relationships" xmlns:w14="http://schemas.microsoft.com/office/word/2010/wordml">
@@ -4989,7 +4982,7 @@
           <w:p>
             <w:pPr>
               <w:jc w:val="left"/>
-              <w:spacing w:after="40" w:before="40"/>
+              <w:spacing w:after="40" w:before="40" w:line="240"/>
               <w:ind w:firstLine="0" w:left="100" w:right="100"/>
             </w:pPr>
             <w:r xmlns:w="http://schemas.openxmlformats.org/wordprocessingml/2006/main" xmlns:wp="http://schemas.openxmlformats.org/drawingml/2006/wordprocessingDrawing" xmlns:r="http://schemas.openxmlformats.org/officeDocument/2006/relationships" xmlns:w14="http://schemas.microsoft.com/office/word/2010/wordml">
@@ -5024,7 +5017,7 @@
           <w:p>
             <w:pPr>
               <w:jc w:val="right"/>
-              <w:spacing w:after="40" w:before="40"/>
+              <w:spacing w:after="40" w:before="40" w:line="240"/>
               <w:ind w:firstLine="0" w:left="100" w:right="100"/>
             </w:pPr>
             <w:r xmlns:w="http://schemas.openxmlformats.org/wordprocessingml/2006/main" xmlns:wp="http://schemas.openxmlformats.org/drawingml/2006/wordprocessingDrawing" xmlns:r="http://schemas.openxmlformats.org/officeDocument/2006/relationships" xmlns:w14="http://schemas.microsoft.com/office/word/2010/wordml">
@@ -5053,7 +5046,7 @@
           <w:p>
             <w:pPr>
               <w:jc w:val="left"/>
-              <w:spacing w:after="40" w:before="40"/>
+              <w:spacing w:after="40" w:before="40" w:line="240"/>
               <w:ind w:firstLine="0" w:left="100" w:right="100"/>
             </w:pPr>
             <w:r xmlns:w="http://schemas.openxmlformats.org/wordprocessingml/2006/main" xmlns:wp="http://schemas.openxmlformats.org/drawingml/2006/wordprocessingDrawing" xmlns:r="http://schemas.openxmlformats.org/officeDocument/2006/relationships" xmlns:w14="http://schemas.microsoft.com/office/word/2010/wordml">
@@ -5082,7 +5075,7 @@
           <w:p>
             <w:pPr>
               <w:jc w:val="left"/>
-              <w:spacing w:after="40" w:before="40"/>
+              <w:spacing w:after="40" w:before="40" w:line="240"/>
               <w:ind w:firstLine="0" w:left="100" w:right="100"/>
             </w:pPr>
             <w:r xmlns:w="http://schemas.openxmlformats.org/wordprocessingml/2006/main" xmlns:wp="http://schemas.openxmlformats.org/drawingml/2006/wordprocessingDrawing" xmlns:r="http://schemas.openxmlformats.org/officeDocument/2006/relationships" xmlns:w14="http://schemas.microsoft.com/office/word/2010/wordml">
@@ -5111,7 +5104,7 @@
           <w:p>
             <w:pPr>
               <w:jc w:val="left"/>
-              <w:spacing w:after="40" w:before="40"/>
+              <w:spacing w:after="40" w:before="40" w:line="240"/>
               <w:ind w:firstLine="0" w:left="100" w:right="100"/>
             </w:pPr>
             <w:r xmlns:w="http://schemas.openxmlformats.org/wordprocessingml/2006/main" xmlns:wp="http://schemas.openxmlformats.org/drawingml/2006/wordprocessingDrawing" xmlns:r="http://schemas.openxmlformats.org/officeDocument/2006/relationships" xmlns:w14="http://schemas.microsoft.com/office/word/2010/wordml">
@@ -5140,7 +5133,7 @@
           <w:p>
             <w:pPr>
               <w:jc w:val="left"/>
-              <w:spacing w:after="40" w:before="40"/>
+              <w:spacing w:after="40" w:before="40" w:line="240"/>
               <w:ind w:firstLine="0" w:left="100" w:right="100"/>
             </w:pPr>
             <w:r xmlns:w="http://schemas.openxmlformats.org/wordprocessingml/2006/main" xmlns:wp="http://schemas.openxmlformats.org/drawingml/2006/wordprocessingDrawing" xmlns:r="http://schemas.openxmlformats.org/officeDocument/2006/relationships" xmlns:w14="http://schemas.microsoft.com/office/word/2010/wordml">
@@ -5169,7 +5162,7 @@
           <w:p>
             <w:pPr>
               <w:jc w:val="left"/>
-              <w:spacing w:after="40" w:before="40"/>
+              <w:spacing w:after="40" w:before="40" w:line="240"/>
               <w:ind w:firstLine="0" w:left="100" w:right="100"/>
             </w:pPr>
             <w:r xmlns:w="http://schemas.openxmlformats.org/wordprocessingml/2006/main" xmlns:wp="http://schemas.openxmlformats.org/drawingml/2006/wordprocessingDrawing" xmlns:r="http://schemas.openxmlformats.org/officeDocument/2006/relationships" xmlns:w14="http://schemas.microsoft.com/office/word/2010/wordml">
@@ -5198,7 +5191,7 @@
           <w:p>
             <w:pPr>
               <w:jc w:val="left"/>
-              <w:spacing w:after="40" w:before="40"/>
+              <w:spacing w:after="40" w:before="40" w:line="240"/>
               <w:ind w:firstLine="0" w:left="100" w:right="100"/>
             </w:pPr>
             <w:r xmlns:w="http://schemas.openxmlformats.org/wordprocessingml/2006/main" xmlns:wp="http://schemas.openxmlformats.org/drawingml/2006/wordprocessingDrawing" xmlns:r="http://schemas.openxmlformats.org/officeDocument/2006/relationships" xmlns:w14="http://schemas.microsoft.com/office/word/2010/wordml">
@@ -5227,7 +5220,7 @@
           <w:p>
             <w:pPr>
               <w:jc w:val="left"/>
-              <w:spacing w:after="40" w:before="40"/>
+              <w:spacing w:after="40" w:before="40" w:line="240"/>
               <w:ind w:firstLine="0" w:left="100" w:right="100"/>
             </w:pPr>
             <w:r xmlns:w="http://schemas.openxmlformats.org/wordprocessingml/2006/main" xmlns:wp="http://schemas.openxmlformats.org/drawingml/2006/wordprocessingDrawing" xmlns:r="http://schemas.openxmlformats.org/officeDocument/2006/relationships" xmlns:w14="http://schemas.microsoft.com/office/word/2010/wordml">
@@ -5262,7 +5255,7 @@
           <w:p>
             <w:pPr>
               <w:jc w:val="right"/>
-              <w:spacing w:after="40" w:before="40"/>
+              <w:spacing w:after="40" w:before="40" w:line="240"/>
               <w:ind w:firstLine="0" w:left="100" w:right="100"/>
             </w:pPr>
             <w:r xmlns:w="http://schemas.openxmlformats.org/wordprocessingml/2006/main" xmlns:wp="http://schemas.openxmlformats.org/drawingml/2006/wordprocessingDrawing" xmlns:r="http://schemas.openxmlformats.org/officeDocument/2006/relationships" xmlns:w14="http://schemas.microsoft.com/office/word/2010/wordml">
@@ -5291,7 +5284,7 @@
           <w:p>
             <w:pPr>
               <w:jc w:val="left"/>
-              <w:spacing w:after="40" w:before="40"/>
+              <w:spacing w:after="40" w:before="40" w:line="240"/>
               <w:ind w:firstLine="0" w:left="100" w:right="100"/>
             </w:pPr>
             <w:r xmlns:w="http://schemas.openxmlformats.org/wordprocessingml/2006/main" xmlns:wp="http://schemas.openxmlformats.org/drawingml/2006/wordprocessingDrawing" xmlns:r="http://schemas.openxmlformats.org/officeDocument/2006/relationships" xmlns:w14="http://schemas.microsoft.com/office/word/2010/wordml">
@@ -5320,7 +5313,7 @@
           <w:p>
             <w:pPr>
               <w:jc w:val="left"/>
-              <w:spacing w:after="40" w:before="40"/>
+              <w:spacing w:after="40" w:before="40" w:line="240"/>
               <w:ind w:firstLine="0" w:left="100" w:right="100"/>
             </w:pPr>
             <w:r xmlns:w="http://schemas.openxmlformats.org/wordprocessingml/2006/main" xmlns:wp="http://schemas.openxmlformats.org/drawingml/2006/wordprocessingDrawing" xmlns:r="http://schemas.openxmlformats.org/officeDocument/2006/relationships" xmlns:w14="http://schemas.microsoft.com/office/word/2010/wordml">
@@ -5349,7 +5342,7 @@
           <w:p>
             <w:pPr>
               <w:jc w:val="left"/>
-              <w:spacing w:after="40" w:before="40"/>
+              <w:spacing w:after="40" w:before="40" w:line="240"/>
               <w:ind w:firstLine="0" w:left="100" w:right="100"/>
             </w:pPr>
             <w:r xmlns:w="http://schemas.openxmlformats.org/wordprocessingml/2006/main" xmlns:wp="http://schemas.openxmlformats.org/drawingml/2006/wordprocessingDrawing" xmlns:r="http://schemas.openxmlformats.org/officeDocument/2006/relationships" xmlns:w14="http://schemas.microsoft.com/office/word/2010/wordml">
@@ -5378,7 +5371,7 @@
           <w:p>
             <w:pPr>
               <w:jc w:val="left"/>
-              <w:spacing w:after="40" w:before="40"/>
+              <w:spacing w:after="40" w:before="40" w:line="240"/>
               <w:ind w:firstLine="0" w:left="100" w:right="100"/>
             </w:pPr>
             <w:r xmlns:w="http://schemas.openxmlformats.org/wordprocessingml/2006/main" xmlns:wp="http://schemas.openxmlformats.org/drawingml/2006/wordprocessingDrawing" xmlns:r="http://schemas.openxmlformats.org/officeDocument/2006/relationships" xmlns:w14="http://schemas.microsoft.com/office/word/2010/wordml">
@@ -5407,7 +5400,7 @@
           <w:p>
             <w:pPr>
               <w:jc w:val="left"/>
-              <w:spacing w:after="40" w:before="40"/>
+              <w:spacing w:after="40" w:before="40" w:line="240"/>
               <w:ind w:firstLine="0" w:left="100" w:right="100"/>
             </w:pPr>
             <w:r xmlns:w="http://schemas.openxmlformats.org/wordprocessingml/2006/main" xmlns:wp="http://schemas.openxmlformats.org/drawingml/2006/wordprocessingDrawing" xmlns:r="http://schemas.openxmlformats.org/officeDocument/2006/relationships" xmlns:w14="http://schemas.microsoft.com/office/word/2010/wordml">
@@ -5436,7 +5429,7 @@
           <w:p>
             <w:pPr>
               <w:jc w:val="left"/>
-              <w:spacing w:after="40" w:before="40"/>
+              <w:spacing w:after="40" w:before="40" w:line="240"/>
               <w:ind w:firstLine="0" w:left="100" w:right="100"/>
             </w:pPr>
             <w:r xmlns:w="http://schemas.openxmlformats.org/wordprocessingml/2006/main" xmlns:wp="http://schemas.openxmlformats.org/drawingml/2006/wordprocessingDrawing" xmlns:r="http://schemas.openxmlformats.org/officeDocument/2006/relationships" xmlns:w14="http://schemas.microsoft.com/office/word/2010/wordml">
@@ -5465,7 +5458,7 @@
           <w:p>
             <w:pPr>
               <w:jc w:val="left"/>
-              <w:spacing w:after="40" w:before="40"/>
+              <w:spacing w:after="40" w:before="40" w:line="240"/>
               <w:ind w:firstLine="0" w:left="100" w:right="100"/>
             </w:pPr>
             <w:r xmlns:w="http://schemas.openxmlformats.org/wordprocessingml/2006/main" xmlns:wp="http://schemas.openxmlformats.org/drawingml/2006/wordprocessingDrawing" xmlns:r="http://schemas.openxmlformats.org/officeDocument/2006/relationships" xmlns:w14="http://schemas.microsoft.com/office/word/2010/wordml">
@@ -5500,7 +5493,7 @@
           <w:p>
             <w:pPr>
               <w:jc w:val="right"/>
-              <w:spacing w:after="40" w:before="40"/>
+              <w:spacing w:after="40" w:before="40" w:line="240"/>
               <w:ind w:firstLine="0" w:left="100" w:right="100"/>
             </w:pPr>
             <w:r xmlns:w="http://schemas.openxmlformats.org/wordprocessingml/2006/main" xmlns:wp="http://schemas.openxmlformats.org/drawingml/2006/wordprocessingDrawing" xmlns:r="http://schemas.openxmlformats.org/officeDocument/2006/relationships" xmlns:w14="http://schemas.microsoft.com/office/word/2010/wordml">
@@ -5529,7 +5522,7 @@
           <w:p>
             <w:pPr>
               <w:jc w:val="left"/>
-              <w:spacing w:after="40" w:before="40"/>
+              <w:spacing w:after="40" w:before="40" w:line="240"/>
               <w:ind w:firstLine="0" w:left="100" w:right="100"/>
             </w:pPr>
             <w:r xmlns:w="http://schemas.openxmlformats.org/wordprocessingml/2006/main" xmlns:wp="http://schemas.openxmlformats.org/drawingml/2006/wordprocessingDrawing" xmlns:r="http://schemas.openxmlformats.org/officeDocument/2006/relationships" xmlns:w14="http://schemas.microsoft.com/office/word/2010/wordml">
@@ -5558,7 +5551,7 @@
           <w:p>
             <w:pPr>
               <w:jc w:val="left"/>
-              <w:spacing w:after="40" w:before="40"/>
+              <w:spacing w:after="40" w:before="40" w:line="240"/>
               <w:ind w:firstLine="0" w:left="100" w:right="100"/>
             </w:pPr>
             <w:r xmlns:w="http://schemas.openxmlformats.org/wordprocessingml/2006/main" xmlns:wp="http://schemas.openxmlformats.org/drawingml/2006/wordprocessingDrawing" xmlns:r="http://schemas.openxmlformats.org/officeDocument/2006/relationships" xmlns:w14="http://schemas.microsoft.com/office/word/2010/wordml">
@@ -5587,7 +5580,7 @@
           <w:p>
             <w:pPr>
               <w:jc w:val="left"/>
-              <w:spacing w:after="40" w:before="40"/>
+              <w:spacing w:after="40" w:before="40" w:line="240"/>
               <w:ind w:firstLine="0" w:left="100" w:right="100"/>
             </w:pPr>
             <w:r xmlns:w="http://schemas.openxmlformats.org/wordprocessingml/2006/main" xmlns:wp="http://schemas.openxmlformats.org/drawingml/2006/wordprocessingDrawing" xmlns:r="http://schemas.openxmlformats.org/officeDocument/2006/relationships" xmlns:w14="http://schemas.microsoft.com/office/word/2010/wordml">
@@ -5616,7 +5609,7 @@
           <w:p>
             <w:pPr>
               <w:jc w:val="left"/>
-              <w:spacing w:after="40" w:before="40"/>
+              <w:spacing w:after="40" w:before="40" w:line="240"/>
               <w:ind w:firstLine="0" w:left="100" w:right="100"/>
             </w:pPr>
             <w:r xmlns:w="http://schemas.openxmlformats.org/wordprocessingml/2006/main" xmlns:wp="http://schemas.openxmlformats.org/drawingml/2006/wordprocessingDrawing" xmlns:r="http://schemas.openxmlformats.org/officeDocument/2006/relationships" xmlns:w14="http://schemas.microsoft.com/office/word/2010/wordml">
@@ -5645,7 +5638,7 @@
           <w:p>
             <w:pPr>
               <w:jc w:val="left"/>
-              <w:spacing w:after="40" w:before="40"/>
+              <w:spacing w:after="40" w:before="40" w:line="240"/>
               <w:ind w:firstLine="0" w:left="100" w:right="100"/>
             </w:pPr>
             <w:r xmlns:w="http://schemas.openxmlformats.org/wordprocessingml/2006/main" xmlns:wp="http://schemas.openxmlformats.org/drawingml/2006/wordprocessingDrawing" xmlns:r="http://schemas.openxmlformats.org/officeDocument/2006/relationships" xmlns:w14="http://schemas.microsoft.com/office/word/2010/wordml">
@@ -5674,7 +5667,7 @@
           <w:p>
             <w:pPr>
               <w:jc w:val="left"/>
-              <w:spacing w:after="40" w:before="40"/>
+              <w:spacing w:after="40" w:before="40" w:line="240"/>
               <w:ind w:firstLine="0" w:left="100" w:right="100"/>
             </w:pPr>
             <w:r xmlns:w="http://schemas.openxmlformats.org/wordprocessingml/2006/main" xmlns:wp="http://schemas.openxmlformats.org/drawingml/2006/wordprocessingDrawing" xmlns:r="http://schemas.openxmlformats.org/officeDocument/2006/relationships" xmlns:w14="http://schemas.microsoft.com/office/word/2010/wordml">
@@ -5703,7 +5696,7 @@
           <w:p>
             <w:pPr>
               <w:jc w:val="left"/>
-              <w:spacing w:after="40" w:before="40"/>
+              <w:spacing w:after="40" w:before="40" w:line="240"/>
               <w:ind w:firstLine="0" w:left="100" w:right="100"/>
             </w:pPr>
             <w:r xmlns:w="http://schemas.openxmlformats.org/wordprocessingml/2006/main" xmlns:wp="http://schemas.openxmlformats.org/drawingml/2006/wordprocessingDrawing" xmlns:r="http://schemas.openxmlformats.org/officeDocument/2006/relationships" xmlns:w14="http://schemas.microsoft.com/office/word/2010/wordml">
@@ -5738,7 +5731,7 @@
           <w:p>
             <w:pPr>
               <w:jc w:val="right"/>
-              <w:spacing w:after="40" w:before="40"/>
+              <w:spacing w:after="40" w:before="40" w:line="240"/>
               <w:ind w:firstLine="0" w:left="100" w:right="100"/>
             </w:pPr>
             <w:r xmlns:w="http://schemas.openxmlformats.org/wordprocessingml/2006/main" xmlns:wp="http://schemas.openxmlformats.org/drawingml/2006/wordprocessingDrawing" xmlns:r="http://schemas.openxmlformats.org/officeDocument/2006/relationships" xmlns:w14="http://schemas.microsoft.com/office/word/2010/wordml">
@@ -5767,7 +5760,7 @@
           <w:p>
             <w:pPr>
               <w:jc w:val="left"/>
-              <w:spacing w:after="40" w:before="40"/>
+              <w:spacing w:after="40" w:before="40" w:line="240"/>
               <w:ind w:firstLine="0" w:left="100" w:right="100"/>
             </w:pPr>
             <w:r xmlns:w="http://schemas.openxmlformats.org/wordprocessingml/2006/main" xmlns:wp="http://schemas.openxmlformats.org/drawingml/2006/wordprocessingDrawing" xmlns:r="http://schemas.openxmlformats.org/officeDocument/2006/relationships" xmlns:w14="http://schemas.microsoft.com/office/word/2010/wordml">
@@ -5796,7 +5789,7 @@
           <w:p>
             <w:pPr>
               <w:jc w:val="left"/>
-              <w:spacing w:after="40" w:before="40"/>
+              <w:spacing w:after="40" w:before="40" w:line="240"/>
               <w:ind w:firstLine="0" w:left="100" w:right="100"/>
             </w:pPr>
             <w:r xmlns:w="http://schemas.openxmlformats.org/wordprocessingml/2006/main" xmlns:wp="http://schemas.openxmlformats.org/drawingml/2006/wordprocessingDrawing" xmlns:r="http://schemas.openxmlformats.org/officeDocument/2006/relationships" xmlns:w14="http://schemas.microsoft.com/office/word/2010/wordml">
@@ -5825,7 +5818,7 @@
           <w:p>
             <w:pPr>
               <w:jc w:val="left"/>
-              <w:spacing w:after="40" w:before="40"/>
+              <w:spacing w:after="40" w:before="40" w:line="240"/>
               <w:ind w:firstLine="0" w:left="100" w:right="100"/>
             </w:pPr>
             <w:r xmlns:w="http://schemas.openxmlformats.org/wordprocessingml/2006/main" xmlns:wp="http://schemas.openxmlformats.org/drawingml/2006/wordprocessingDrawing" xmlns:r="http://schemas.openxmlformats.org/officeDocument/2006/relationships" xmlns:w14="http://schemas.microsoft.com/office/word/2010/wordml">
@@ -5854,7 +5847,7 @@
           <w:p>
             <w:pPr>
               <w:jc w:val="left"/>
-              <w:spacing w:after="40" w:before="40"/>
+              <w:spacing w:after="40" w:before="40" w:line="240"/>
               <w:ind w:firstLine="0" w:left="100" w:right="100"/>
             </w:pPr>
             <w:r xmlns:w="http://schemas.openxmlformats.org/wordprocessingml/2006/main" xmlns:wp="http://schemas.openxmlformats.org/drawingml/2006/wordprocessingDrawing" xmlns:r="http://schemas.openxmlformats.org/officeDocument/2006/relationships" xmlns:w14="http://schemas.microsoft.com/office/word/2010/wordml">
@@ -5883,7 +5876,7 @@
           <w:p>
             <w:pPr>
               <w:jc w:val="left"/>
-              <w:spacing w:after="40" w:before="40"/>
+              <w:spacing w:after="40" w:before="40" w:line="240"/>
               <w:ind w:firstLine="0" w:left="100" w:right="100"/>
             </w:pPr>
             <w:r xmlns:w="http://schemas.openxmlformats.org/wordprocessingml/2006/main" xmlns:wp="http://schemas.openxmlformats.org/drawingml/2006/wordprocessingDrawing" xmlns:r="http://schemas.openxmlformats.org/officeDocument/2006/relationships" xmlns:w14="http://schemas.microsoft.com/office/word/2010/wordml">
@@ -5912,7 +5905,7 @@
           <w:p>
             <w:pPr>
               <w:jc w:val="left"/>
-              <w:spacing w:after="40" w:before="40"/>
+              <w:spacing w:after="40" w:before="40" w:line="240"/>
               <w:ind w:firstLine="0" w:left="100" w:right="100"/>
             </w:pPr>
             <w:r xmlns:w="http://schemas.openxmlformats.org/wordprocessingml/2006/main" xmlns:wp="http://schemas.openxmlformats.org/drawingml/2006/wordprocessingDrawing" xmlns:r="http://schemas.openxmlformats.org/officeDocument/2006/relationships" xmlns:w14="http://schemas.microsoft.com/office/word/2010/wordml">
@@ -5941,7 +5934,7 @@
           <w:p>
             <w:pPr>
               <w:jc w:val="left"/>
-              <w:spacing w:after="40" w:before="40"/>
+              <w:spacing w:after="40" w:before="40" w:line="240"/>
               <w:ind w:firstLine="0" w:left="100" w:right="100"/>
             </w:pPr>
             <w:r xmlns:w="http://schemas.openxmlformats.org/wordprocessingml/2006/main" xmlns:wp="http://schemas.openxmlformats.org/drawingml/2006/wordprocessingDrawing" xmlns:r="http://schemas.openxmlformats.org/officeDocument/2006/relationships" xmlns:w14="http://schemas.microsoft.com/office/word/2010/wordml">
@@ -5976,7 +5969,7 @@
           <w:p>
             <w:pPr>
               <w:jc w:val="right"/>
-              <w:spacing w:after="40" w:before="40"/>
+              <w:spacing w:after="40" w:before="40" w:line="240"/>
               <w:ind w:firstLine="0" w:left="100" w:right="100"/>
             </w:pPr>
             <w:r xmlns:w="http://schemas.openxmlformats.org/wordprocessingml/2006/main" xmlns:wp="http://schemas.openxmlformats.org/drawingml/2006/wordprocessingDrawing" xmlns:r="http://schemas.openxmlformats.org/officeDocument/2006/relationships" xmlns:w14="http://schemas.microsoft.com/office/word/2010/wordml">
@@ -6005,7 +5998,7 @@
           <w:p>
             <w:pPr>
               <w:jc w:val="left"/>
-              <w:spacing w:after="40" w:before="40"/>
+              <w:spacing w:after="40" w:before="40" w:line="240"/>
               <w:ind w:firstLine="0" w:left="100" w:right="100"/>
             </w:pPr>
             <w:r xmlns:w="http://schemas.openxmlformats.org/wordprocessingml/2006/main" xmlns:wp="http://schemas.openxmlformats.org/drawingml/2006/wordprocessingDrawing" xmlns:r="http://schemas.openxmlformats.org/officeDocument/2006/relationships" xmlns:w14="http://schemas.microsoft.com/office/word/2010/wordml">
@@ -6034,7 +6027,7 @@
           <w:p>
             <w:pPr>
               <w:jc w:val="left"/>
-              <w:spacing w:after="40" w:before="40"/>
+              <w:spacing w:after="40" w:before="40" w:line="240"/>
               <w:ind w:firstLine="0" w:left="100" w:right="100"/>
             </w:pPr>
             <w:r xmlns:w="http://schemas.openxmlformats.org/wordprocessingml/2006/main" xmlns:wp="http://schemas.openxmlformats.org/drawingml/2006/wordprocessingDrawing" xmlns:r="http://schemas.openxmlformats.org/officeDocument/2006/relationships" xmlns:w14="http://schemas.microsoft.com/office/word/2010/wordml">
@@ -6063,7 +6056,7 @@
           <w:p>
             <w:pPr>
               <w:jc w:val="left"/>
-              <w:spacing w:after="40" w:before="40"/>
+              <w:spacing w:after="40" w:before="40" w:line="240"/>
               <w:ind w:firstLine="0" w:left="100" w:right="100"/>
             </w:pPr>
             <w:r xmlns:w="http://schemas.openxmlformats.org/wordprocessingml/2006/main" xmlns:wp="http://schemas.openxmlformats.org/drawingml/2006/wordprocessingDrawing" xmlns:r="http://schemas.openxmlformats.org/officeDocument/2006/relationships" xmlns:w14="http://schemas.microsoft.com/office/word/2010/wordml">
@@ -6092,7 +6085,7 @@
           <w:p>
             <w:pPr>
               <w:jc w:val="left"/>
-              <w:spacing w:after="40" w:before="40"/>
+              <w:spacing w:after="40" w:before="40" w:line="240"/>
               <w:ind w:firstLine="0" w:left="100" w:right="100"/>
             </w:pPr>
             <w:r xmlns:w="http://schemas.openxmlformats.org/wordprocessingml/2006/main" xmlns:wp="http://schemas.openxmlformats.org/drawingml/2006/wordprocessingDrawing" xmlns:r="http://schemas.openxmlformats.org/officeDocument/2006/relationships" xmlns:w14="http://schemas.microsoft.com/office/word/2010/wordml">
@@ -6121,7 +6114,7 @@
           <w:p>
             <w:pPr>
               <w:jc w:val="left"/>
-              <w:spacing w:after="40" w:before="40"/>
+              <w:spacing w:after="40" w:before="40" w:line="240"/>
               <w:ind w:firstLine="0" w:left="100" w:right="100"/>
             </w:pPr>
             <w:r xmlns:w="http://schemas.openxmlformats.org/wordprocessingml/2006/main" xmlns:wp="http://schemas.openxmlformats.org/drawingml/2006/wordprocessingDrawing" xmlns:r="http://schemas.openxmlformats.org/officeDocument/2006/relationships" xmlns:w14="http://schemas.microsoft.com/office/word/2010/wordml">
@@ -6150,7 +6143,7 @@
           <w:p>
             <w:pPr>
               <w:jc w:val="left"/>
-              <w:spacing w:after="40" w:before="40"/>
+              <w:spacing w:after="40" w:before="40" w:line="240"/>
               <w:ind w:firstLine="0" w:left="100" w:right="100"/>
             </w:pPr>
             <w:r xmlns:w="http://schemas.openxmlformats.org/wordprocessingml/2006/main" xmlns:wp="http://schemas.openxmlformats.org/drawingml/2006/wordprocessingDrawing" xmlns:r="http://schemas.openxmlformats.org/officeDocument/2006/relationships" xmlns:w14="http://schemas.microsoft.com/office/word/2010/wordml">
@@ -6179,7 +6172,7 @@
           <w:p>
             <w:pPr>
               <w:jc w:val="left"/>
-              <w:spacing w:after="40" w:before="40"/>
+              <w:spacing w:after="40" w:before="40" w:line="240"/>
               <w:ind w:firstLine="0" w:left="100" w:right="100"/>
             </w:pPr>
             <w:r xmlns:w="http://schemas.openxmlformats.org/wordprocessingml/2006/main" xmlns:wp="http://schemas.openxmlformats.org/drawingml/2006/wordprocessingDrawing" xmlns:r="http://schemas.openxmlformats.org/officeDocument/2006/relationships" xmlns:w14="http://schemas.microsoft.com/office/word/2010/wordml">
@@ -6214,7 +6207,7 @@
           <w:p>
             <w:pPr>
               <w:jc w:val="right"/>
-              <w:spacing w:after="40" w:before="40"/>
+              <w:spacing w:after="40" w:before="40" w:line="240"/>
               <w:ind w:firstLine="0" w:left="100" w:right="100"/>
             </w:pPr>
             <w:r xmlns:w="http://schemas.openxmlformats.org/wordprocessingml/2006/main" xmlns:wp="http://schemas.openxmlformats.org/drawingml/2006/wordprocessingDrawing" xmlns:r="http://schemas.openxmlformats.org/officeDocument/2006/relationships" xmlns:w14="http://schemas.microsoft.com/office/word/2010/wordml">
@@ -6243,7 +6236,7 @@
           <w:p>
             <w:pPr>
               <w:jc w:val="left"/>
-              <w:spacing w:after="40" w:before="40"/>
+              <w:spacing w:after="40" w:before="40" w:line="240"/>
               <w:ind w:firstLine="0" w:left="100" w:right="100"/>
             </w:pPr>
             <w:r xmlns:w="http://schemas.openxmlformats.org/wordprocessingml/2006/main" xmlns:wp="http://schemas.openxmlformats.org/drawingml/2006/wordprocessingDrawing" xmlns:r="http://schemas.openxmlformats.org/officeDocument/2006/relationships" xmlns:w14="http://schemas.microsoft.com/office/word/2010/wordml">
@@ -6272,7 +6265,7 @@
           <w:p>
             <w:pPr>
               <w:jc w:val="left"/>
-              <w:spacing w:after="40" w:before="40"/>
+              <w:spacing w:after="40" w:before="40" w:line="240"/>
               <w:ind w:firstLine="0" w:left="100" w:right="100"/>
             </w:pPr>
             <w:r xmlns:w="http://schemas.openxmlformats.org/wordprocessingml/2006/main" xmlns:wp="http://schemas.openxmlformats.org/drawingml/2006/wordprocessingDrawing" xmlns:r="http://schemas.openxmlformats.org/officeDocument/2006/relationships" xmlns:w14="http://schemas.microsoft.com/office/word/2010/wordml">
@@ -6301,7 +6294,7 @@
           <w:p>
             <w:pPr>
               <w:jc w:val="left"/>
-              <w:spacing w:after="40" w:before="40"/>
+              <w:spacing w:after="40" w:before="40" w:line="240"/>
               <w:ind w:firstLine="0" w:left="100" w:right="100"/>
             </w:pPr>
             <w:r xmlns:w="http://schemas.openxmlformats.org/wordprocessingml/2006/main" xmlns:wp="http://schemas.openxmlformats.org/drawingml/2006/wordprocessingDrawing" xmlns:r="http://schemas.openxmlformats.org/officeDocument/2006/relationships" xmlns:w14="http://schemas.microsoft.com/office/word/2010/wordml">
@@ -6330,7 +6323,7 @@
           <w:p>
             <w:pPr>
               <w:jc w:val="left"/>
-              <w:spacing w:after="40" w:before="40"/>
+              <w:spacing w:after="40" w:before="40" w:line="240"/>
               <w:ind w:firstLine="0" w:left="100" w:right="100"/>
             </w:pPr>
             <w:r xmlns:w="http://schemas.openxmlformats.org/wordprocessingml/2006/main" xmlns:wp="http://schemas.openxmlformats.org/drawingml/2006/wordprocessingDrawing" xmlns:r="http://schemas.openxmlformats.org/officeDocument/2006/relationships" xmlns:w14="http://schemas.microsoft.com/office/word/2010/wordml">
@@ -6359,7 +6352,7 @@
           <w:p>
             <w:pPr>
               <w:jc w:val="left"/>
-              <w:spacing w:after="40" w:before="40"/>
+              <w:spacing w:after="40" w:before="40" w:line="240"/>
               <w:ind w:firstLine="0" w:left="100" w:right="100"/>
             </w:pPr>
             <w:r xmlns:w="http://schemas.openxmlformats.org/wordprocessingml/2006/main" xmlns:wp="http://schemas.openxmlformats.org/drawingml/2006/wordprocessingDrawing" xmlns:r="http://schemas.openxmlformats.org/officeDocument/2006/relationships" xmlns:w14="http://schemas.microsoft.com/office/word/2010/wordml">
@@ -6388,7 +6381,7 @@
           <w:p>
             <w:pPr>
               <w:jc w:val="left"/>
-              <w:spacing w:after="40" w:before="40"/>
+              <w:spacing w:after="40" w:before="40" w:line="240"/>
               <w:ind w:firstLine="0" w:left="100" w:right="100"/>
             </w:pPr>
             <w:r xmlns:w="http://schemas.openxmlformats.org/wordprocessingml/2006/main" xmlns:wp="http://schemas.openxmlformats.org/drawingml/2006/wordprocessingDrawing" xmlns:r="http://schemas.openxmlformats.org/officeDocument/2006/relationships" xmlns:w14="http://schemas.microsoft.com/office/word/2010/wordml">
@@ -6417,7 +6410,7 @@
           <w:p>
             <w:pPr>
               <w:jc w:val="left"/>
-              <w:spacing w:after="40" w:before="40"/>
+              <w:spacing w:after="40" w:before="40" w:line="240"/>
               <w:ind w:firstLine="0" w:left="100" w:right="100"/>
             </w:pPr>
             <w:r xmlns:w="http://schemas.openxmlformats.org/wordprocessingml/2006/main" xmlns:wp="http://schemas.openxmlformats.org/drawingml/2006/wordprocessingDrawing" xmlns:r="http://schemas.openxmlformats.org/officeDocument/2006/relationships" xmlns:w14="http://schemas.microsoft.com/office/word/2010/wordml">
@@ -6452,7 +6445,7 @@
           <w:p>
             <w:pPr>
               <w:jc w:val="right"/>
-              <w:spacing w:after="40" w:before="40"/>
+              <w:spacing w:after="40" w:before="40" w:line="240"/>
               <w:ind w:firstLine="0" w:left="100" w:right="100"/>
             </w:pPr>
             <w:r xmlns:w="http://schemas.openxmlformats.org/wordprocessingml/2006/main" xmlns:wp="http://schemas.openxmlformats.org/drawingml/2006/wordprocessingDrawing" xmlns:r="http://schemas.openxmlformats.org/officeDocument/2006/relationships" xmlns:w14="http://schemas.microsoft.com/office/word/2010/wordml">
@@ -6481,7 +6474,7 @@
           <w:p>
             <w:pPr>
               <w:jc w:val="left"/>
-              <w:spacing w:after="40" w:before="40"/>
+              <w:spacing w:after="40" w:before="40" w:line="240"/>
               <w:ind w:firstLine="0" w:left="100" w:right="100"/>
             </w:pPr>
             <w:r xmlns:w="http://schemas.openxmlformats.org/wordprocessingml/2006/main" xmlns:wp="http://schemas.openxmlformats.org/drawingml/2006/wordprocessingDrawing" xmlns:r="http://schemas.openxmlformats.org/officeDocument/2006/relationships" xmlns:w14="http://schemas.microsoft.com/office/word/2010/wordml">
@@ -6510,7 +6503,7 @@
           <w:p>
             <w:pPr>
               <w:jc w:val="left"/>
-              <w:spacing w:after="40" w:before="40"/>
+              <w:spacing w:after="40" w:before="40" w:line="240"/>
               <w:ind w:firstLine="0" w:left="100" w:right="100"/>
             </w:pPr>
             <w:r xmlns:w="http://schemas.openxmlformats.org/wordprocessingml/2006/main" xmlns:wp="http://schemas.openxmlformats.org/drawingml/2006/wordprocessingDrawing" xmlns:r="http://schemas.openxmlformats.org/officeDocument/2006/relationships" xmlns:w14="http://schemas.microsoft.com/office/word/2010/wordml">
@@ -6539,7 +6532,7 @@
           <w:p>
             <w:pPr>
               <w:jc w:val="left"/>
-              <w:spacing w:after="40" w:before="40"/>
+              <w:spacing w:after="40" w:before="40" w:line="240"/>
               <w:ind w:firstLine="0" w:left="100" w:right="100"/>
             </w:pPr>
             <w:r xmlns:w="http://schemas.openxmlformats.org/wordprocessingml/2006/main" xmlns:wp="http://schemas.openxmlformats.org/drawingml/2006/wordprocessingDrawing" xmlns:r="http://schemas.openxmlformats.org/officeDocument/2006/relationships" xmlns:w14="http://schemas.microsoft.com/office/word/2010/wordml">
@@ -6568,7 +6561,7 @@
           <w:p>
             <w:pPr>
               <w:jc w:val="left"/>
-              <w:spacing w:after="40" w:before="40"/>
+              <w:spacing w:after="40" w:before="40" w:line="240"/>
               <w:ind w:firstLine="0" w:left="100" w:right="100"/>
             </w:pPr>
             <w:r xmlns:w="http://schemas.openxmlformats.org/wordprocessingml/2006/main" xmlns:wp="http://schemas.openxmlformats.org/drawingml/2006/wordprocessingDrawing" xmlns:r="http://schemas.openxmlformats.org/officeDocument/2006/relationships" xmlns:w14="http://schemas.microsoft.com/office/word/2010/wordml">
@@ -6597,7 +6590,7 @@
           <w:p>
             <w:pPr>
               <w:jc w:val="left"/>
-              <w:spacing w:after="40" w:before="40"/>
+              <w:spacing w:after="40" w:before="40" w:line="240"/>
               <w:ind w:firstLine="0" w:left="100" w:right="100"/>
             </w:pPr>
             <w:r xmlns:w="http://schemas.openxmlformats.org/wordprocessingml/2006/main" xmlns:wp="http://schemas.openxmlformats.org/drawingml/2006/wordprocessingDrawing" xmlns:r="http://schemas.openxmlformats.org/officeDocument/2006/relationships" xmlns:w14="http://schemas.microsoft.com/office/word/2010/wordml">
@@ -6626,7 +6619,7 @@
           <w:p>
             <w:pPr>
               <w:jc w:val="left"/>
-              <w:spacing w:after="40" w:before="40"/>
+              <w:spacing w:after="40" w:before="40" w:line="240"/>
               <w:ind w:firstLine="0" w:left="100" w:right="100"/>
             </w:pPr>
             <w:r xmlns:w="http://schemas.openxmlformats.org/wordprocessingml/2006/main" xmlns:wp="http://schemas.openxmlformats.org/drawingml/2006/wordprocessingDrawing" xmlns:r="http://schemas.openxmlformats.org/officeDocument/2006/relationships" xmlns:w14="http://schemas.microsoft.com/office/word/2010/wordml">
@@ -6655,7 +6648,7 @@
           <w:p>
             <w:pPr>
               <w:jc w:val="left"/>
-              <w:spacing w:after="40" w:before="40"/>
+              <w:spacing w:after="40" w:before="40" w:line="240"/>
               <w:ind w:firstLine="0" w:left="100" w:right="100"/>
             </w:pPr>
             <w:r xmlns:w="http://schemas.openxmlformats.org/wordprocessingml/2006/main" xmlns:wp="http://schemas.openxmlformats.org/drawingml/2006/wordprocessingDrawing" xmlns:r="http://schemas.openxmlformats.org/officeDocument/2006/relationships" xmlns:w14="http://schemas.microsoft.com/office/word/2010/wordml">
@@ -6690,7 +6683,7 @@
           <w:p>
             <w:pPr>
               <w:jc w:val="right"/>
-              <w:spacing w:after="40" w:before="40"/>
+              <w:spacing w:after="40" w:before="40" w:line="240"/>
               <w:ind w:firstLine="0" w:left="100" w:right="100"/>
             </w:pPr>
             <w:r xmlns:w="http://schemas.openxmlformats.org/wordprocessingml/2006/main" xmlns:wp="http://schemas.openxmlformats.org/drawingml/2006/wordprocessingDrawing" xmlns:r="http://schemas.openxmlformats.org/officeDocument/2006/relationships" xmlns:w14="http://schemas.microsoft.com/office/word/2010/wordml">
@@ -6719,7 +6712,7 @@
           <w:p>
             <w:pPr>
               <w:jc w:val="left"/>
-              <w:spacing w:after="40" w:before="40"/>
+              <w:spacing w:after="40" w:before="40" w:line="240"/>
               <w:ind w:firstLine="0" w:left="100" w:right="100"/>
             </w:pPr>
             <w:r xmlns:w="http://schemas.openxmlformats.org/wordprocessingml/2006/main" xmlns:wp="http://schemas.openxmlformats.org/drawingml/2006/wordprocessingDrawing" xmlns:r="http://schemas.openxmlformats.org/officeDocument/2006/relationships" xmlns:w14="http://schemas.microsoft.com/office/word/2010/wordml">
@@ -6748,7 +6741,7 @@
           <w:p>
             <w:pPr>
               <w:jc w:val="left"/>
-              <w:spacing w:after="40" w:before="40"/>
+              <w:spacing w:after="40" w:before="40" w:line="240"/>
               <w:ind w:firstLine="0" w:left="100" w:right="100"/>
             </w:pPr>
             <w:r xmlns:w="http://schemas.openxmlformats.org/wordprocessingml/2006/main" xmlns:wp="http://schemas.openxmlformats.org/drawingml/2006/wordprocessingDrawing" xmlns:r="http://schemas.openxmlformats.org/officeDocument/2006/relationships" xmlns:w14="http://schemas.microsoft.com/office/word/2010/wordml">
@@ -6777,7 +6770,7 @@
           <w:p>
             <w:pPr>
               <w:jc w:val="left"/>
-              <w:spacing w:after="40" w:before="40"/>
+              <w:spacing w:after="40" w:before="40" w:line="240"/>
               <w:ind w:firstLine="0" w:left="100" w:right="100"/>
             </w:pPr>
             <w:r xmlns:w="http://schemas.openxmlformats.org/wordprocessingml/2006/main" xmlns:wp="http://schemas.openxmlformats.org/drawingml/2006/wordprocessingDrawing" xmlns:r="http://schemas.openxmlformats.org/officeDocument/2006/relationships" xmlns:w14="http://schemas.microsoft.com/office/word/2010/wordml">
@@ -6806,7 +6799,7 @@
           <w:p>
             <w:pPr>
               <w:jc w:val="left"/>
-              <w:spacing w:after="40" w:before="40"/>
+              <w:spacing w:after="40" w:before="40" w:line="240"/>
               <w:ind w:firstLine="0" w:left="100" w:right="100"/>
             </w:pPr>
             <w:r xmlns:w="http://schemas.openxmlformats.org/wordprocessingml/2006/main" xmlns:wp="http://schemas.openxmlformats.org/drawingml/2006/wordprocessingDrawing" xmlns:r="http://schemas.openxmlformats.org/officeDocument/2006/relationships" xmlns:w14="http://schemas.microsoft.com/office/word/2010/wordml">
@@ -6835,7 +6828,7 @@
           <w:p>
             <w:pPr>
               <w:jc w:val="left"/>
-              <w:spacing w:after="40" w:before="40"/>
+              <w:spacing w:after="40" w:before="40" w:line="240"/>
               <w:ind w:firstLine="0" w:left="100" w:right="100"/>
             </w:pPr>
             <w:r xmlns:w="http://schemas.openxmlformats.org/wordprocessingml/2006/main" xmlns:wp="http://schemas.openxmlformats.org/drawingml/2006/wordprocessingDrawing" xmlns:r="http://schemas.openxmlformats.org/officeDocument/2006/relationships" xmlns:w14="http://schemas.microsoft.com/office/word/2010/wordml">
@@ -6864,7 +6857,7 @@
           <w:p>
             <w:pPr>
               <w:jc w:val="left"/>
-              <w:spacing w:after="40" w:before="40"/>
+              <w:spacing w:after="40" w:before="40" w:line="240"/>
               <w:ind w:firstLine="0" w:left="100" w:right="100"/>
             </w:pPr>
             <w:r xmlns:w="http://schemas.openxmlformats.org/wordprocessingml/2006/main" xmlns:wp="http://schemas.openxmlformats.org/drawingml/2006/wordprocessingDrawing" xmlns:r="http://schemas.openxmlformats.org/officeDocument/2006/relationships" xmlns:w14="http://schemas.microsoft.com/office/word/2010/wordml">
@@ -6893,7 +6886,7 @@
           <w:p>
             <w:pPr>
               <w:jc w:val="left"/>
-              <w:spacing w:after="40" w:before="40"/>
+              <w:spacing w:after="40" w:before="40" w:line="240"/>
               <w:ind w:firstLine="0" w:left="100" w:right="100"/>
             </w:pPr>
             <w:r xmlns:w="http://schemas.openxmlformats.org/wordprocessingml/2006/main" xmlns:wp="http://schemas.openxmlformats.org/drawingml/2006/wordprocessingDrawing" xmlns:r="http://schemas.openxmlformats.org/officeDocument/2006/relationships" xmlns:w14="http://schemas.microsoft.com/office/word/2010/wordml">
@@ -6928,7 +6921,7 @@
           <w:p>
             <w:pPr>
               <w:jc w:val="right"/>
-              <w:spacing w:after="40" w:before="40"/>
+              <w:spacing w:after="40" w:before="40" w:line="240"/>
               <w:ind w:firstLine="0" w:left="100" w:right="100"/>
             </w:pPr>
             <w:r xmlns:w="http://schemas.openxmlformats.org/wordprocessingml/2006/main" xmlns:wp="http://schemas.openxmlformats.org/drawingml/2006/wordprocessingDrawing" xmlns:r="http://schemas.openxmlformats.org/officeDocument/2006/relationships" xmlns:w14="http://schemas.microsoft.com/office/word/2010/wordml">
@@ -6957,7 +6950,7 @@
           <w:p>
             <w:pPr>
               <w:jc w:val="left"/>
-              <w:spacing w:after="40" w:before="40"/>
+              <w:spacing w:after="40" w:before="40" w:line="240"/>
               <w:ind w:firstLine="0" w:left="100" w:right="100"/>
             </w:pPr>
             <w:r xmlns:w="http://schemas.openxmlformats.org/wordprocessingml/2006/main" xmlns:wp="http://schemas.openxmlformats.org/drawingml/2006/wordprocessingDrawing" xmlns:r="http://schemas.openxmlformats.org/officeDocument/2006/relationships" xmlns:w14="http://schemas.microsoft.com/office/word/2010/wordml">
@@ -6986,7 +6979,7 @@
           <w:p>
             <w:pPr>
               <w:jc w:val="left"/>
-              <w:spacing w:after="40" w:before="40"/>
+              <w:spacing w:after="40" w:before="40" w:line="240"/>
               <w:ind w:firstLine="0" w:left="100" w:right="100"/>
             </w:pPr>
             <w:r xmlns:w="http://schemas.openxmlformats.org/wordprocessingml/2006/main" xmlns:wp="http://schemas.openxmlformats.org/drawingml/2006/wordprocessingDrawing" xmlns:r="http://schemas.openxmlformats.org/officeDocument/2006/relationships" xmlns:w14="http://schemas.microsoft.com/office/word/2010/wordml">
@@ -7015,7 +7008,7 @@
           <w:p>
             <w:pPr>
               <w:jc w:val="left"/>
-              <w:spacing w:after="40" w:before="40"/>
+              <w:spacing w:after="40" w:before="40" w:line="240"/>
               <w:ind w:firstLine="0" w:left="100" w:right="100"/>
             </w:pPr>
             <w:r xmlns:w="http://schemas.openxmlformats.org/wordprocessingml/2006/main" xmlns:wp="http://schemas.openxmlformats.org/drawingml/2006/wordprocessingDrawing" xmlns:r="http://schemas.openxmlformats.org/officeDocument/2006/relationships" xmlns:w14="http://schemas.microsoft.com/office/word/2010/wordml">
@@ -7044,7 +7037,7 @@
           <w:p>
             <w:pPr>
               <w:jc w:val="left"/>
-              <w:spacing w:after="40" w:before="40"/>
+              <w:spacing w:after="40" w:before="40" w:line="240"/>
               <w:ind w:firstLine="0" w:left="100" w:right="100"/>
             </w:pPr>
             <w:r xmlns:w="http://schemas.openxmlformats.org/wordprocessingml/2006/main" xmlns:wp="http://schemas.openxmlformats.org/drawingml/2006/wordprocessingDrawing" xmlns:r="http://schemas.openxmlformats.org/officeDocument/2006/relationships" xmlns:w14="http://schemas.microsoft.com/office/word/2010/wordml">
@@ -7073,7 +7066,7 @@
           <w:p>
             <w:pPr>
               <w:jc w:val="left"/>
-              <w:spacing w:after="40" w:before="40"/>
+              <w:spacing w:after="40" w:before="40" w:line="240"/>
               <w:ind w:firstLine="0" w:left="100" w:right="100"/>
             </w:pPr>
             <w:r xmlns:w="http://schemas.openxmlformats.org/wordprocessingml/2006/main" xmlns:wp="http://schemas.openxmlformats.org/drawingml/2006/wordprocessingDrawing" xmlns:r="http://schemas.openxmlformats.org/officeDocument/2006/relationships" xmlns:w14="http://schemas.microsoft.com/office/word/2010/wordml">
@@ -7102,7 +7095,7 @@
           <w:p>
             <w:pPr>
               <w:jc w:val="left"/>
-              <w:spacing w:after="40" w:before="40"/>
+              <w:spacing w:after="40" w:before="40" w:line="240"/>
               <w:ind w:firstLine="0" w:left="100" w:right="100"/>
             </w:pPr>
             <w:r xmlns:w="http://schemas.openxmlformats.org/wordprocessingml/2006/main" xmlns:wp="http://schemas.openxmlformats.org/drawingml/2006/wordprocessingDrawing" xmlns:r="http://schemas.openxmlformats.org/officeDocument/2006/relationships" xmlns:w14="http://schemas.microsoft.com/office/word/2010/wordml">
@@ -7131,7 +7124,7 @@
           <w:p>
             <w:pPr>
               <w:jc w:val="left"/>
-              <w:spacing w:after="40" w:before="40"/>
+              <w:spacing w:after="40" w:before="40" w:line="240"/>
               <w:ind w:firstLine="0" w:left="100" w:right="100"/>
             </w:pPr>
             <w:r xmlns:w="http://schemas.openxmlformats.org/wordprocessingml/2006/main" xmlns:wp="http://schemas.openxmlformats.org/drawingml/2006/wordprocessingDrawing" xmlns:r="http://schemas.openxmlformats.org/officeDocument/2006/relationships" xmlns:w14="http://schemas.microsoft.com/office/word/2010/wordml">
@@ -7166,7 +7159,7 @@
           <w:p>
             <w:pPr>
               <w:jc w:val="right"/>
-              <w:spacing w:after="40" w:before="40"/>
+              <w:spacing w:after="40" w:before="40" w:line="240"/>
               <w:ind w:firstLine="0" w:left="100" w:right="100"/>
             </w:pPr>
             <w:r xmlns:w="http://schemas.openxmlformats.org/wordprocessingml/2006/main" xmlns:wp="http://schemas.openxmlformats.org/drawingml/2006/wordprocessingDrawing" xmlns:r="http://schemas.openxmlformats.org/officeDocument/2006/relationships" xmlns:w14="http://schemas.microsoft.com/office/word/2010/wordml">
@@ -7195,7 +7188,7 @@
           <w:p>
             <w:pPr>
               <w:jc w:val="left"/>
-              <w:spacing w:after="40" w:before="40"/>
+              <w:spacing w:after="40" w:before="40" w:line="240"/>
               <w:ind w:firstLine="0" w:left="100" w:right="100"/>
             </w:pPr>
             <w:r xmlns:w="http://schemas.openxmlformats.org/wordprocessingml/2006/main" xmlns:wp="http://schemas.openxmlformats.org/drawingml/2006/wordprocessingDrawing" xmlns:r="http://schemas.openxmlformats.org/officeDocument/2006/relationships" xmlns:w14="http://schemas.microsoft.com/office/word/2010/wordml">
@@ -7224,7 +7217,7 @@
           <w:p>
             <w:pPr>
               <w:jc w:val="left"/>
-              <w:spacing w:after="40" w:before="40"/>
+              <w:spacing w:after="40" w:before="40" w:line="240"/>
               <w:ind w:firstLine="0" w:left="100" w:right="100"/>
             </w:pPr>
             <w:r xmlns:w="http://schemas.openxmlformats.org/wordprocessingml/2006/main" xmlns:wp="http://schemas.openxmlformats.org/drawingml/2006/wordprocessingDrawing" xmlns:r="http://schemas.openxmlformats.org/officeDocument/2006/relationships" xmlns:w14="http://schemas.microsoft.com/office/word/2010/wordml">
@@ -7253,7 +7246,7 @@
           <w:p>
             <w:pPr>
               <w:jc w:val="left"/>
-              <w:spacing w:after="40" w:before="40"/>
+              <w:spacing w:after="40" w:before="40" w:line="240"/>
               <w:ind w:firstLine="0" w:left="100" w:right="100"/>
             </w:pPr>
             <w:r xmlns:w="http://schemas.openxmlformats.org/wordprocessingml/2006/main" xmlns:wp="http://schemas.openxmlformats.org/drawingml/2006/wordprocessingDrawing" xmlns:r="http://schemas.openxmlformats.org/officeDocument/2006/relationships" xmlns:w14="http://schemas.microsoft.com/office/word/2010/wordml">
@@ -7282,7 +7275,7 @@
           <w:p>
             <w:pPr>
               <w:jc w:val="left"/>
-              <w:spacing w:after="40" w:before="40"/>
+              <w:spacing w:after="40" w:before="40" w:line="240"/>
               <w:ind w:firstLine="0" w:left="100" w:right="100"/>
             </w:pPr>
             <w:r xmlns:w="http://schemas.openxmlformats.org/wordprocessingml/2006/main" xmlns:wp="http://schemas.openxmlformats.org/drawingml/2006/wordprocessingDrawing" xmlns:r="http://schemas.openxmlformats.org/officeDocument/2006/relationships" xmlns:w14="http://schemas.microsoft.com/office/word/2010/wordml">
@@ -7311,7 +7304,7 @@
           <w:p>
             <w:pPr>
               <w:jc w:val="left"/>
-              <w:spacing w:after="40" w:before="40"/>
+              <w:spacing w:after="40" w:before="40" w:line="240"/>
               <w:ind w:firstLine="0" w:left="100" w:right="100"/>
             </w:pPr>
             <w:r xmlns:w="http://schemas.openxmlformats.org/wordprocessingml/2006/main" xmlns:wp="http://schemas.openxmlformats.org/drawingml/2006/wordprocessingDrawing" xmlns:r="http://schemas.openxmlformats.org/officeDocument/2006/relationships" xmlns:w14="http://schemas.microsoft.com/office/word/2010/wordml">
@@ -7340,7 +7333,7 @@
           <w:p>
             <w:pPr>
               <w:jc w:val="left"/>
-              <w:spacing w:after="40" w:before="40"/>
+              <w:spacing w:after="40" w:before="40" w:line="240"/>
               <w:ind w:firstLine="0" w:left="100" w:right="100"/>
             </w:pPr>
             <w:r xmlns:w="http://schemas.openxmlformats.org/wordprocessingml/2006/main" xmlns:wp="http://schemas.openxmlformats.org/drawingml/2006/wordprocessingDrawing" xmlns:r="http://schemas.openxmlformats.org/officeDocument/2006/relationships" xmlns:w14="http://schemas.microsoft.com/office/word/2010/wordml">
@@ -7369,7 +7362,7 @@
           <w:p>
             <w:pPr>
               <w:jc w:val="left"/>
-              <w:spacing w:after="40" w:before="40"/>
+              <w:spacing w:after="40" w:before="40" w:line="240"/>
               <w:ind w:firstLine="0" w:left="100" w:right="100"/>
             </w:pPr>
             <w:r xmlns:w="http://schemas.openxmlformats.org/wordprocessingml/2006/main" xmlns:wp="http://schemas.openxmlformats.org/drawingml/2006/wordprocessingDrawing" xmlns:r="http://schemas.openxmlformats.org/officeDocument/2006/relationships" xmlns:w14="http://schemas.microsoft.com/office/word/2010/wordml">
@@ -7404,7 +7397,7 @@
           <w:p>
             <w:pPr>
               <w:jc w:val="right"/>
-              <w:spacing w:after="40" w:before="40"/>
+              <w:spacing w:after="40" w:before="40" w:line="240"/>
               <w:ind w:firstLine="0" w:left="100" w:right="100"/>
             </w:pPr>
             <w:r xmlns:w="http://schemas.openxmlformats.org/wordprocessingml/2006/main" xmlns:wp="http://schemas.openxmlformats.org/drawingml/2006/wordprocessingDrawing" xmlns:r="http://schemas.openxmlformats.org/officeDocument/2006/relationships" xmlns:w14="http://schemas.microsoft.com/office/word/2010/wordml">
@@ -7433,7 +7426,7 @@
           <w:p>
             <w:pPr>
               <w:jc w:val="left"/>
-              <w:spacing w:after="40" w:before="40"/>
+              <w:spacing w:after="40" w:before="40" w:line="240"/>
               <w:ind w:firstLine="0" w:left="100" w:right="100"/>
             </w:pPr>
             <w:r xmlns:w="http://schemas.openxmlformats.org/wordprocessingml/2006/main" xmlns:wp="http://schemas.openxmlformats.org/drawingml/2006/wordprocessingDrawing" xmlns:r="http://schemas.openxmlformats.org/officeDocument/2006/relationships" xmlns:w14="http://schemas.microsoft.com/office/word/2010/wordml">
@@ -7462,7 +7455,7 @@
           <w:p>
             <w:pPr>
               <w:jc w:val="left"/>
-              <w:spacing w:after="40" w:before="40"/>
+              <w:spacing w:after="40" w:before="40" w:line="240"/>
               <w:ind w:firstLine="0" w:left="100" w:right="100"/>
             </w:pPr>
             <w:r xmlns:w="http://schemas.openxmlformats.org/wordprocessingml/2006/main" xmlns:wp="http://schemas.openxmlformats.org/drawingml/2006/wordprocessingDrawing" xmlns:r="http://schemas.openxmlformats.org/officeDocument/2006/relationships" xmlns:w14="http://schemas.microsoft.com/office/word/2010/wordml">
@@ -7491,7 +7484,7 @@
           <w:p>
             <w:pPr>
               <w:jc w:val="left"/>
-              <w:spacing w:after="40" w:before="40"/>
+              <w:spacing w:after="40" w:before="40" w:line="240"/>
               <w:ind w:firstLine="0" w:left="100" w:right="100"/>
             </w:pPr>
             <w:r xmlns:w="http://schemas.openxmlformats.org/wordprocessingml/2006/main" xmlns:wp="http://schemas.openxmlformats.org/drawingml/2006/wordprocessingDrawing" xmlns:r="http://schemas.openxmlformats.org/officeDocument/2006/relationships" xmlns:w14="http://schemas.microsoft.com/office/word/2010/wordml">
@@ -7520,7 +7513,7 @@
           <w:p>
             <w:pPr>
               <w:jc w:val="left"/>
-              <w:spacing w:after="40" w:before="40"/>
+              <w:spacing w:after="40" w:before="40" w:line="240"/>
               <w:ind w:firstLine="0" w:left="100" w:right="100"/>
             </w:pPr>
             <w:r xmlns:w="http://schemas.openxmlformats.org/wordprocessingml/2006/main" xmlns:wp="http://schemas.openxmlformats.org/drawingml/2006/wordprocessingDrawing" xmlns:r="http://schemas.openxmlformats.org/officeDocument/2006/relationships" xmlns:w14="http://schemas.microsoft.com/office/word/2010/wordml">
@@ -7549,7 +7542,7 @@
           <w:p>
             <w:pPr>
               <w:jc w:val="left"/>
-              <w:spacing w:after="40" w:before="40"/>
+              <w:spacing w:after="40" w:before="40" w:line="240"/>
               <w:ind w:firstLine="0" w:left="100" w:right="100"/>
             </w:pPr>
             <w:r xmlns:w="http://schemas.openxmlformats.org/wordprocessingml/2006/main" xmlns:wp="http://schemas.openxmlformats.org/drawingml/2006/wordprocessingDrawing" xmlns:r="http://schemas.openxmlformats.org/officeDocument/2006/relationships" xmlns:w14="http://schemas.microsoft.com/office/word/2010/wordml">
@@ -7578,7 +7571,7 @@
           <w:p>
             <w:pPr>
               <w:jc w:val="left"/>
-              <w:spacing w:after="40" w:before="40"/>
+              <w:spacing w:after="40" w:before="40" w:line="240"/>
               <w:ind w:firstLine="0" w:left="100" w:right="100"/>
             </w:pPr>
             <w:r xmlns:w="http://schemas.openxmlformats.org/wordprocessingml/2006/main" xmlns:wp="http://schemas.openxmlformats.org/drawingml/2006/wordprocessingDrawing" xmlns:r="http://schemas.openxmlformats.org/officeDocument/2006/relationships" xmlns:w14="http://schemas.microsoft.com/office/word/2010/wordml">
@@ -7607,7 +7600,7 @@
           <w:p>
             <w:pPr>
               <w:jc w:val="left"/>
-              <w:spacing w:after="40" w:before="40"/>
+              <w:spacing w:after="40" w:before="40" w:line="240"/>
               <w:ind w:firstLine="0" w:left="100" w:right="100"/>
             </w:pPr>
             <w:r xmlns:w="http://schemas.openxmlformats.org/wordprocessingml/2006/main" xmlns:wp="http://schemas.openxmlformats.org/drawingml/2006/wordprocessingDrawing" xmlns:r="http://schemas.openxmlformats.org/officeDocument/2006/relationships" xmlns:w14="http://schemas.microsoft.com/office/word/2010/wordml">
@@ -7642,7 +7635,7 @@
           <w:p>
             <w:pPr>
               <w:jc w:val="right"/>
-              <w:spacing w:after="40" w:before="40"/>
+              <w:spacing w:after="40" w:before="40" w:line="240"/>
               <w:ind w:firstLine="0" w:left="100" w:right="100"/>
             </w:pPr>
             <w:r xmlns:w="http://schemas.openxmlformats.org/wordprocessingml/2006/main" xmlns:wp="http://schemas.openxmlformats.org/drawingml/2006/wordprocessingDrawing" xmlns:r="http://schemas.openxmlformats.org/officeDocument/2006/relationships" xmlns:w14="http://schemas.microsoft.com/office/word/2010/wordml">
@@ -7671,7 +7664,7 @@
           <w:p>
             <w:pPr>
               <w:jc w:val="left"/>
-              <w:spacing w:after="40" w:before="40"/>
+              <w:spacing w:after="40" w:before="40" w:line="240"/>
               <w:ind w:firstLine="0" w:left="100" w:right="100"/>
             </w:pPr>
             <w:r xmlns:w="http://schemas.openxmlformats.org/wordprocessingml/2006/main" xmlns:wp="http://schemas.openxmlformats.org/drawingml/2006/wordprocessingDrawing" xmlns:r="http://schemas.openxmlformats.org/officeDocument/2006/relationships" xmlns:w14="http://schemas.microsoft.com/office/word/2010/wordml">
@@ -7700,7 +7693,7 @@
           <w:p>
             <w:pPr>
               <w:jc w:val="left"/>
-              <w:spacing w:after="40" w:before="40"/>
+              <w:spacing w:after="40" w:before="40" w:line="240"/>
               <w:ind w:firstLine="0" w:left="100" w:right="100"/>
             </w:pPr>
             <w:r xmlns:w="http://schemas.openxmlformats.org/wordprocessingml/2006/main" xmlns:wp="http://schemas.openxmlformats.org/drawingml/2006/wordprocessingDrawing" xmlns:r="http://schemas.openxmlformats.org/officeDocument/2006/relationships" xmlns:w14="http://schemas.microsoft.com/office/word/2010/wordml">
@@ -7729,7 +7722,7 @@
           <w:p>
             <w:pPr>
               <w:jc w:val="left"/>
-              <w:spacing w:after="40" w:before="40"/>
+              <w:spacing w:after="40" w:before="40" w:line="240"/>
               <w:ind w:firstLine="0" w:left="100" w:right="100"/>
             </w:pPr>
             <w:r xmlns:w="http://schemas.openxmlformats.org/wordprocessingml/2006/main" xmlns:wp="http://schemas.openxmlformats.org/drawingml/2006/wordprocessingDrawing" xmlns:r="http://schemas.openxmlformats.org/officeDocument/2006/relationships" xmlns:w14="http://schemas.microsoft.com/office/word/2010/wordml">
@@ -7758,7 +7751,7 @@
           <w:p>
             <w:pPr>
               <w:jc w:val="left"/>
-              <w:spacing w:after="40" w:before="40"/>
+              <w:spacing w:after="40" w:before="40" w:line="240"/>
               <w:ind w:firstLine="0" w:left="100" w:right="100"/>
             </w:pPr>
             <w:r xmlns:w="http://schemas.openxmlformats.org/wordprocessingml/2006/main" xmlns:wp="http://schemas.openxmlformats.org/drawingml/2006/wordprocessingDrawing" xmlns:r="http://schemas.openxmlformats.org/officeDocument/2006/relationships" xmlns:w14="http://schemas.microsoft.com/office/word/2010/wordml">
@@ -7787,7 +7780,7 @@
           <w:p>
             <w:pPr>
               <w:jc w:val="left"/>
-              <w:spacing w:after="40" w:before="40"/>
+              <w:spacing w:after="40" w:before="40" w:line="240"/>
               <w:ind w:firstLine="0" w:left="100" w:right="100"/>
             </w:pPr>
             <w:r xmlns:w="http://schemas.openxmlformats.org/wordprocessingml/2006/main" xmlns:wp="http://schemas.openxmlformats.org/drawingml/2006/wordprocessingDrawing" xmlns:r="http://schemas.openxmlformats.org/officeDocument/2006/relationships" xmlns:w14="http://schemas.microsoft.com/office/word/2010/wordml">
@@ -7816,7 +7809,7 @@
           <w:p>
             <w:pPr>
               <w:jc w:val="left"/>
-              <w:spacing w:after="40" w:before="40"/>
+              <w:spacing w:after="40" w:before="40" w:line="240"/>
               <w:ind w:firstLine="0" w:left="100" w:right="100"/>
             </w:pPr>
             <w:r xmlns:w="http://schemas.openxmlformats.org/wordprocessingml/2006/main" xmlns:wp="http://schemas.openxmlformats.org/drawingml/2006/wordprocessingDrawing" xmlns:r="http://schemas.openxmlformats.org/officeDocument/2006/relationships" xmlns:w14="http://schemas.microsoft.com/office/word/2010/wordml">
@@ -7845,7 +7838,7 @@
           <w:p>
             <w:pPr>
               <w:jc w:val="left"/>
-              <w:spacing w:after="40" w:before="40"/>
+              <w:spacing w:after="40" w:before="40" w:line="240"/>
               <w:ind w:firstLine="0" w:left="100" w:right="100"/>
             </w:pPr>
             <w:r xmlns:w="http://schemas.openxmlformats.org/wordprocessingml/2006/main" xmlns:wp="http://schemas.openxmlformats.org/drawingml/2006/wordprocessingDrawing" xmlns:r="http://schemas.openxmlformats.org/officeDocument/2006/relationships" xmlns:w14="http://schemas.microsoft.com/office/word/2010/wordml">
@@ -7880,7 +7873,7 @@
           <w:p>
             <w:pPr>
               <w:jc w:val="right"/>
-              <w:spacing w:after="40" w:before="40"/>
+              <w:spacing w:after="40" w:before="40" w:line="240"/>
               <w:ind w:firstLine="0" w:left="100" w:right="100"/>
             </w:pPr>
             <w:r xmlns:w="http://schemas.openxmlformats.org/wordprocessingml/2006/main" xmlns:wp="http://schemas.openxmlformats.org/drawingml/2006/wordprocessingDrawing" xmlns:r="http://schemas.openxmlformats.org/officeDocument/2006/relationships" xmlns:w14="http://schemas.microsoft.com/office/word/2010/wordml">
@@ -7909,7 +7902,7 @@
           <w:p>
             <w:pPr>
               <w:jc w:val="left"/>
-              <w:spacing w:after="40" w:before="40"/>
+              <w:spacing w:after="40" w:before="40" w:line="240"/>
               <w:ind w:firstLine="0" w:left="100" w:right="100"/>
             </w:pPr>
             <w:r xmlns:w="http://schemas.openxmlformats.org/wordprocessingml/2006/main" xmlns:wp="http://schemas.openxmlformats.org/drawingml/2006/wordprocessingDrawing" xmlns:r="http://schemas.openxmlformats.org/officeDocument/2006/relationships" xmlns:w14="http://schemas.microsoft.com/office/word/2010/wordml">
@@ -7938,7 +7931,7 @@
           <w:p>
             <w:pPr>
               <w:jc w:val="left"/>
-              <w:spacing w:after="40" w:before="40"/>
+              <w:spacing w:after="40" w:before="40" w:line="240"/>
               <w:ind w:firstLine="0" w:left="100" w:right="100"/>
             </w:pPr>
             <w:r xmlns:w="http://schemas.openxmlformats.org/wordprocessingml/2006/main" xmlns:wp="http://schemas.openxmlformats.org/drawingml/2006/wordprocessingDrawing" xmlns:r="http://schemas.openxmlformats.org/officeDocument/2006/relationships" xmlns:w14="http://schemas.microsoft.com/office/word/2010/wordml">
@@ -7967,7 +7960,7 @@
           <w:p>
             <w:pPr>
               <w:jc w:val="left"/>
-              <w:spacing w:after="40" w:before="40"/>
+              <w:spacing w:after="40" w:before="40" w:line="240"/>
               <w:ind w:firstLine="0" w:left="100" w:right="100"/>
             </w:pPr>
             <w:r xmlns:w="http://schemas.openxmlformats.org/wordprocessingml/2006/main" xmlns:wp="http://schemas.openxmlformats.org/drawingml/2006/wordprocessingDrawing" xmlns:r="http://schemas.openxmlformats.org/officeDocument/2006/relationships" xmlns:w14="http://schemas.microsoft.com/office/word/2010/wordml">
@@ -7996,7 +7989,7 @@
           <w:p>
             <w:pPr>
               <w:jc w:val="left"/>
-              <w:spacing w:after="40" w:before="40"/>
+              <w:spacing w:after="40" w:before="40" w:line="240"/>
               <w:ind w:firstLine="0" w:left="100" w:right="100"/>
             </w:pPr>
             <w:r xmlns:w="http://schemas.openxmlformats.org/wordprocessingml/2006/main" xmlns:wp="http://schemas.openxmlformats.org/drawingml/2006/wordprocessingDrawing" xmlns:r="http://schemas.openxmlformats.org/officeDocument/2006/relationships" xmlns:w14="http://schemas.microsoft.com/office/word/2010/wordml">
@@ -8025,7 +8018,7 @@
           <w:p>
             <w:pPr>
               <w:jc w:val="left"/>
-              <w:spacing w:after="40" w:before="40"/>
+              <w:spacing w:after="40" w:before="40" w:line="240"/>
               <w:ind w:firstLine="0" w:left="100" w:right="100"/>
             </w:pPr>
             <w:r xmlns:w="http://schemas.openxmlformats.org/wordprocessingml/2006/main" xmlns:wp="http://schemas.openxmlformats.org/drawingml/2006/wordprocessingDrawing" xmlns:r="http://schemas.openxmlformats.org/officeDocument/2006/relationships" xmlns:w14="http://schemas.microsoft.com/office/word/2010/wordml">
@@ -8054,7 +8047,7 @@
           <w:p>
             <w:pPr>
               <w:jc w:val="left"/>
-              <w:spacing w:after="40" w:before="40"/>
+              <w:spacing w:after="40" w:before="40" w:line="240"/>
               <w:ind w:firstLine="0" w:left="100" w:right="100"/>
             </w:pPr>
             <w:r xmlns:w="http://schemas.openxmlformats.org/wordprocessingml/2006/main" xmlns:wp="http://schemas.openxmlformats.org/drawingml/2006/wordprocessingDrawing" xmlns:r="http://schemas.openxmlformats.org/officeDocument/2006/relationships" xmlns:w14="http://schemas.microsoft.com/office/word/2010/wordml">
@@ -8083,7 +8076,7 @@
           <w:p>
             <w:pPr>
               <w:jc w:val="left"/>
-              <w:spacing w:after="40" w:before="40"/>
+              <w:spacing w:after="40" w:before="40" w:line="240"/>
               <w:ind w:firstLine="0" w:left="100" w:right="100"/>
             </w:pPr>
             <w:r xmlns:w="http://schemas.openxmlformats.org/wordprocessingml/2006/main" xmlns:wp="http://schemas.openxmlformats.org/drawingml/2006/wordprocessingDrawing" xmlns:r="http://schemas.openxmlformats.org/officeDocument/2006/relationships" xmlns:w14="http://schemas.microsoft.com/office/word/2010/wordml">
@@ -8118,7 +8111,7 @@
           <w:p>
             <w:pPr>
               <w:jc w:val="right"/>
-              <w:spacing w:after="40" w:before="40"/>
+              <w:spacing w:after="40" w:before="40" w:line="240"/>
               <w:ind w:firstLine="0" w:left="100" w:right="100"/>
             </w:pPr>
             <w:r xmlns:w="http://schemas.openxmlformats.org/wordprocessingml/2006/main" xmlns:wp="http://schemas.openxmlformats.org/drawingml/2006/wordprocessingDrawing" xmlns:r="http://schemas.openxmlformats.org/officeDocument/2006/relationships" xmlns:w14="http://schemas.microsoft.com/office/word/2010/wordml">
@@ -8147,7 +8140,7 @@
           <w:p>
             <w:pPr>
               <w:jc w:val="left"/>
-              <w:spacing w:after="40" w:before="40"/>
+              <w:spacing w:after="40" w:before="40" w:line="240"/>
               <w:ind w:firstLine="0" w:left="100" w:right="100"/>
             </w:pPr>
             <w:r xmlns:w="http://schemas.openxmlformats.org/wordprocessingml/2006/main" xmlns:wp="http://schemas.openxmlformats.org/drawingml/2006/wordprocessingDrawing" xmlns:r="http://schemas.openxmlformats.org/officeDocument/2006/relationships" xmlns:w14="http://schemas.microsoft.com/office/word/2010/wordml">
@@ -8176,7 +8169,7 @@
           <w:p>
             <w:pPr>
               <w:jc w:val="left"/>
-              <w:spacing w:after="40" w:before="40"/>
+              <w:spacing w:after="40" w:before="40" w:line="240"/>
               <w:ind w:firstLine="0" w:left="100" w:right="100"/>
             </w:pPr>
             <w:r xmlns:w="http://schemas.openxmlformats.org/wordprocessingml/2006/main" xmlns:wp="http://schemas.openxmlformats.org/drawingml/2006/wordprocessingDrawing" xmlns:r="http://schemas.openxmlformats.org/officeDocument/2006/relationships" xmlns:w14="http://schemas.microsoft.com/office/word/2010/wordml">
@@ -8205,7 +8198,7 @@
           <w:p>
             <w:pPr>
               <w:jc w:val="left"/>
-              <w:spacing w:after="40" w:before="40"/>
+              <w:spacing w:after="40" w:before="40" w:line="240"/>
               <w:ind w:firstLine="0" w:left="100" w:right="100"/>
             </w:pPr>
             <w:r xmlns:w="http://schemas.openxmlformats.org/wordprocessingml/2006/main" xmlns:wp="http://schemas.openxmlformats.org/drawingml/2006/wordprocessingDrawing" xmlns:r="http://schemas.openxmlformats.org/officeDocument/2006/relationships" xmlns:w14="http://schemas.microsoft.com/office/word/2010/wordml">
@@ -8234,7 +8227,7 @@
           <w:p>
             <w:pPr>
               <w:jc w:val="left"/>
-              <w:spacing w:after="40" w:before="40"/>
+              <w:spacing w:after="40" w:before="40" w:line="240"/>
               <w:ind w:firstLine="0" w:left="100" w:right="100"/>
             </w:pPr>
             <w:r xmlns:w="http://schemas.openxmlformats.org/wordprocessingml/2006/main" xmlns:wp="http://schemas.openxmlformats.org/drawingml/2006/wordprocessingDrawing" xmlns:r="http://schemas.openxmlformats.org/officeDocument/2006/relationships" xmlns:w14="http://schemas.microsoft.com/office/word/2010/wordml">
@@ -8263,7 +8256,7 @@
           <w:p>
             <w:pPr>
               <w:jc w:val="left"/>
-              <w:spacing w:after="40" w:before="40"/>
+              <w:spacing w:after="40" w:before="40" w:line="240"/>
               <w:ind w:firstLine="0" w:left="100" w:right="100"/>
             </w:pPr>
             <w:r xmlns:w="http://schemas.openxmlformats.org/wordprocessingml/2006/main" xmlns:wp="http://schemas.openxmlformats.org/drawingml/2006/wordprocessingDrawing" xmlns:r="http://schemas.openxmlformats.org/officeDocument/2006/relationships" xmlns:w14="http://schemas.microsoft.com/office/word/2010/wordml">
@@ -8292,7 +8285,7 @@
           <w:p>
             <w:pPr>
               <w:jc w:val="left"/>
-              <w:spacing w:after="40" w:before="40"/>
+              <w:spacing w:after="40" w:before="40" w:line="240"/>
               <w:ind w:firstLine="0" w:left="100" w:right="100"/>
             </w:pPr>
             <w:r xmlns:w="http://schemas.openxmlformats.org/wordprocessingml/2006/main" xmlns:wp="http://schemas.openxmlformats.org/drawingml/2006/wordprocessingDrawing" xmlns:r="http://schemas.openxmlformats.org/officeDocument/2006/relationships" xmlns:w14="http://schemas.microsoft.com/office/word/2010/wordml">
@@ -8321,7 +8314,7 @@
           <w:p>
             <w:pPr>
               <w:jc w:val="left"/>
-              <w:spacing w:after="40" w:before="40"/>
+              <w:spacing w:after="40" w:before="40" w:line="240"/>
               <w:ind w:firstLine="0" w:left="100" w:right="100"/>
             </w:pPr>
             <w:r xmlns:w="http://schemas.openxmlformats.org/wordprocessingml/2006/main" xmlns:wp="http://schemas.openxmlformats.org/drawingml/2006/wordprocessingDrawing" xmlns:r="http://schemas.openxmlformats.org/officeDocument/2006/relationships" xmlns:w14="http://schemas.microsoft.com/office/word/2010/wordml">
@@ -8356,7 +8349,7 @@
           <w:p>
             <w:pPr>
               <w:jc w:val="right"/>
-              <w:spacing w:after="40" w:before="40"/>
+              <w:spacing w:after="40" w:before="40" w:line="240"/>
               <w:ind w:firstLine="0" w:left="100" w:right="100"/>
             </w:pPr>
             <w:r xmlns:w="http://schemas.openxmlformats.org/wordprocessingml/2006/main" xmlns:wp="http://schemas.openxmlformats.org/drawingml/2006/wordprocessingDrawing" xmlns:r="http://schemas.openxmlformats.org/officeDocument/2006/relationships" xmlns:w14="http://schemas.microsoft.com/office/word/2010/wordml">
@@ -8385,7 +8378,7 @@
           <w:p>
             <w:pPr>
               <w:jc w:val="left"/>
-              <w:spacing w:after="40" w:before="40"/>
+              <w:spacing w:after="40" w:before="40" w:line="240"/>
               <w:ind w:firstLine="0" w:left="100" w:right="100"/>
             </w:pPr>
             <w:r xmlns:w="http://schemas.openxmlformats.org/wordprocessingml/2006/main" xmlns:wp="http://schemas.openxmlformats.org/drawingml/2006/wordprocessingDrawing" xmlns:r="http://schemas.openxmlformats.org/officeDocument/2006/relationships" xmlns:w14="http://schemas.microsoft.com/office/word/2010/wordml">
@@ -8414,7 +8407,7 @@
           <w:p>
             <w:pPr>
               <w:jc w:val="left"/>
-              <w:spacing w:after="40" w:before="40"/>
+              <w:spacing w:after="40" w:before="40" w:line="240"/>
               <w:ind w:firstLine="0" w:left="100" w:right="100"/>
             </w:pPr>
             <w:r xmlns:w="http://schemas.openxmlformats.org/wordprocessingml/2006/main" xmlns:wp="http://schemas.openxmlformats.org/drawingml/2006/wordprocessingDrawing" xmlns:r="http://schemas.openxmlformats.org/officeDocument/2006/relationships" xmlns:w14="http://schemas.microsoft.com/office/word/2010/wordml">
@@ -8443,7 +8436,7 @@
           <w:p>
             <w:pPr>
               <w:jc w:val="left"/>
-              <w:spacing w:after="40" w:before="40"/>
+              <w:spacing w:after="40" w:before="40" w:line="240"/>
               <w:ind w:firstLine="0" w:left="100" w:right="100"/>
             </w:pPr>
             <w:r xmlns:w="http://schemas.openxmlformats.org/wordprocessingml/2006/main" xmlns:wp="http://schemas.openxmlformats.org/drawingml/2006/wordprocessingDrawing" xmlns:r="http://schemas.openxmlformats.org/officeDocument/2006/relationships" xmlns:w14="http://schemas.microsoft.com/office/word/2010/wordml">
@@ -8472,7 +8465,7 @@
           <w:p>
             <w:pPr>
               <w:jc w:val="left"/>
-              <w:spacing w:after="40" w:before="40"/>
+              <w:spacing w:after="40" w:before="40" w:line="240"/>
               <w:ind w:firstLine="0" w:left="100" w:right="100"/>
             </w:pPr>
             <w:r xmlns:w="http://schemas.openxmlformats.org/wordprocessingml/2006/main" xmlns:wp="http://schemas.openxmlformats.org/drawingml/2006/wordprocessingDrawing" xmlns:r="http://schemas.openxmlformats.org/officeDocument/2006/relationships" xmlns:w14="http://schemas.microsoft.com/office/word/2010/wordml">
@@ -8501,7 +8494,7 @@
           <w:p>
             <w:pPr>
               <w:jc w:val="left"/>
-              <w:spacing w:after="40" w:before="40"/>
+              <w:spacing w:after="40" w:before="40" w:line="240"/>
               <w:ind w:firstLine="0" w:left="100" w:right="100"/>
             </w:pPr>
             <w:r xmlns:w="http://schemas.openxmlformats.org/wordprocessingml/2006/main" xmlns:wp="http://schemas.openxmlformats.org/drawingml/2006/wordprocessingDrawing" xmlns:r="http://schemas.openxmlformats.org/officeDocument/2006/relationships" xmlns:w14="http://schemas.microsoft.com/office/word/2010/wordml">
@@ -8530,7 +8523,7 @@
           <w:p>
             <w:pPr>
               <w:jc w:val="left"/>
-              <w:spacing w:after="40" w:before="40"/>
+              <w:spacing w:after="40" w:before="40" w:line="240"/>
               <w:ind w:firstLine="0" w:left="100" w:right="100"/>
             </w:pPr>
             <w:r xmlns:w="http://schemas.openxmlformats.org/wordprocessingml/2006/main" xmlns:wp="http://schemas.openxmlformats.org/drawingml/2006/wordprocessingDrawing" xmlns:r="http://schemas.openxmlformats.org/officeDocument/2006/relationships" xmlns:w14="http://schemas.microsoft.com/office/word/2010/wordml">
@@ -8559,7 +8552,7 @@
           <w:p>
             <w:pPr>
               <w:jc w:val="left"/>
-              <w:spacing w:after="40" w:before="40"/>
+              <w:spacing w:after="40" w:before="40" w:line="240"/>
               <w:ind w:firstLine="0" w:left="100" w:right="100"/>
             </w:pPr>
             <w:r xmlns:w="http://schemas.openxmlformats.org/wordprocessingml/2006/main" xmlns:wp="http://schemas.openxmlformats.org/drawingml/2006/wordprocessingDrawing" xmlns:r="http://schemas.openxmlformats.org/officeDocument/2006/relationships" xmlns:w14="http://schemas.microsoft.com/office/word/2010/wordml">
@@ -8594,7 +8587,7 @@
           <w:p>
             <w:pPr>
               <w:jc w:val="right"/>
-              <w:spacing w:after="40" w:before="40"/>
+              <w:spacing w:after="40" w:before="40" w:line="240"/>
               <w:ind w:firstLine="0" w:left="100" w:right="100"/>
             </w:pPr>
             <w:r xmlns:w="http://schemas.openxmlformats.org/wordprocessingml/2006/main" xmlns:wp="http://schemas.openxmlformats.org/drawingml/2006/wordprocessingDrawing" xmlns:r="http://schemas.openxmlformats.org/officeDocument/2006/relationships" xmlns:w14="http://schemas.microsoft.com/office/word/2010/wordml">
@@ -8623,7 +8616,7 @@
           <w:p>
             <w:pPr>
               <w:jc w:val="left"/>
-              <w:spacing w:after="40" w:before="40"/>
+              <w:spacing w:after="40" w:before="40" w:line="240"/>
               <w:ind w:firstLine="0" w:left="100" w:right="100"/>
             </w:pPr>
             <w:r xmlns:w="http://schemas.openxmlformats.org/wordprocessingml/2006/main" xmlns:wp="http://schemas.openxmlformats.org/drawingml/2006/wordprocessingDrawing" xmlns:r="http://schemas.openxmlformats.org/officeDocument/2006/relationships" xmlns:w14="http://schemas.microsoft.com/office/word/2010/wordml">
@@ -8652,7 +8645,7 @@
           <w:p>
             <w:pPr>
               <w:jc w:val="left"/>
-              <w:spacing w:after="40" w:before="40"/>
+              <w:spacing w:after="40" w:before="40" w:line="240"/>
               <w:ind w:firstLine="0" w:left="100" w:right="100"/>
             </w:pPr>
             <w:r xmlns:w="http://schemas.openxmlformats.org/wordprocessingml/2006/main" xmlns:wp="http://schemas.openxmlformats.org/drawingml/2006/wordprocessingDrawing" xmlns:r="http://schemas.openxmlformats.org/officeDocument/2006/relationships" xmlns:w14="http://schemas.microsoft.com/office/word/2010/wordml">
@@ -8681,7 +8674,7 @@
           <w:p>
             <w:pPr>
               <w:jc w:val="left"/>
-              <w:spacing w:after="40" w:before="40"/>
+              <w:spacing w:after="40" w:before="40" w:line="240"/>
               <w:ind w:firstLine="0" w:left="100" w:right="100"/>
             </w:pPr>
             <w:r xmlns:w="http://schemas.openxmlformats.org/wordprocessingml/2006/main" xmlns:wp="http://schemas.openxmlformats.org/drawingml/2006/wordprocessingDrawing" xmlns:r="http://schemas.openxmlformats.org/officeDocument/2006/relationships" xmlns:w14="http://schemas.microsoft.com/office/word/2010/wordml">
@@ -8710,7 +8703,7 @@
           <w:p>
             <w:pPr>
               <w:jc w:val="left"/>
-              <w:spacing w:after="40" w:before="40"/>
+              <w:spacing w:after="40" w:before="40" w:line="240"/>
               <w:ind w:firstLine="0" w:left="100" w:right="100"/>
             </w:pPr>
             <w:r xmlns:w="http://schemas.openxmlformats.org/wordprocessingml/2006/main" xmlns:wp="http://schemas.openxmlformats.org/drawingml/2006/wordprocessingDrawing" xmlns:r="http://schemas.openxmlformats.org/officeDocument/2006/relationships" xmlns:w14="http://schemas.microsoft.com/office/word/2010/wordml">
@@ -8739,7 +8732,7 @@
           <w:p>
             <w:pPr>
               <w:jc w:val="left"/>
-              <w:spacing w:after="40" w:before="40"/>
+              <w:spacing w:after="40" w:before="40" w:line="240"/>
               <w:ind w:firstLine="0" w:left="100" w:right="100"/>
             </w:pPr>
             <w:r xmlns:w="http://schemas.openxmlformats.org/wordprocessingml/2006/main" xmlns:wp="http://schemas.openxmlformats.org/drawingml/2006/wordprocessingDrawing" xmlns:r="http://schemas.openxmlformats.org/officeDocument/2006/relationships" xmlns:w14="http://schemas.microsoft.com/office/word/2010/wordml">
@@ -8768,7 +8761,7 @@
           <w:p>
             <w:pPr>
               <w:jc w:val="left"/>
-              <w:spacing w:after="40" w:before="40"/>
+              <w:spacing w:after="40" w:before="40" w:line="240"/>
               <w:ind w:firstLine="0" w:left="100" w:right="100"/>
             </w:pPr>
             <w:r xmlns:w="http://schemas.openxmlformats.org/wordprocessingml/2006/main" xmlns:wp="http://schemas.openxmlformats.org/drawingml/2006/wordprocessingDrawing" xmlns:r="http://schemas.openxmlformats.org/officeDocument/2006/relationships" xmlns:w14="http://schemas.microsoft.com/office/word/2010/wordml">
@@ -8797,7 +8790,7 @@
           <w:p>
             <w:pPr>
               <w:jc w:val="left"/>
-              <w:spacing w:after="40" w:before="40"/>
+              <w:spacing w:after="40" w:before="40" w:line="240"/>
               <w:ind w:firstLine="0" w:left="100" w:right="100"/>
             </w:pPr>
             <w:r xmlns:w="http://schemas.openxmlformats.org/wordprocessingml/2006/main" xmlns:wp="http://schemas.openxmlformats.org/drawingml/2006/wordprocessingDrawing" xmlns:r="http://schemas.openxmlformats.org/officeDocument/2006/relationships" xmlns:w14="http://schemas.microsoft.com/office/word/2010/wordml">
@@ -8834,7 +8827,7 @@
           <w:p>
             <w:pPr>
               <w:jc w:val="right"/>
-              <w:spacing w:after="40" w:before="40"/>
+              <w:spacing w:after="40" w:before="40" w:line="240"/>
               <w:ind w:firstLine="0" w:left="100" w:right="100"/>
             </w:pPr>
             <w:r xmlns:w="http://schemas.openxmlformats.org/wordprocessingml/2006/main" xmlns:wp="http://schemas.openxmlformats.org/drawingml/2006/wordprocessingDrawing" xmlns:r="http://schemas.openxmlformats.org/officeDocument/2006/relationships" xmlns:w14="http://schemas.microsoft.com/office/word/2010/wordml">
@@ -8865,7 +8858,7 @@
           <w:p>
             <w:pPr>
               <w:jc w:val="left"/>
-              <w:spacing w:after="40" w:before="40"/>
+              <w:spacing w:after="40" w:before="40" w:line="240"/>
               <w:ind w:firstLine="0" w:left="100" w:right="100"/>
             </w:pPr>
             <w:r xmlns:w="http://schemas.openxmlformats.org/wordprocessingml/2006/main" xmlns:wp="http://schemas.openxmlformats.org/drawingml/2006/wordprocessingDrawing" xmlns:r="http://schemas.openxmlformats.org/officeDocument/2006/relationships" xmlns:w14="http://schemas.microsoft.com/office/word/2010/wordml">
@@ -8896,7 +8889,7 @@
           <w:p>
             <w:pPr>
               <w:jc w:val="left"/>
-              <w:spacing w:after="40" w:before="40"/>
+              <w:spacing w:after="40" w:before="40" w:line="240"/>
               <w:ind w:firstLine="0" w:left="100" w:right="100"/>
             </w:pPr>
             <w:r xmlns:w="http://schemas.openxmlformats.org/wordprocessingml/2006/main" xmlns:wp="http://schemas.openxmlformats.org/drawingml/2006/wordprocessingDrawing" xmlns:r="http://schemas.openxmlformats.org/officeDocument/2006/relationships" xmlns:w14="http://schemas.microsoft.com/office/word/2010/wordml">
@@ -8927,7 +8920,7 @@
           <w:p>
             <w:pPr>
               <w:jc w:val="left"/>
-              <w:spacing w:after="40" w:before="40"/>
+              <w:spacing w:after="40" w:before="40" w:line="240"/>
               <w:ind w:firstLine="0" w:left="100" w:right="100"/>
             </w:pPr>
             <w:r xmlns:w="http://schemas.openxmlformats.org/wordprocessingml/2006/main" xmlns:wp="http://schemas.openxmlformats.org/drawingml/2006/wordprocessingDrawing" xmlns:r="http://schemas.openxmlformats.org/officeDocument/2006/relationships" xmlns:w14="http://schemas.microsoft.com/office/word/2010/wordml">
@@ -8958,7 +8951,7 @@
           <w:p>
             <w:pPr>
               <w:jc w:val="left"/>
-              <w:spacing w:after="40" w:before="40"/>
+              <w:spacing w:after="40" w:before="40" w:line="240"/>
               <w:ind w:firstLine="0" w:left="100" w:right="100"/>
             </w:pPr>
             <w:r xmlns:w="http://schemas.openxmlformats.org/wordprocessingml/2006/main" xmlns:wp="http://schemas.openxmlformats.org/drawingml/2006/wordprocessingDrawing" xmlns:r="http://schemas.openxmlformats.org/officeDocument/2006/relationships" xmlns:w14="http://schemas.microsoft.com/office/word/2010/wordml">
@@ -8989,7 +8982,7 @@
           <w:p>
             <w:pPr>
               <w:jc w:val="left"/>
-              <w:spacing w:after="40" w:before="40"/>
+              <w:spacing w:after="40" w:before="40" w:line="240"/>
               <w:ind w:firstLine="0" w:left="100" w:right="100"/>
             </w:pPr>
             <w:r xmlns:w="http://schemas.openxmlformats.org/wordprocessingml/2006/main" xmlns:wp="http://schemas.openxmlformats.org/drawingml/2006/wordprocessingDrawing" xmlns:r="http://schemas.openxmlformats.org/officeDocument/2006/relationships" xmlns:w14="http://schemas.microsoft.com/office/word/2010/wordml">
@@ -9020,7 +9013,7 @@
           <w:p>
             <w:pPr>
               <w:jc w:val="left"/>
-              <w:spacing w:after="40" w:before="40"/>
+              <w:spacing w:after="40" w:before="40" w:line="240"/>
               <w:ind w:firstLine="0" w:left="100" w:right="100"/>
             </w:pPr>
             <w:r xmlns:w="http://schemas.openxmlformats.org/wordprocessingml/2006/main" xmlns:wp="http://schemas.openxmlformats.org/drawingml/2006/wordprocessingDrawing" xmlns:r="http://schemas.openxmlformats.org/officeDocument/2006/relationships" xmlns:w14="http://schemas.microsoft.com/office/word/2010/wordml">
@@ -9051,7 +9044,7 @@
           <w:p>
             <w:pPr>
               <w:jc w:val="left"/>
-              <w:spacing w:after="40" w:before="40"/>
+              <w:spacing w:after="40" w:before="40" w:line="240"/>
               <w:ind w:firstLine="0" w:left="100" w:right="100"/>
             </w:pPr>
             <w:r xmlns:w="http://schemas.openxmlformats.org/wordprocessingml/2006/main" xmlns:wp="http://schemas.openxmlformats.org/drawingml/2006/wordprocessingDrawing" xmlns:r="http://schemas.openxmlformats.org/officeDocument/2006/relationships" xmlns:w14="http://schemas.microsoft.com/office/word/2010/wordml">
@@ -9067,12 +9060,12 @@
         </w:tc>
       </w:tr>
     </w:tbl>
-    <w:sectPr xmlns:w="http://schemas.openxmlformats.org/wordprocessingml/2006/main">
+    <w:sectPr>
+      <w:type w:val="continuous"/>
       <w:pgSz w:w="11900" w:h="16840"/>
       <w:pgMar w:top="1417" w:right="1417" w:bottom="1417" w:left="1417" w:header="708" w:footer="708" w:gutter="0"/>
       <w:cols w:space="708"/>
       <w:docGrid w:linePitch="360"/>
-      <w:type xmlns:w="http://schemas.openxmlformats.org/wordprocessingml/2006/main" w:val="continuous"/>
     </w:sectPr>
   </w:body>
 </w:document>

</xml_diff>